<commit_message>
Final Version of İntroduction
</commit_message>
<xml_diff>
--- a/CSCI4836-HW03-Technical-Document.docx
+++ b/CSCI4836-HW03-Technical-Document.docx
@@ -1066,7 +1066,7 @@
         <w:spacing w:line="600" w:lineRule="auto"/>
         <w:jc w:val="both"/>
         <w:rPr>
-          <w:ins w:id="21" w:author="mac" w:date="2018-11-16T04:30:00Z"/>
+          <w:ins w:id="21" w:author="mac" w:date="2018-11-18T14:50:00Z"/>
           <w:rFonts w:ascii="Times New Roman" w:hAnsi="Times New Roman" w:cs="Times New Roman"/>
           <w:color w:val="000000"/>
         </w:rPr>
@@ -1139,26 +1139,92 @@
     </w:p>
     <w:p>
       <w:pPr>
-        <w:spacing w:line="480" w:lineRule="auto"/>
-        <w:jc w:val="both"/>
-        <w:rPr>
-          <w:ins w:id="25" w:author="mac" w:date="2018-11-16T04:28:00Z"/>
+        <w:rPr>
+          <w:ins w:id="25" w:author="mac" w:date="2018-11-18T14:50:00Z"/>
           <w:rFonts w:ascii="Times New Roman" w:hAnsi="Times New Roman" w:cs="Times New Roman"/>
           <w:sz w:val="20"/>
           <w:szCs w:val="20"/>
         </w:rPr>
-        <w:pPrChange w:id="26" w:author="mac" w:date="2018-11-16T04:28:00Z">
+      </w:pPr>
+      <w:ins w:id="26" w:author="mac" w:date="2018-11-18T14:50:00Z">
+        <w:r>
+          <w:rPr>
+            <w:rFonts w:ascii="Times New Roman" w:hAnsi="Times New Roman" w:cs="Times New Roman"/>
+            <w:color w:val="000000"/>
+          </w:rPr>
+          <w:tab/>
+        </w:r>
+        <w:r>
+          <w:rPr>
+            <w:rFonts w:ascii="Times New Roman" w:hAnsi="Times New Roman" w:cs="Times New Roman"/>
+            <w:color w:val="000000"/>
+          </w:rPr>
+          <w:tab/>
+        </w:r>
+        <w:r>
+          <w:rPr>
+            <w:rFonts w:ascii="Times New Roman" w:hAnsi="Times New Roman" w:cs="Times New Roman"/>
+            <w:color w:val="000000"/>
+          </w:rPr>
+          <w:tab/>
+        </w:r>
+        <w:r>
+          <w:rPr>
+            <w:rFonts w:ascii="Times New Roman" w:hAnsi="Times New Roman" w:cs="Times New Roman"/>
+            <w:color w:val="000000"/>
+          </w:rPr>
+          <w:tab/>
+          <w:t xml:space="preserve">   </w:t>
+        </w:r>
+        <w:bookmarkStart w:id="27" w:name="_GoBack"/>
+        <w:bookmarkEnd w:id="27"/>
+        <w:r>
+          <w:rPr>
+            <w:rFonts w:cs="Times New Roman"/>
+            <w:b/>
+            <w:bCs/>
+            <w:color w:val="000000"/>
+          </w:rPr>
+          <w:t>Image 1.1 Road area</w:t>
+        </w:r>
+      </w:ins>
+    </w:p>
+    <w:p>
+      <w:pPr>
+        <w:spacing w:line="600" w:lineRule="auto"/>
+        <w:jc w:val="both"/>
+        <w:rPr>
+          <w:ins w:id="28" w:author="mac" w:date="2018-11-16T04:30:00Z"/>
+          <w:rFonts w:ascii="Times New Roman" w:hAnsi="Times New Roman" w:cs="Times New Roman"/>
+          <w:color w:val="000000"/>
+        </w:rPr>
+        <w:pPrChange w:id="29" w:author="mac" w:date="2018-11-16T04:32:00Z">
           <w:pPr/>
         </w:pPrChange>
       </w:pPr>
-      <w:ins w:id="27" w:author="mac" w:date="2018-11-16T04:31:00Z">
+    </w:p>
+    <w:p>
+      <w:pPr>
+        <w:spacing w:line="480" w:lineRule="auto"/>
+        <w:jc w:val="both"/>
+        <w:rPr>
+          <w:ins w:id="30" w:author="mac" w:date="2018-11-16T04:28:00Z"/>
+          <w:rFonts w:ascii="Times New Roman" w:hAnsi="Times New Roman" w:cs="Times New Roman"/>
+          <w:sz w:val="20"/>
+          <w:szCs w:val="20"/>
+        </w:rPr>
+        <w:pPrChange w:id="31" w:author="mac" w:date="2018-11-16T04:28:00Z">
+          <w:pPr/>
+        </w:pPrChange>
+      </w:pPr>
+      <w:ins w:id="32" w:author="mac" w:date="2018-11-16T04:31:00Z">
         <w:r>
           <w:rPr>
             <w:rFonts w:ascii="Times New Roman" w:hAnsi="Times New Roman" w:cs="Times New Roman"/>
             <w:noProof/>
             <w:sz w:val="20"/>
             <w:szCs w:val="20"/>
-            <w:rPrChange w:id="28">
+            <w:rPrChange w:id="33">
               <w:rPr>
                 <w:noProof/>
               </w:rPr>
@@ -1218,7 +1284,7 @@
     <w:p>
       <w:pPr>
         <w:rPr>
-          <w:ins w:id="29" w:author="mac" w:date="2018-11-16T04:31:00Z"/>
+          <w:ins w:id="34" w:author="mac" w:date="2018-11-16T04:31:00Z"/>
           <w:rFonts w:ascii="Times New Roman" w:hAnsi="Times New Roman" w:cs="Times New Roman"/>
           <w:sz w:val="20"/>
           <w:szCs w:val="20"/>
@@ -1227,8 +1293,43 @@
     </w:p>
     <w:p>
       <w:pPr>
-        <w:rPr>
-          <w:ins w:id="30" w:author="mac" w:date="2018-11-16T04:31:00Z"/>
+        <w:pStyle w:val="NormalWeb"/>
+        <w:spacing w:before="0" w:beforeAutospacing="0" w:after="0" w:afterAutospacing="0" w:line="480" w:lineRule="auto"/>
+        <w:jc w:val="both"/>
+        <w:rPr>
+          <w:ins w:id="35" w:author="mac" w:date="2018-11-18T14:50:00Z"/>
+        </w:rPr>
+      </w:pPr>
+      <w:ins w:id="36" w:author="mac" w:date="2018-11-18T14:50:00Z">
+        <w:r>
+          <w:tab/>
+        </w:r>
+        <w:r>
+          <w:tab/>
+        </w:r>
+        <w:r>
+          <w:tab/>
+        </w:r>
+        <w:r>
+          <w:tab/>
+        </w:r>
+        <w:r>
+          <w:rPr>
+            <w:rFonts w:ascii="Cambria" w:hAnsi="Cambria"/>
+            <w:b/>
+            <w:bCs/>
+            <w:color w:val="000000"/>
+            <w:sz w:val="24"/>
+            <w:szCs w:val="24"/>
+          </w:rPr>
+          <w:t>Image 1.2 City view from sky</w:t>
+        </w:r>
+      </w:ins>
+    </w:p>
+    <w:p>
+      <w:pPr>
+        <w:rPr>
+          <w:ins w:id="37" w:author="mac" w:date="2018-11-18T14:50:00Z"/>
           <w:rFonts w:ascii="Times New Roman" w:hAnsi="Times New Roman" w:cs="Times New Roman"/>
           <w:sz w:val="20"/>
           <w:szCs w:val="20"/>
@@ -1238,7 +1339,7 @@
     <w:p>
       <w:pPr>
         <w:rPr>
-          <w:ins w:id="31" w:author="mac" w:date="2018-11-16T04:31:00Z"/>
+          <w:ins w:id="38" w:author="mac" w:date="2018-11-16T04:31:00Z"/>
           <w:rFonts w:ascii="Times New Roman" w:hAnsi="Times New Roman" w:cs="Times New Roman"/>
           <w:sz w:val="20"/>
           <w:szCs w:val="20"/>
@@ -1247,30 +1348,39 @@
     </w:p>
     <w:p>
       <w:pPr>
+        <w:rPr>
+          <w:ins w:id="39" w:author="mac" w:date="2018-11-16T04:31:00Z"/>
+          <w:rFonts w:ascii="Times New Roman" w:hAnsi="Times New Roman" w:cs="Times New Roman"/>
+          <w:sz w:val="20"/>
+          <w:szCs w:val="20"/>
+        </w:rPr>
+      </w:pPr>
+    </w:p>
+    <w:p>
+      <w:pPr>
         <w:spacing w:line="480" w:lineRule="auto"/>
         <w:jc w:val="both"/>
         <w:rPr>
-          <w:ins w:id="32" w:author="mac" w:date="2018-11-16T04:33:00Z"/>
+          <w:ins w:id="40" w:author="mac" w:date="2018-11-16T04:33:00Z"/>
           <w:rFonts w:ascii="Times New Roman" w:hAnsi="Times New Roman" w:cs="Times New Roman"/>
           <w:color w:val="000000"/>
         </w:rPr>
-        <w:pPrChange w:id="33" w:author="mac" w:date="2018-11-16T04:31:00Z">
+        <w:pPrChange w:id="41" w:author="mac" w:date="2018-11-16T04:31:00Z">
           <w:pPr/>
         </w:pPrChange>
       </w:pPr>
-      <w:ins w:id="34" w:author="mac" w:date="2018-11-16T04:31:00Z">
-        <w:r>
-          <w:rPr>
-            <w:rFonts w:ascii="Times New Roman" w:hAnsi="Times New Roman" w:cs="Times New Roman"/>
-            <w:color w:val="000000"/>
-            <w:rPrChange w:id="35" w:author="mac" w:date="2018-11-16T04:31:00Z">
+      <w:ins w:id="42" w:author="mac" w:date="2018-11-16T04:31:00Z">
+        <w:r>
+          <w:rPr>
+            <w:rFonts w:ascii="Times New Roman" w:hAnsi="Times New Roman" w:cs="Times New Roman"/>
+            <w:color w:val="000000"/>
+            <w:rPrChange w:id="43" w:author="mac" w:date="2018-11-16T04:31:00Z">
               <w:rPr>
                 <w:rFonts w:cs="Times New Roman"/>
                 <w:color w:val="000000"/>
               </w:rPr>
             </w:rPrChange>
           </w:rPr>
-          <w:lastRenderedPageBreak/>
           <w:t>Development and improvement process of model still continue. As it can be seen below model is combination of modern and national architecture of Azerbaijan.</w:t>
         </w:r>
       </w:ins>
@@ -1280,12 +1390,12 @@
         <w:spacing w:line="480" w:lineRule="auto"/>
         <w:jc w:val="both"/>
         <w:rPr>
-          <w:ins w:id="36" w:author="mac" w:date="2018-11-16T04:31:00Z"/>
+          <w:ins w:id="44" w:author="mac" w:date="2018-11-16T04:31:00Z"/>
           <w:rFonts w:ascii="Times New Roman" w:hAnsi="Times New Roman" w:cs="Times New Roman"/>
           <w:sz w:val="20"/>
           <w:szCs w:val="20"/>
         </w:rPr>
-        <w:pPrChange w:id="37" w:author="mac" w:date="2018-11-16T04:31:00Z">
+        <w:pPrChange w:id="45" w:author="mac" w:date="2018-11-16T04:31:00Z">
           <w:pPr/>
         </w:pPrChange>
       </w:pPr>
@@ -1294,23 +1404,23 @@
       <w:pPr>
         <w:spacing w:line="480" w:lineRule="auto"/>
         <w:rPr>
-          <w:ins w:id="38" w:author="mac" w:date="2018-11-16T03:54:00Z"/>
+          <w:ins w:id="46" w:author="mac" w:date="2018-11-16T03:54:00Z"/>
           <w:rFonts w:ascii="Times New Roman" w:hAnsi="Times New Roman" w:cs="Times New Roman"/>
           <w:sz w:val="20"/>
           <w:szCs w:val="20"/>
         </w:rPr>
-        <w:pPrChange w:id="39" w:author="mac" w:date="2018-11-16T04:33:00Z">
+        <w:pPrChange w:id="47" w:author="mac" w:date="2018-11-16T04:33:00Z">
           <w:pPr/>
         </w:pPrChange>
       </w:pPr>
-      <w:ins w:id="40" w:author="mac" w:date="2018-11-16T04:33:00Z">
+      <w:ins w:id="48" w:author="mac" w:date="2018-11-16T04:33:00Z">
         <w:r>
           <w:rPr>
             <w:rFonts w:ascii="Times New Roman" w:hAnsi="Times New Roman" w:cs="Times New Roman"/>
             <w:noProof/>
             <w:sz w:val="20"/>
             <w:szCs w:val="20"/>
-            <w:rPrChange w:id="41">
+            <w:rPrChange w:id="49">
               <w:rPr>
                 <w:noProof/>
               </w:rPr>
@@ -1369,33 +1479,83 @@
     </w:p>
     <w:p>
       <w:pPr>
-        <w:spacing w:line="480" w:lineRule="auto"/>
-        <w:jc w:val="both"/>
-        <w:rPr>
-          <w:ins w:id="42" w:author="mac" w:date="2018-11-17T00:16:00Z"/>
-          <w:rFonts w:ascii="Times New Roman" w:hAnsi="Times New Roman" w:cs="Times New Roman"/>
-          <w:color w:val="000000"/>
-        </w:rPr>
-        <w:pPrChange w:id="43" w:author="mac" w:date="2018-11-17T00:16:00Z">
-          <w:pPr/>
-        </w:pPrChange>
-      </w:pPr>
-    </w:p>
-    <w:p>
-      <w:pPr>
-        <w:spacing w:line="480" w:lineRule="auto"/>
-        <w:jc w:val="both"/>
-        <w:rPr>
-          <w:ins w:id="44" w:author="mac" w:date="2018-11-17T00:16:00Z"/>
+        <w:rPr>
+          <w:ins w:id="50" w:author="mac" w:date="2018-11-18T14:50:00Z"/>
           <w:rFonts w:ascii="Times New Roman" w:hAnsi="Times New Roman" w:cs="Times New Roman"/>
           <w:sz w:val="20"/>
           <w:szCs w:val="20"/>
         </w:rPr>
-        <w:pPrChange w:id="45" w:author="mac" w:date="2018-11-17T00:16:00Z">
+      </w:pPr>
+      <w:ins w:id="51" w:author="mac" w:date="2018-11-18T14:50:00Z">
+        <w:r>
+          <w:rPr>
+            <w:rFonts w:ascii="Times New Roman" w:hAnsi="Times New Roman" w:cs="Times New Roman"/>
+            <w:color w:val="000000"/>
+          </w:rPr>
+          <w:tab/>
+        </w:r>
+        <w:r>
+          <w:rPr>
+            <w:rFonts w:ascii="Times New Roman" w:hAnsi="Times New Roman" w:cs="Times New Roman"/>
+            <w:color w:val="000000"/>
+          </w:rPr>
+          <w:tab/>
+        </w:r>
+        <w:r>
+          <w:rPr>
+            <w:rFonts w:ascii="Times New Roman" w:hAnsi="Times New Roman" w:cs="Times New Roman"/>
+            <w:color w:val="000000"/>
+          </w:rPr>
+          <w:tab/>
+        </w:r>
+        <w:r>
+          <w:rPr>
+            <w:rFonts w:ascii="Times New Roman" w:hAnsi="Times New Roman" w:cs="Times New Roman"/>
+            <w:color w:val="000000"/>
+          </w:rPr>
+          <w:tab/>
+          <w:t xml:space="preserve">   </w:t>
+        </w:r>
+        <w:r>
+          <w:rPr>
+            <w:rFonts w:cs="Times New Roman"/>
+            <w:b/>
+            <w:bCs/>
+            <w:color w:val="000000"/>
+          </w:rPr>
+          <w:t>Image 1.3 Maiden's Tower</w:t>
+        </w:r>
+      </w:ins>
+    </w:p>
+    <w:p>
+      <w:pPr>
+        <w:spacing w:line="480" w:lineRule="auto"/>
+        <w:jc w:val="both"/>
+        <w:rPr>
+          <w:ins w:id="52" w:author="mac" w:date="2018-11-17T00:16:00Z"/>
+          <w:rFonts w:ascii="Times New Roman" w:hAnsi="Times New Roman" w:cs="Times New Roman"/>
+          <w:color w:val="000000"/>
+        </w:rPr>
+        <w:pPrChange w:id="53" w:author="mac" w:date="2018-11-17T00:16:00Z">
           <w:pPr/>
         </w:pPrChange>
       </w:pPr>
-      <w:ins w:id="46" w:author="mac" w:date="2018-11-17T00:16:00Z">
+    </w:p>
+    <w:p>
+      <w:pPr>
+        <w:spacing w:line="480" w:lineRule="auto"/>
+        <w:jc w:val="both"/>
+        <w:rPr>
+          <w:ins w:id="54" w:author="mac" w:date="2018-11-17T00:16:00Z"/>
+          <w:rFonts w:ascii="Times New Roman" w:hAnsi="Times New Roman" w:cs="Times New Roman"/>
+          <w:sz w:val="20"/>
+          <w:szCs w:val="20"/>
+        </w:rPr>
+        <w:pPrChange w:id="55" w:author="mac" w:date="2018-11-17T00:16:00Z">
+          <w:pPr/>
+        </w:pPrChange>
+      </w:pPr>
+      <w:ins w:id="56" w:author="mac" w:date="2018-11-17T00:16:00Z">
         <w:r>
           <w:rPr>
             <w:rFonts w:ascii="Times New Roman" w:hAnsi="Times New Roman" w:cs="Times New Roman"/>
@@ -1420,7 +1580,7 @@
           <w:t xml:space="preserve"> which consist of Start Game, Settings, Controls, Quit Game, Story.</w:t>
         </w:r>
       </w:ins>
-      <w:ins w:id="47" w:author="mac" w:date="2018-11-17T00:17:00Z">
+      <w:ins w:id="57" w:author="mac" w:date="2018-11-17T00:17:00Z">
         <w:r>
           <w:rPr>
             <w:rFonts w:ascii="Times New Roman" w:hAnsi="Times New Roman" w:cs="Times New Roman"/>
@@ -1429,7 +1589,7 @@
           <w:t xml:space="preserve"> </w:t>
         </w:r>
       </w:ins>
-      <w:ins w:id="48" w:author="mac" w:date="2018-11-17T00:16:00Z">
+      <w:ins w:id="58" w:author="mac" w:date="2018-11-17T00:16:00Z">
         <w:r>
           <w:rPr>
             <w:rFonts w:ascii="Times New Roman" w:hAnsi="Times New Roman" w:cs="Times New Roman"/>
@@ -1438,7 +1598,7 @@
           <w:t>Example game menu will be same as below mentioned.</w:t>
         </w:r>
       </w:ins>
-      <w:ins w:id="49" w:author="mac" w:date="2018-11-17T00:17:00Z">
+      <w:ins w:id="59" w:author="mac" w:date="2018-11-17T00:17:00Z">
         <w:r>
           <w:rPr>
             <w:rFonts w:ascii="Times New Roman" w:hAnsi="Times New Roman" w:cs="Times New Roman"/>
@@ -1447,7 +1607,7 @@
           <w:t xml:space="preserve"> </w:t>
         </w:r>
       </w:ins>
-      <w:ins w:id="50" w:author="mac" w:date="2018-11-17T00:16:00Z">
+      <w:ins w:id="60" w:author="mac" w:date="2018-11-17T00:16:00Z">
         <w:r>
           <w:rPr>
             <w:rFonts w:ascii="Times New Roman" w:hAnsi="Times New Roman" w:cs="Times New Roman"/>
@@ -1459,7 +1619,7 @@
           <w:rPr>
             <w:rFonts w:ascii="Times New Roman" w:hAnsi="Times New Roman" w:cs="Times New Roman"/>
             <w:color w:val="000000"/>
-            <w:rPrChange w:id="51" w:author="mac" w:date="2018-11-17T00:16:00Z">
+            <w:rPrChange w:id="61" w:author="mac" w:date="2018-11-17T00:16:00Z">
               <w:rPr>
                 <w:rFonts w:cs="Times New Roman"/>
                 <w:color w:val="000000"/>
@@ -1478,11 +1638,11 @@
         <w:adjustRightInd w:val="0"/>
         <w:spacing w:line="480" w:lineRule="auto"/>
         <w:rPr>
-          <w:ins w:id="52" w:author="mac" w:date="2018-11-17T00:20:00Z"/>
+          <w:ins w:id="62" w:author="mac" w:date="2018-11-17T00:20:00Z"/>
           <w:rFonts w:ascii="Times Roman" w:hAnsi="Times Roman" w:cs="Times Roman"/>
           <w:color w:val="000000"/>
         </w:rPr>
-        <w:pPrChange w:id="53" w:author="mac" w:date="2018-11-17T00:21:00Z">
+        <w:pPrChange w:id="63" w:author="mac" w:date="2018-11-17T00:21:00Z">
           <w:pPr>
             <w:widowControl w:val="0"/>
             <w:autoSpaceDE w:val="0"/>
@@ -1492,7 +1652,7 @@
           </w:pPr>
         </w:pPrChange>
       </w:pPr>
-      <w:ins w:id="54" w:author="mac" w:date="2018-11-17T00:20:00Z">
+      <w:ins w:id="64" w:author="mac" w:date="2018-11-17T00:20:00Z">
         <w:r>
           <w:rPr>
             <w:rFonts w:ascii="Times Roman" w:hAnsi="Times Roman" w:cs="Times Roman"/>
@@ -1502,13 +1662,13 @@
           <w:t xml:space="preserve"> </w:t>
         </w:r>
       </w:ins>
-      <w:ins w:id="55" w:author="mac" w:date="2018-11-17T00:21:00Z">
+      <w:ins w:id="65" w:author="mac" w:date="2018-11-17T00:21:00Z">
         <w:r>
           <w:rPr>
             <w:rFonts w:ascii="Times Roman" w:hAnsi="Times Roman" w:cs="Times Roman"/>
             <w:noProof/>
             <w:color w:val="000000"/>
-            <w:rPrChange w:id="56">
+            <w:rPrChange w:id="66">
               <w:rPr>
                 <w:noProof/>
               </w:rPr>
@@ -1567,716 +1727,58 @@
     </w:p>
     <w:p>
       <w:pPr>
-        <w:spacing w:line="480" w:lineRule="auto"/>
-        <w:ind w:firstLine="720"/>
-        <w:jc w:val="both"/>
-        <w:rPr>
-          <w:ins w:id="57" w:author="mac" w:date="2018-11-17T00:24:00Z"/>
-          <w:rFonts w:cs="Times New Roman"/>
-          <w:color w:val="000000"/>
-        </w:rPr>
-      </w:pPr>
-    </w:p>
-    <w:p>
-      <w:pPr>
-        <w:spacing w:line="480" w:lineRule="auto"/>
-        <w:ind w:firstLine="720"/>
-        <w:jc w:val="both"/>
-        <w:rPr>
-          <w:ins w:id="58" w:author="mac" w:date="2018-11-17T00:24:00Z"/>
+        <w:pStyle w:val="NormalWeb"/>
+        <w:spacing w:before="0" w:beforeAutospacing="0" w:after="0" w:afterAutospacing="0"/>
+        <w:ind w:left="2880" w:firstLine="720"/>
+        <w:rPr>
+          <w:ins w:id="67" w:author="mac" w:date="2018-11-18T14:49:00Z"/>
+        </w:rPr>
+      </w:pPr>
+      <w:ins w:id="68" w:author="mac" w:date="2018-11-18T14:49:00Z">
+        <w:r>
+          <w:rPr>
+            <w:rFonts w:ascii="Cambria" w:hAnsi="Cambria"/>
+            <w:b/>
+            <w:bCs/>
+            <w:color w:val="000000"/>
+            <w:sz w:val="24"/>
+            <w:szCs w:val="24"/>
+          </w:rPr>
+          <w:t>Image 1.4 Menu Screen</w:t>
+        </w:r>
+      </w:ins>
+    </w:p>
+    <w:p>
+      <w:pPr>
+        <w:rPr>
+          <w:ins w:id="69" w:author="mac" w:date="2018-11-18T14:49:00Z"/>
           <w:rFonts w:ascii="Times New Roman" w:hAnsi="Times New Roman" w:cs="Times New Roman"/>
           <w:sz w:val="20"/>
           <w:szCs w:val="20"/>
         </w:rPr>
       </w:pPr>
-      <w:ins w:id="59" w:author="mac" w:date="2018-11-17T00:24:00Z">
-        <w:r>
-          <w:rPr>
-            <w:rFonts w:ascii="Times New Roman" w:hAnsi="Times New Roman" w:cs="Times New Roman"/>
-            <w:color w:val="000000"/>
-            <w:rPrChange w:id="60" w:author="mac" w:date="2018-11-17T00:24:00Z">
-              <w:rPr>
-                <w:rFonts w:cs="Times New Roman"/>
-                <w:color w:val="000000"/>
-              </w:rPr>
-            </w:rPrChange>
-          </w:rPr>
-          <w:t xml:space="preserve">Synopsis: Synopsis of game is players have to win every race in order to earn cash and points to unlock cars and levels, «A RACE ISN’T WON UNTIL IT’S OVER”.  In the game, options </w:t>
-        </w:r>
-        <w:proofErr w:type="gramStart"/>
-        <w:r>
-          <w:rPr>
-            <w:rFonts w:ascii="Times New Roman" w:hAnsi="Times New Roman" w:cs="Times New Roman"/>
-            <w:color w:val="000000"/>
-            <w:rPrChange w:id="61" w:author="mac" w:date="2018-11-17T00:24:00Z">
-              <w:rPr>
-                <w:rFonts w:cs="Times New Roman"/>
-                <w:color w:val="000000"/>
-              </w:rPr>
-            </w:rPrChange>
-          </w:rPr>
-          <w:t>are  provided</w:t>
-        </w:r>
-        <w:proofErr w:type="gramEnd"/>
-        <w:r>
-          <w:rPr>
-            <w:rFonts w:ascii="Times New Roman" w:hAnsi="Times New Roman" w:cs="Times New Roman"/>
-            <w:color w:val="000000"/>
-            <w:rPrChange w:id="62" w:author="mac" w:date="2018-11-17T00:24:00Z">
-              <w:rPr>
-                <w:rFonts w:cs="Times New Roman"/>
-                <w:color w:val="000000"/>
-              </w:rPr>
-            </w:rPrChange>
-          </w:rPr>
-          <w:t xml:space="preserve">  to  players  to  choose  a  car  to  start  a  race.</w:t>
-        </w:r>
-      </w:ins>
-    </w:p>
-    <w:p>
-      <w:pPr>
-        <w:spacing w:line="480" w:lineRule="auto"/>
-        <w:ind w:firstLine="720"/>
-        <w:jc w:val="both"/>
-        <w:rPr>
-          <w:ins w:id="63" w:author="mac" w:date="2018-11-17T00:24:00Z"/>
+    </w:p>
+    <w:p>
+      <w:pPr>
+        <w:rPr>
+          <w:ins w:id="70" w:author="mac" w:date="2018-11-17T00:24:00Z"/>
           <w:rFonts w:ascii="Times New Roman" w:hAnsi="Times New Roman" w:cs="Times New Roman"/>
           <w:sz w:val="20"/>
           <w:szCs w:val="20"/>
         </w:rPr>
       </w:pPr>
-      <w:ins w:id="64" w:author="mac" w:date="2018-11-17T00:24:00Z">
-        <w:r>
-          <w:rPr>
-            <w:rFonts w:ascii="Times New Roman" w:hAnsi="Times New Roman" w:cs="Times New Roman"/>
-            <w:color w:val="000000"/>
-            <w:rPrChange w:id="65" w:author="mac" w:date="2018-11-17T00:24:00Z">
-              <w:rPr>
-                <w:rFonts w:cs="Times New Roman"/>
-                <w:color w:val="000000"/>
-              </w:rPr>
-            </w:rPrChange>
-          </w:rPr>
-          <w:t xml:space="preserve">Game Play: This section will give brief information about how the player will play the game. </w:t>
-        </w:r>
-        <w:proofErr w:type="gramStart"/>
-        <w:r>
-          <w:rPr>
-            <w:rFonts w:ascii="Times New Roman" w:hAnsi="Times New Roman" w:cs="Times New Roman"/>
-            <w:color w:val="000000"/>
-            <w:rPrChange w:id="66" w:author="mac" w:date="2018-11-17T00:24:00Z">
-              <w:rPr>
-                <w:rFonts w:cs="Times New Roman"/>
-                <w:color w:val="000000"/>
-              </w:rPr>
-            </w:rPrChange>
-          </w:rPr>
-          <w:t>The player control one of the cars to compete with other opponent computer players.</w:t>
-        </w:r>
-        <w:proofErr w:type="gramEnd"/>
-        <w:r>
-          <w:rPr>
-            <w:rFonts w:ascii="Times New Roman" w:hAnsi="Times New Roman" w:cs="Times New Roman"/>
-            <w:color w:val="000000"/>
-            <w:rPrChange w:id="67" w:author="mac" w:date="2018-11-17T00:24:00Z">
-              <w:rPr>
-                <w:rFonts w:cs="Times New Roman"/>
-                <w:color w:val="000000"/>
-              </w:rPr>
-            </w:rPrChange>
-          </w:rPr>
-          <w:t xml:space="preserve"> In the beginning of the game, there will be a little bit easy levels but </w:t>
-        </w:r>
-        <w:proofErr w:type="gramStart"/>
-        <w:r>
-          <w:rPr>
-            <w:rFonts w:ascii="Times New Roman" w:hAnsi="Times New Roman" w:cs="Times New Roman"/>
-            <w:color w:val="000000"/>
-            <w:rPrChange w:id="68" w:author="mac" w:date="2018-11-17T00:24:00Z">
-              <w:rPr>
-                <w:rFonts w:cs="Times New Roman"/>
-                <w:color w:val="000000"/>
-              </w:rPr>
-            </w:rPrChange>
-          </w:rPr>
-          <w:t>when  players</w:t>
-        </w:r>
-        <w:proofErr w:type="gramEnd"/>
-        <w:r>
-          <w:rPr>
-            <w:rFonts w:ascii="Times New Roman" w:hAnsi="Times New Roman" w:cs="Times New Roman"/>
-            <w:color w:val="000000"/>
-            <w:rPrChange w:id="69" w:author="mac" w:date="2018-11-17T00:24:00Z">
-              <w:rPr>
-                <w:rFonts w:cs="Times New Roman"/>
-                <w:color w:val="000000"/>
-              </w:rPr>
-            </w:rPrChange>
-          </w:rPr>
-          <w:t xml:space="preserve"> pass  levels, it  will not be simple to finish the levels. The player uses keyboard to manage </w:t>
-        </w:r>
-        <w:proofErr w:type="gramStart"/>
-        <w:r>
-          <w:rPr>
-            <w:rFonts w:ascii="Times New Roman" w:hAnsi="Times New Roman" w:cs="Times New Roman"/>
-            <w:color w:val="000000"/>
-            <w:rPrChange w:id="70" w:author="mac" w:date="2018-11-17T00:24:00Z">
-              <w:rPr>
-                <w:rFonts w:cs="Times New Roman"/>
-                <w:color w:val="000000"/>
-              </w:rPr>
-            </w:rPrChange>
-          </w:rPr>
-          <w:t>the  car</w:t>
-        </w:r>
-        <w:proofErr w:type="gramEnd"/>
-        <w:r>
-          <w:rPr>
-            <w:rFonts w:ascii="Times New Roman" w:hAnsi="Times New Roman" w:cs="Times New Roman"/>
-            <w:color w:val="000000"/>
-            <w:rPrChange w:id="71" w:author="mac" w:date="2018-11-17T00:24:00Z">
-              <w:rPr>
-                <w:rFonts w:cs="Times New Roman"/>
-                <w:color w:val="000000"/>
-              </w:rPr>
-            </w:rPrChange>
-          </w:rPr>
-          <w:t xml:space="preserve">  to  turn  left  or right,  move back and  forward,  to  hit  a  break  or  accelerate.</w:t>
-        </w:r>
-      </w:ins>
-    </w:p>
-    <w:p>
-      <w:pPr>
-        <w:spacing w:line="480" w:lineRule="auto"/>
-        <w:ind w:firstLine="720"/>
-        <w:jc w:val="both"/>
-        <w:rPr>
-          <w:ins w:id="72" w:author="mac" w:date="2018-11-17T00:24:00Z"/>
-          <w:rFonts w:ascii="Times New Roman" w:hAnsi="Times New Roman" w:cs="Times New Roman"/>
-          <w:sz w:val="20"/>
-          <w:szCs w:val="20"/>
-        </w:rPr>
-      </w:pPr>
-      <w:ins w:id="73" w:author="mac" w:date="2018-11-17T00:24:00Z">
-        <w:r>
-          <w:rPr>
-            <w:rFonts w:ascii="Times New Roman" w:hAnsi="Times New Roman" w:cs="Times New Roman"/>
-            <w:color w:val="000000"/>
-            <w:rPrChange w:id="74" w:author="mac" w:date="2018-11-17T00:24:00Z">
-              <w:rPr>
-                <w:rFonts w:cs="Times New Roman"/>
-                <w:color w:val="000000"/>
-              </w:rPr>
-            </w:rPrChange>
-          </w:rPr>
-          <w:t xml:space="preserve">Player Control: The game will be played in computers and used keywords are W, S, R and moving symbols. W, S and R buttons are used for acceleration, brake and pause respectively. Moving symbols are used for moving to forward, backward, left and right. </w:t>
-        </w:r>
-      </w:ins>
-    </w:p>
-    <w:p>
-      <w:pPr>
-        <w:spacing w:line="480" w:lineRule="auto"/>
-        <w:ind w:firstLine="720"/>
-        <w:jc w:val="both"/>
-        <w:rPr>
-          <w:ins w:id="75" w:author="mac" w:date="2018-11-17T00:24:00Z"/>
-          <w:rFonts w:ascii="Times New Roman" w:hAnsi="Times New Roman" w:cs="Times New Roman"/>
-          <w:sz w:val="20"/>
-          <w:szCs w:val="20"/>
-        </w:rPr>
-      </w:pPr>
-      <w:ins w:id="76" w:author="mac" w:date="2018-11-17T00:24:00Z">
-        <w:r>
-          <w:rPr>
-            <w:rFonts w:ascii="Times New Roman" w:hAnsi="Times New Roman" w:cs="Times New Roman"/>
-            <w:color w:val="000000"/>
-            <w:rPrChange w:id="77" w:author="mac" w:date="2018-11-17T00:24:00Z">
-              <w:rPr>
-                <w:rFonts w:cs="Times New Roman"/>
-                <w:color w:val="000000"/>
-              </w:rPr>
-            </w:rPrChange>
-          </w:rPr>
-          <w:t xml:space="preserve">Game Over (Winning &amp; Losing): In order to win the game, </w:t>
-        </w:r>
-        <w:proofErr w:type="gramStart"/>
-        <w:r>
-          <w:rPr>
-            <w:rFonts w:ascii="Times New Roman" w:hAnsi="Times New Roman" w:cs="Times New Roman"/>
-            <w:color w:val="000000"/>
-            <w:rPrChange w:id="78" w:author="mac" w:date="2018-11-17T00:24:00Z">
-              <w:rPr>
-                <w:rFonts w:cs="Times New Roman"/>
-                <w:color w:val="000000"/>
-              </w:rPr>
-            </w:rPrChange>
-          </w:rPr>
-          <w:t>player have</w:t>
-        </w:r>
-        <w:proofErr w:type="gramEnd"/>
-        <w:r>
-          <w:rPr>
-            <w:rFonts w:ascii="Times New Roman" w:hAnsi="Times New Roman" w:cs="Times New Roman"/>
-            <w:color w:val="000000"/>
-            <w:rPrChange w:id="79" w:author="mac" w:date="2018-11-17T00:24:00Z">
-              <w:rPr>
-                <w:rFonts w:cs="Times New Roman"/>
-                <w:color w:val="000000"/>
-              </w:rPr>
-            </w:rPrChange>
-          </w:rPr>
-          <w:t xml:space="preserve"> to be fast against to opponents. As players pass levels, they will earn point and money. Points will open levels and </w:t>
-        </w:r>
-        <w:r>
-          <w:rPr>
-            <w:rFonts w:ascii="Times New Roman" w:hAnsi="Times New Roman" w:cs="Times New Roman"/>
-            <w:color w:val="000000"/>
-            <w:rPrChange w:id="80" w:author="mac" w:date="2018-11-17T00:24:00Z">
-              <w:rPr>
-                <w:rFonts w:cs="Times New Roman"/>
-                <w:color w:val="000000"/>
-              </w:rPr>
-            </w:rPrChange>
-          </w:rPr>
-          <w:lastRenderedPageBreak/>
-          <w:t xml:space="preserve">money will be used to buy unlocked cars. When player reach last level, all cars will be </w:t>
-        </w:r>
-        <w:proofErr w:type="gramStart"/>
-        <w:r>
-          <w:rPr>
-            <w:rFonts w:ascii="Times New Roman" w:hAnsi="Times New Roman" w:cs="Times New Roman"/>
-            <w:color w:val="000000"/>
-            <w:rPrChange w:id="81" w:author="mac" w:date="2018-11-17T00:24:00Z">
-              <w:rPr>
-                <w:rFonts w:cs="Times New Roman"/>
-                <w:color w:val="000000"/>
-              </w:rPr>
-            </w:rPrChange>
-          </w:rPr>
-          <w:t>unlocked  and</w:t>
-        </w:r>
-        <w:proofErr w:type="gramEnd"/>
-        <w:r>
-          <w:rPr>
-            <w:rFonts w:ascii="Times New Roman" w:hAnsi="Times New Roman" w:cs="Times New Roman"/>
-            <w:color w:val="000000"/>
-            <w:rPrChange w:id="82" w:author="mac" w:date="2018-11-17T00:24:00Z">
-              <w:rPr>
-                <w:rFonts w:cs="Times New Roman"/>
-                <w:color w:val="000000"/>
-              </w:rPr>
-            </w:rPrChange>
-          </w:rPr>
-          <w:t xml:space="preserve"> the game will finish.</w:t>
-        </w:r>
-      </w:ins>
-    </w:p>
-    <w:p>
-      <w:pPr>
-        <w:rPr>
-          <w:ins w:id="83" w:author="mac" w:date="2018-11-17T00:24:00Z"/>
-          <w:rFonts w:ascii="Times New Roman" w:hAnsi="Times New Roman" w:cs="Times New Roman"/>
-          <w:sz w:val="20"/>
-          <w:szCs w:val="20"/>
-        </w:rPr>
-      </w:pPr>
-    </w:p>
-    <w:p>
-      <w:pPr>
-        <w:spacing w:line="480" w:lineRule="auto"/>
-        <w:jc w:val="both"/>
-        <w:rPr>
-          <w:ins w:id="84" w:author="mac" w:date="2018-11-17T00:55:00Z"/>
-          <w:rFonts w:ascii="Times New Roman" w:hAnsi="Times New Roman" w:cs="Times New Roman"/>
-          <w:sz w:val="20"/>
-          <w:szCs w:val="20"/>
-        </w:rPr>
-      </w:pPr>
-      <w:ins w:id="85" w:author="mac" w:date="2018-11-17T00:55:00Z">
-        <w:r>
-          <w:rPr>
-            <w:rFonts w:ascii="Times New Roman" w:hAnsi="Times New Roman" w:cs="Times New Roman"/>
-            <w:b/>
-            <w:bCs/>
-            <w:color w:val="000000"/>
-            <w:rPrChange w:id="86" w:author="mac" w:date="2018-11-17T00:55:00Z">
-              <w:rPr>
-                <w:rFonts w:cs="Times New Roman"/>
-                <w:b/>
-                <w:bCs/>
-                <w:color w:val="000000"/>
-              </w:rPr>
-            </w:rPrChange>
-          </w:rPr>
-          <w:t>Game Matrix</w:t>
-        </w:r>
-      </w:ins>
-    </w:p>
-    <w:p>
-      <w:pPr>
-        <w:rPr>
-          <w:ins w:id="87" w:author="mac" w:date="2018-11-17T00:55:00Z"/>
-          <w:rFonts w:ascii="Times New Roman" w:hAnsi="Times New Roman" w:cs="Times New Roman"/>
-          <w:sz w:val="20"/>
-          <w:szCs w:val="20"/>
-        </w:rPr>
-      </w:pPr>
-    </w:p>
-    <w:tbl>
-      <w:tblPr>
-        <w:tblW w:w="9630" w:type="dxa"/>
-        <w:tblCellMar>
-          <w:top w:w="15" w:type="dxa"/>
-          <w:left w:w="15" w:type="dxa"/>
-          <w:bottom w:w="15" w:type="dxa"/>
-          <w:right w:w="15" w:type="dxa"/>
-        </w:tblCellMar>
-        <w:tblLook w:val="04A0" w:firstRow="1" w:lastRow="0" w:firstColumn="1" w:lastColumn="0" w:noHBand="0" w:noVBand="1"/>
-      </w:tblPr>
-      <w:tblGrid>
-        <w:gridCol w:w="3219"/>
-        <w:gridCol w:w="6411"/>
-      </w:tblGrid>
-      <w:tr>
-        <w:trPr>
-          <w:trHeight w:val="740"/>
-          <w:ins w:id="88" w:author="mac" w:date="2018-11-17T00:55:00Z"/>
-        </w:trPr>
-        <w:tc>
-          <w:tcPr>
-            <w:tcW w:w="3219" w:type="dxa"/>
-            <w:tcBorders>
-              <w:top w:val="single" w:sz="8" w:space="0" w:color="000000"/>
-              <w:left w:val="single" w:sz="8" w:space="0" w:color="000000"/>
-              <w:bottom w:val="single" w:sz="8" w:space="0" w:color="000000"/>
-              <w:right w:val="single" w:sz="8" w:space="0" w:color="000000"/>
-            </w:tcBorders>
-            <w:tcMar>
-              <w:top w:w="100" w:type="dxa"/>
-              <w:left w:w="100" w:type="dxa"/>
-              <w:bottom w:w="100" w:type="dxa"/>
-              <w:right w:w="100" w:type="dxa"/>
-            </w:tcMar>
-            <w:hideMark/>
-          </w:tcPr>
-          <w:p>
-            <w:pPr>
-              <w:rPr>
-                <w:ins w:id="89" w:author="mac" w:date="2018-11-17T00:55:00Z"/>
-                <w:rFonts w:ascii="Times New Roman" w:hAnsi="Times New Roman" w:cs="Times New Roman"/>
-                <w:sz w:val="20"/>
-                <w:szCs w:val="20"/>
-              </w:rPr>
-            </w:pPr>
-            <w:ins w:id="90" w:author="mac" w:date="2018-11-17T00:55:00Z">
-              <w:r>
-                <w:rPr>
-                  <w:rFonts w:ascii="Times New Roman" w:hAnsi="Times New Roman" w:cs="Times New Roman"/>
-                  <w:b/>
-                  <w:bCs/>
-                  <w:color w:val="000000"/>
-                  <w:rPrChange w:id="91" w:author="mac" w:date="2018-11-17T00:55:00Z">
-                    <w:rPr>
-                      <w:rFonts w:cs="Times New Roman"/>
-                      <w:b/>
-                      <w:bCs/>
-                      <w:color w:val="000000"/>
-                    </w:rPr>
-                  </w:rPrChange>
-                </w:rPr>
-                <w:t>Player/Antagonistic elements</w:t>
-              </w:r>
-            </w:ins>
-          </w:p>
-        </w:tc>
-        <w:tc>
-          <w:tcPr>
-            <w:tcW w:w="6411" w:type="dxa"/>
-            <w:tcBorders>
-              <w:top w:val="single" w:sz="8" w:space="0" w:color="000000"/>
-              <w:left w:val="single" w:sz="8" w:space="0" w:color="000000"/>
-              <w:bottom w:val="single" w:sz="8" w:space="0" w:color="000000"/>
-              <w:right w:val="single" w:sz="8" w:space="0" w:color="000000"/>
-            </w:tcBorders>
-            <w:tcMar>
-              <w:top w:w="100" w:type="dxa"/>
-              <w:left w:w="100" w:type="dxa"/>
-              <w:bottom w:w="100" w:type="dxa"/>
-              <w:right w:w="100" w:type="dxa"/>
-            </w:tcMar>
-            <w:hideMark/>
-          </w:tcPr>
-          <w:p>
-            <w:pPr>
-              <w:rPr>
-                <w:ins w:id="92" w:author="mac" w:date="2018-11-17T00:55:00Z"/>
-                <w:rFonts w:ascii="Times New Roman" w:hAnsi="Times New Roman" w:cs="Times New Roman"/>
-                <w:sz w:val="20"/>
-                <w:szCs w:val="20"/>
-              </w:rPr>
-            </w:pPr>
-            <w:ins w:id="93" w:author="mac" w:date="2018-11-17T00:55:00Z">
-              <w:r>
-                <w:rPr>
-                  <w:rFonts w:ascii="Times New Roman" w:hAnsi="Times New Roman" w:cs="Times New Roman"/>
-                  <w:b/>
-                  <w:bCs/>
-                  <w:color w:val="000000"/>
-                  <w:rPrChange w:id="94" w:author="mac" w:date="2018-11-17T00:55:00Z">
-                    <w:rPr>
-                      <w:rFonts w:cs="Times New Roman"/>
-                      <w:b/>
-                      <w:bCs/>
-                      <w:color w:val="000000"/>
-                    </w:rPr>
-                  </w:rPrChange>
-                </w:rPr>
-                <w:t>Game properties</w:t>
-              </w:r>
-            </w:ins>
-          </w:p>
-        </w:tc>
-      </w:tr>
-      <w:tr>
-        <w:trPr>
-          <w:ins w:id="95" w:author="mac" w:date="2018-11-17T00:55:00Z"/>
-        </w:trPr>
-        <w:tc>
-          <w:tcPr>
-            <w:tcW w:w="3219" w:type="dxa"/>
-            <w:tcBorders>
-              <w:top w:val="single" w:sz="8" w:space="0" w:color="000000"/>
-              <w:left w:val="single" w:sz="8" w:space="0" w:color="000000"/>
-              <w:bottom w:val="single" w:sz="8" w:space="0" w:color="000000"/>
-              <w:right w:val="single" w:sz="8" w:space="0" w:color="000000"/>
-            </w:tcBorders>
-            <w:tcMar>
-              <w:top w:w="100" w:type="dxa"/>
-              <w:left w:w="100" w:type="dxa"/>
-              <w:bottom w:w="100" w:type="dxa"/>
-              <w:right w:w="100" w:type="dxa"/>
-            </w:tcMar>
-            <w:hideMark/>
-          </w:tcPr>
-          <w:p>
-            <w:pPr>
-              <w:spacing w:line="0" w:lineRule="atLeast"/>
-              <w:rPr>
-                <w:ins w:id="96" w:author="mac" w:date="2018-11-17T00:55:00Z"/>
-                <w:rFonts w:ascii="Times New Roman" w:hAnsi="Times New Roman" w:cs="Times New Roman"/>
-                <w:sz w:val="20"/>
-                <w:szCs w:val="20"/>
-              </w:rPr>
-            </w:pPr>
-            <w:ins w:id="97" w:author="mac" w:date="2018-11-17T00:55:00Z">
-              <w:r>
-                <w:rPr>
-                  <w:rFonts w:ascii="Times New Roman" w:hAnsi="Times New Roman" w:cs="Times New Roman"/>
-                  <w:color w:val="000000"/>
-                  <w:rPrChange w:id="98" w:author="mac" w:date="2018-11-17T00:55:00Z">
-                    <w:rPr>
-                      <w:rFonts w:cs="Times New Roman"/>
-                      <w:color w:val="000000"/>
-                    </w:rPr>
-                  </w:rPrChange>
-                </w:rPr>
-                <w:t>AI drivers</w:t>
-              </w:r>
-            </w:ins>
-          </w:p>
-        </w:tc>
-        <w:tc>
-          <w:tcPr>
-            <w:tcW w:w="6411" w:type="dxa"/>
-            <w:tcBorders>
-              <w:top w:val="single" w:sz="8" w:space="0" w:color="000000"/>
-              <w:left w:val="single" w:sz="8" w:space="0" w:color="000000"/>
-              <w:bottom w:val="single" w:sz="8" w:space="0" w:color="000000"/>
-              <w:right w:val="single" w:sz="8" w:space="0" w:color="000000"/>
-            </w:tcBorders>
-            <w:tcMar>
-              <w:top w:w="100" w:type="dxa"/>
-              <w:left w:w="100" w:type="dxa"/>
-              <w:bottom w:w="100" w:type="dxa"/>
-              <w:right w:w="100" w:type="dxa"/>
-            </w:tcMar>
-            <w:hideMark/>
-          </w:tcPr>
-          <w:p>
-            <w:pPr>
-              <w:spacing w:line="0" w:lineRule="atLeast"/>
-              <w:rPr>
-                <w:ins w:id="99" w:author="mac" w:date="2018-11-17T00:55:00Z"/>
-                <w:rFonts w:ascii="Times New Roman" w:hAnsi="Times New Roman" w:cs="Times New Roman"/>
-                <w:sz w:val="20"/>
-                <w:szCs w:val="20"/>
-              </w:rPr>
-            </w:pPr>
-            <w:proofErr w:type="gramStart"/>
-            <w:ins w:id="100" w:author="mac" w:date="2018-11-17T00:55:00Z">
-              <w:r>
-                <w:rPr>
-                  <w:rFonts w:ascii="Times New Roman" w:hAnsi="Times New Roman" w:cs="Times New Roman"/>
-                  <w:color w:val="000000"/>
-                  <w:rPrChange w:id="101" w:author="mac" w:date="2018-11-17T00:55:00Z">
-                    <w:rPr>
-                      <w:rFonts w:cs="Times New Roman"/>
-                      <w:color w:val="000000"/>
-                    </w:rPr>
-                  </w:rPrChange>
-                </w:rPr>
-                <w:t>Opponents which</w:t>
-              </w:r>
-              <w:proofErr w:type="gramEnd"/>
-              <w:r>
-                <w:rPr>
-                  <w:rFonts w:ascii="Times New Roman" w:hAnsi="Times New Roman" w:cs="Times New Roman"/>
-                  <w:color w:val="000000"/>
-                  <w:rPrChange w:id="102" w:author="mac" w:date="2018-11-17T00:55:00Z">
-                    <w:rPr>
-                      <w:rFonts w:cs="Times New Roman"/>
-                      <w:color w:val="000000"/>
-                    </w:rPr>
-                  </w:rPrChange>
-                </w:rPr>
-                <w:t xml:space="preserve"> will be controlled automatically by computer against to player. </w:t>
-              </w:r>
-            </w:ins>
-          </w:p>
-        </w:tc>
-      </w:tr>
-      <w:tr>
-        <w:trPr>
-          <w:trHeight w:val="80"/>
-          <w:ins w:id="103" w:author="mac" w:date="2018-11-17T00:55:00Z"/>
-        </w:trPr>
-        <w:tc>
-          <w:tcPr>
-            <w:tcW w:w="3219" w:type="dxa"/>
-            <w:tcBorders>
-              <w:top w:val="single" w:sz="8" w:space="0" w:color="000000"/>
-              <w:left w:val="single" w:sz="8" w:space="0" w:color="000000"/>
-              <w:bottom w:val="single" w:sz="8" w:space="0" w:color="000000"/>
-              <w:right w:val="single" w:sz="8" w:space="0" w:color="000000"/>
-            </w:tcBorders>
-            <w:tcMar>
-              <w:top w:w="100" w:type="dxa"/>
-              <w:left w:w="100" w:type="dxa"/>
-              <w:bottom w:w="100" w:type="dxa"/>
-              <w:right w:w="100" w:type="dxa"/>
-            </w:tcMar>
-            <w:hideMark/>
-          </w:tcPr>
-          <w:p>
-            <w:pPr>
-              <w:spacing w:line="80" w:lineRule="atLeast"/>
-              <w:rPr>
-                <w:ins w:id="104" w:author="mac" w:date="2018-11-17T00:55:00Z"/>
-                <w:rFonts w:ascii="Times New Roman" w:hAnsi="Times New Roman" w:cs="Times New Roman"/>
-                <w:sz w:val="20"/>
-                <w:szCs w:val="20"/>
-              </w:rPr>
-            </w:pPr>
-            <w:ins w:id="105" w:author="mac" w:date="2018-11-17T00:55:00Z">
-              <w:r>
-                <w:rPr>
-                  <w:rFonts w:ascii="Times New Roman" w:hAnsi="Times New Roman" w:cs="Times New Roman"/>
-                  <w:color w:val="000000"/>
-                  <w:rPrChange w:id="106" w:author="mac" w:date="2018-11-17T00:55:00Z">
-                    <w:rPr>
-                      <w:rFonts w:cs="Times New Roman"/>
-                      <w:color w:val="000000"/>
-                    </w:rPr>
-                  </w:rPrChange>
-                </w:rPr>
-                <w:t>Barriers</w:t>
-              </w:r>
-            </w:ins>
-          </w:p>
-        </w:tc>
-        <w:tc>
-          <w:tcPr>
-            <w:tcW w:w="6411" w:type="dxa"/>
-            <w:tcBorders>
-              <w:top w:val="single" w:sz="8" w:space="0" w:color="000000"/>
-              <w:left w:val="single" w:sz="8" w:space="0" w:color="000000"/>
-              <w:bottom w:val="single" w:sz="8" w:space="0" w:color="000000"/>
-              <w:right w:val="single" w:sz="8" w:space="0" w:color="000000"/>
-            </w:tcBorders>
-            <w:tcMar>
-              <w:top w:w="100" w:type="dxa"/>
-              <w:left w:w="100" w:type="dxa"/>
-              <w:bottom w:w="100" w:type="dxa"/>
-              <w:right w:w="100" w:type="dxa"/>
-            </w:tcMar>
-            <w:hideMark/>
-          </w:tcPr>
-          <w:p>
-            <w:pPr>
-              <w:jc w:val="both"/>
-              <w:rPr>
-                <w:ins w:id="107" w:author="mac" w:date="2018-11-17T00:55:00Z"/>
-                <w:rFonts w:ascii="Times New Roman" w:hAnsi="Times New Roman" w:cs="Times New Roman"/>
-                <w:sz w:val="20"/>
-                <w:szCs w:val="20"/>
-              </w:rPr>
-            </w:pPr>
-            <w:ins w:id="108" w:author="mac" w:date="2018-11-17T00:55:00Z">
-              <w:r>
-                <w:rPr>
-                  <w:rFonts w:ascii="Times New Roman" w:hAnsi="Times New Roman" w:cs="Times New Roman"/>
-                  <w:color w:val="000000"/>
-                  <w:rPrChange w:id="109" w:author="mac" w:date="2018-11-17T00:55:00Z">
-                    <w:rPr>
-                      <w:rFonts w:cs="Times New Roman"/>
-                      <w:color w:val="000000"/>
-                    </w:rPr>
-                  </w:rPrChange>
-                </w:rPr>
-                <w:t xml:space="preserve">Surrounding the track and all players should avoid hitting the </w:t>
-              </w:r>
-              <w:proofErr w:type="gramStart"/>
-              <w:r>
-                <w:rPr>
-                  <w:rFonts w:ascii="Times New Roman" w:hAnsi="Times New Roman" w:cs="Times New Roman"/>
-                  <w:color w:val="000000"/>
-                  <w:rPrChange w:id="110" w:author="mac" w:date="2018-11-17T00:55:00Z">
-                    <w:rPr>
-                      <w:rFonts w:cs="Times New Roman"/>
-                      <w:color w:val="000000"/>
-                    </w:rPr>
-                  </w:rPrChange>
-                </w:rPr>
-                <w:t>barriers .</w:t>
-              </w:r>
-              <w:proofErr w:type="gramEnd"/>
-            </w:ins>
-          </w:p>
-          <w:p>
-            <w:pPr>
-              <w:spacing w:line="80" w:lineRule="atLeast"/>
-              <w:rPr>
-                <w:ins w:id="111" w:author="mac" w:date="2018-11-17T00:55:00Z"/>
-                <w:rFonts w:ascii="Times New Roman" w:hAnsi="Times New Roman" w:cs="Times New Roman"/>
-                <w:sz w:val="20"/>
-                <w:szCs w:val="20"/>
-              </w:rPr>
-            </w:pPr>
-          </w:p>
-        </w:tc>
-      </w:tr>
-    </w:tbl>
-    <w:p>
-      <w:pPr>
-        <w:rPr>
-          <w:ins w:id="112" w:author="mac" w:date="2018-11-17T00:56:00Z"/>
-        </w:rPr>
-      </w:pPr>
-    </w:p>
-    <w:p>
-      <w:pPr>
-        <w:rPr>
-          <w:ins w:id="113" w:author="mac" w:date="2018-11-17T00:56:00Z"/>
+    </w:p>
+    <w:p>
+      <w:pPr>
+        <w:rPr>
+          <w:ins w:id="71" w:author="mac" w:date="2018-11-17T00:56:00Z"/>
+        </w:rPr>
+      </w:pPr>
+    </w:p>
+    <w:p>
+      <w:pPr>
+        <w:rPr>
+          <w:ins w:id="72" w:author="mac" w:date="2018-11-17T00:56:00Z"/>
         </w:rPr>
       </w:pPr>
     </w:p>
@@ -2288,21 +1790,21 @@
         <w:adjustRightInd w:val="0"/>
         <w:spacing w:after="240" w:line="380" w:lineRule="atLeast"/>
         <w:rPr>
-          <w:ins w:id="114" w:author="mac" w:date="2018-11-17T00:57:00Z"/>
+          <w:ins w:id="73" w:author="mac" w:date="2018-11-17T00:57:00Z"/>
           <w:rFonts w:ascii="Times New Roman" w:hAnsi="Times New Roman" w:cs="Times New Roman"/>
           <w:b/>
           <w:bCs/>
           <w:color w:val="000000"/>
         </w:rPr>
       </w:pPr>
-      <w:ins w:id="115" w:author="mac" w:date="2018-11-17T00:56:00Z">
+      <w:ins w:id="74" w:author="mac" w:date="2018-11-17T00:56:00Z">
         <w:r>
           <w:rPr>
             <w:rFonts w:ascii="Times New Roman" w:hAnsi="Times New Roman" w:cs="Times New Roman"/>
             <w:b/>
             <w:bCs/>
             <w:color w:val="000000"/>
-            <w:rPrChange w:id="116" w:author="mac" w:date="2018-11-17T00:57:00Z">
+            <w:rPrChange w:id="75" w:author="mac" w:date="2018-11-17T00:57:00Z">
               <w:rPr>
                 <w:rFonts w:ascii="Cambria Bold Italic" w:hAnsi="Cambria Bold Italic" w:cs="Cambria Bold Italic"/>
                 <w:b/>
@@ -2325,12 +1827,12 @@
         <w:adjustRightInd w:val="0"/>
         <w:spacing w:after="240" w:line="380" w:lineRule="atLeast"/>
         <w:rPr>
-          <w:ins w:id="117" w:author="mac" w:date="2018-11-17T00:56:00Z"/>
+          <w:ins w:id="76" w:author="mac" w:date="2018-11-17T00:56:00Z"/>
           <w:rFonts w:ascii="Times New Roman" w:hAnsi="Times New Roman" w:cs="Times New Roman"/>
           <w:color w:val="000000"/>
-          <w:rPrChange w:id="118" w:author="mac" w:date="2018-11-17T00:57:00Z">
+          <w:rPrChange w:id="77" w:author="mac" w:date="2018-11-17T00:57:00Z">
             <w:rPr>
-              <w:ins w:id="119" w:author="mac" w:date="2018-11-17T00:56:00Z"/>
+              <w:ins w:id="78" w:author="mac" w:date="2018-11-17T00:56:00Z"/>
               <w:rFonts w:ascii="Times Roman" w:hAnsi="Times Roman" w:cs="Times Roman"/>
               <w:color w:val="000000"/>
             </w:rPr>
@@ -2346,23 +1848,24 @@
         <w:adjustRightInd w:val="0"/>
         <w:spacing w:line="280" w:lineRule="atLeast"/>
         <w:rPr>
-          <w:ins w:id="120" w:author="mac" w:date="2018-11-17T00:56:00Z"/>
+          <w:ins w:id="79" w:author="mac" w:date="2018-11-17T00:56:00Z"/>
           <w:rFonts w:ascii="Times Roman" w:hAnsi="Times Roman" w:cs="Times Roman"/>
           <w:color w:val="000000"/>
         </w:rPr>
       </w:pPr>
-      <w:ins w:id="121" w:author="mac" w:date="2018-11-17T00:56:00Z">
+      <w:ins w:id="80" w:author="mac" w:date="2018-11-17T00:56:00Z">
         <w:r>
           <w:rPr>
             <w:rFonts w:ascii="Times Roman" w:hAnsi="Times Roman" w:cs="Times Roman"/>
             <w:noProof/>
             <w:color w:val="000000"/>
-            <w:rPrChange w:id="122">
+            <w:rPrChange w:id="81">
               <w:rPr>
                 <w:noProof/>
               </w:rPr>
             </w:rPrChange>
           </w:rPr>
+          <w:lastRenderedPageBreak/>
           <w:drawing>
             <wp:inline distT="0" distB="0" distL="0" distR="0" wp14:anchorId="09DD1363" wp14:editId="222E524E">
               <wp:extent cx="5863590" cy="4243705"/>
@@ -2424,10 +1927,10 @@
     <w:p>
       <w:pPr>
         <w:rPr>
-          <w:del w:id="123" w:author="mac" w:date="2018-11-16T03:54:00Z"/>
-        </w:rPr>
-      </w:pPr>
-      <w:del w:id="124" w:author="mac" w:date="2018-11-16T03:54:00Z">
+          <w:del w:id="82" w:author="mac" w:date="2018-11-16T03:54:00Z"/>
+        </w:rPr>
+      </w:pPr>
+      <w:del w:id="83" w:author="mac" w:date="2018-11-16T03:54:00Z">
         <w:r>
           <w:delText xml:space="preserve">&lt;The information concerning the technical aspects of the game should be placed in this part of the Game Design Document. The Technical Document is best achieved with consensus from the people responsible for the Visual, Programming, and Audio aspects. </w:delText>
         </w:r>
@@ -2454,20 +1957,20 @@
     <w:p>
       <w:pPr>
         <w:rPr>
-          <w:del w:id="125" w:author="mac" w:date="2018-11-16T03:54:00Z"/>
-        </w:rPr>
-      </w:pPr>
-    </w:p>
-    <w:p>
-      <w:pPr>
-        <w:rPr>
-          <w:del w:id="126" w:author="mac" w:date="2018-11-16T03:54:00Z"/>
+          <w:del w:id="84" w:author="mac" w:date="2018-11-16T03:54:00Z"/>
+        </w:rPr>
+      </w:pPr>
+    </w:p>
+    <w:p>
+      <w:pPr>
+        <w:rPr>
+          <w:del w:id="85" w:author="mac" w:date="2018-11-16T03:54:00Z"/>
           <w:b/>
           <w:bCs/>
           <w:color w:val="FF0000"/>
         </w:rPr>
       </w:pPr>
-      <w:del w:id="127" w:author="mac" w:date="2018-11-16T03:54:00Z">
+      <w:del w:id="86" w:author="mac" w:date="2018-11-16T03:54:00Z">
         <w:r>
           <w:rPr>
             <w:b/>
@@ -2489,7 +1992,7 @@
     <w:p>
       <w:pPr>
         <w:rPr>
-          <w:del w:id="128" w:author="mac" w:date="2018-11-16T03:54:00Z"/>
+          <w:del w:id="87" w:author="mac" w:date="2018-11-16T03:54:00Z"/>
           <w:b/>
           <w:bCs/>
           <w:color w:val="FF0000"/>
@@ -2499,13 +2002,13 @@
     <w:p>
       <w:pPr>
         <w:rPr>
-          <w:del w:id="129" w:author="mac" w:date="2018-11-16T03:54:00Z"/>
+          <w:del w:id="88" w:author="mac" w:date="2018-11-16T03:54:00Z"/>
           <w:b/>
           <w:bCs/>
           <w:color w:val="FF0000"/>
         </w:rPr>
       </w:pPr>
-      <w:del w:id="130" w:author="mac" w:date="2018-11-16T03:54:00Z">
+      <w:del w:id="89" w:author="mac" w:date="2018-11-16T03:54:00Z">
         <w:r>
           <w:rPr>
             <w:b/>
@@ -2640,17 +2143,17 @@
     <w:p>
       <w:pPr>
         <w:rPr>
-          <w:del w:id="134" w:author="mac" w:date="2018-11-16T03:54:00Z"/>
-        </w:rPr>
-      </w:pPr>
-    </w:p>
-    <w:p>
-      <w:pPr>
-        <w:rPr>
-          <w:del w:id="135" w:author="mac" w:date="2018-11-16T03:54:00Z"/>
-        </w:rPr>
-      </w:pPr>
-      <w:del w:id="136" w:author="mac" w:date="2018-11-16T03:54:00Z">
+          <w:del w:id="93" w:author="mac" w:date="2018-11-16T03:54:00Z"/>
+        </w:rPr>
+      </w:pPr>
+    </w:p>
+    <w:p>
+      <w:pPr>
+        <w:rPr>
+          <w:del w:id="94" w:author="mac" w:date="2018-11-16T03:54:00Z"/>
+        </w:rPr>
+      </w:pPr>
+      <w:del w:id="95" w:author="mac" w:date="2018-11-16T03:54:00Z">
         <w:r>
           <w:delText>&lt;</w:delText>
         </w:r>
@@ -2743,17 +2246,17 @@
     <w:p>
       <w:pPr>
         <w:rPr>
-          <w:del w:id="137" w:author="mac" w:date="2018-11-16T03:54:00Z"/>
-        </w:rPr>
-      </w:pPr>
-    </w:p>
-    <w:p>
-      <w:pPr>
-        <w:rPr>
-          <w:del w:id="138" w:author="mac" w:date="2018-11-16T03:54:00Z"/>
-        </w:rPr>
-      </w:pPr>
-      <w:del w:id="139" w:author="mac" w:date="2018-11-16T03:54:00Z">
+          <w:del w:id="96" w:author="mac" w:date="2018-11-16T03:54:00Z"/>
+        </w:rPr>
+      </w:pPr>
+    </w:p>
+    <w:p>
+      <w:pPr>
+        <w:rPr>
+          <w:del w:id="97" w:author="mac" w:date="2018-11-16T03:54:00Z"/>
+        </w:rPr>
+      </w:pPr>
+      <w:del w:id="98" w:author="mac" w:date="2018-11-16T03:54:00Z">
         <w:r>
           <w:rPr>
             <w:b/>
@@ -2805,18 +2308,18 @@
     <w:p>
       <w:pPr>
         <w:rPr>
-          <w:del w:id="140" w:author="mac" w:date="2018-11-16T03:54:00Z"/>
-        </w:rPr>
-      </w:pPr>
-    </w:p>
-    <w:p>
-      <w:pPr>
-        <w:rPr>
-          <w:del w:id="141" w:author="mac" w:date="2018-11-16T03:54:00Z"/>
-        </w:rPr>
-      </w:pPr>
-      <w:ins w:id="142" w:author="Araz Yusubov" w:date="2018-09-18T19:35:00Z">
-        <w:del w:id="143" w:author="mac" w:date="2018-11-16T03:54:00Z">
+          <w:del w:id="99" w:author="mac" w:date="2018-11-16T03:54:00Z"/>
+        </w:rPr>
+      </w:pPr>
+    </w:p>
+    <w:p>
+      <w:pPr>
+        <w:rPr>
+          <w:del w:id="100" w:author="mac" w:date="2018-11-16T03:54:00Z"/>
+        </w:rPr>
+      </w:pPr>
+      <w:ins w:id="101" w:author="Araz Yusubov" w:date="2018-09-18T19:35:00Z">
+        <w:del w:id="102" w:author="mac" w:date="2018-11-16T03:54:00Z">
           <w:r>
             <w:delText xml:space="preserve">All </w:delText>
           </w:r>
@@ -2831,13 +2334,13 @@
           </w:r>
         </w:del>
       </w:ins>
-      <w:del w:id="144" w:author="mac" w:date="2018-11-16T03:54:00Z">
+      <w:del w:id="103" w:author="mac" w:date="2018-11-16T03:54:00Z">
         <w:r>
           <w:delText xml:space="preserve">Any additional files </w:delText>
         </w:r>
       </w:del>
-      <w:ins w:id="145" w:author="Araz Yusubov" w:date="2018-09-18T19:35:00Z">
-        <w:del w:id="146" w:author="mac" w:date="2018-11-16T03:54:00Z">
+      <w:ins w:id="104" w:author="Araz Yusubov" w:date="2018-09-18T19:35:00Z">
+        <w:del w:id="105" w:author="mac" w:date="2018-11-16T03:54:00Z">
           <w:r>
             <w:delText>of other types</w:delText>
           </w:r>
@@ -2846,7 +2349,7 @@
           </w:r>
         </w:del>
       </w:ins>
-      <w:del w:id="147" w:author="mac" w:date="2018-11-16T03:54:00Z">
+      <w:del w:id="106" w:author="mac" w:date="2018-11-16T03:54:00Z">
         <w:r>
           <w:delText>e.g. diagram and charts will usually be inserted to this document as embedded images, but the source files</w:delText>
         </w:r>
@@ -2893,14 +2396,14 @@
           <w:delText xml:space="preserve">of having multiple </w:delText>
         </w:r>
       </w:del>
-      <w:ins w:id="148" w:author="Araz Yusubov" w:date="2018-09-18T19:35:00Z">
-        <w:del w:id="149" w:author="mac" w:date="2018-11-16T03:54:00Z">
+      <w:ins w:id="107" w:author="Araz Yusubov" w:date="2018-09-18T19:35:00Z">
+        <w:del w:id="108" w:author="mac" w:date="2018-11-16T03:54:00Z">
           <w:r>
             <w:delText xml:space="preserve">non-Word </w:delText>
           </w:r>
         </w:del>
       </w:ins>
-      <w:del w:id="150" w:author="mac" w:date="2018-11-16T03:54:00Z">
+      <w:del w:id="109" w:author="mac" w:date="2018-11-16T03:54:00Z">
         <w:r>
           <w:delText>files</w:delText>
         </w:r>
@@ -2933,12 +2436,478 @@
         <w:pStyle w:val="Heading2"/>
       </w:pPr>
       <w:r>
-        <w:lastRenderedPageBreak/>
         <w:t>System Requirements</w:t>
       </w:r>
     </w:p>
     <w:p>
       <w:pPr>
+        <w:rPr>
+          <w:ins w:id="110" w:author="mac" w:date="2018-11-17T20:09:00Z"/>
+          <w:rFonts w:ascii="Times New Roman" w:hAnsi="Times New Roman" w:cs="Times New Roman"/>
+          <w:sz w:val="20"/>
+          <w:szCs w:val="20"/>
+        </w:rPr>
+      </w:pPr>
+      <w:ins w:id="111" w:author="mac" w:date="2018-11-17T20:09:00Z">
+        <w:r>
+          <w:rPr>
+            <w:rFonts w:ascii="Times New Roman" w:hAnsi="Times New Roman" w:cs="Times New Roman"/>
+            <w:color w:val="000000"/>
+            <w:rPrChange w:id="112" w:author="mac" w:date="2018-11-17T20:09:00Z">
+              <w:rPr>
+                <w:rFonts w:cs="Times New Roman"/>
+                <w:color w:val="000000"/>
+              </w:rPr>
+            </w:rPrChange>
+          </w:rPr>
+          <w:t xml:space="preserve">When user purchases or </w:t>
+        </w:r>
+        <w:proofErr w:type="gramStart"/>
+        <w:r>
+          <w:rPr>
+            <w:rFonts w:ascii="Times New Roman" w:hAnsi="Times New Roman" w:cs="Times New Roman"/>
+            <w:color w:val="000000"/>
+            <w:rPrChange w:id="113" w:author="mac" w:date="2018-11-17T20:09:00Z">
+              <w:rPr>
+                <w:rFonts w:cs="Times New Roman"/>
+                <w:color w:val="000000"/>
+              </w:rPr>
+            </w:rPrChange>
+          </w:rPr>
+          <w:t>install  game</w:t>
+        </w:r>
+        <w:proofErr w:type="gramEnd"/>
+        <w:r>
+          <w:rPr>
+            <w:rFonts w:ascii="Times New Roman" w:hAnsi="Times New Roman" w:cs="Times New Roman"/>
+            <w:color w:val="000000"/>
+            <w:rPrChange w:id="114" w:author="mac" w:date="2018-11-17T20:09:00Z">
+              <w:rPr>
+                <w:rFonts w:cs="Times New Roman"/>
+                <w:color w:val="000000"/>
+              </w:rPr>
+            </w:rPrChange>
+          </w:rPr>
+          <w:t xml:space="preserve"> they have to make sure their computer support system requirements of </w:t>
+        </w:r>
+        <w:proofErr w:type="spellStart"/>
+        <w:r>
+          <w:rPr>
+            <w:rFonts w:ascii="Times New Roman" w:hAnsi="Times New Roman" w:cs="Times New Roman"/>
+            <w:color w:val="000000"/>
+            <w:rPrChange w:id="115" w:author="mac" w:date="2018-11-17T20:09:00Z">
+              <w:rPr>
+                <w:rFonts w:cs="Times New Roman"/>
+                <w:color w:val="000000"/>
+              </w:rPr>
+            </w:rPrChange>
+          </w:rPr>
+          <w:t>game.Our</w:t>
+        </w:r>
+        <w:proofErr w:type="spellEnd"/>
+        <w:r>
+          <w:rPr>
+            <w:rFonts w:ascii="Times New Roman" w:hAnsi="Times New Roman" w:cs="Times New Roman"/>
+            <w:color w:val="000000"/>
+            <w:rPrChange w:id="116" w:author="mac" w:date="2018-11-17T20:09:00Z">
+              <w:rPr>
+                <w:rFonts w:cs="Times New Roman"/>
+                <w:color w:val="000000"/>
+              </w:rPr>
+            </w:rPrChange>
+          </w:rPr>
+          <w:t xml:space="preserve"> game going to be PC oriented. Below are system requirements for game:</w:t>
+        </w:r>
+        <w:r>
+          <w:rPr>
+            <w:rFonts w:ascii="Times New Roman" w:hAnsi="Times New Roman" w:cs="Times New Roman"/>
+            <w:color w:val="000000"/>
+            <w:rPrChange w:id="117" w:author="mac" w:date="2018-11-17T20:09:00Z">
+              <w:rPr>
+                <w:rFonts w:cs="Times New Roman"/>
+                <w:color w:val="000000"/>
+              </w:rPr>
+            </w:rPrChange>
+          </w:rPr>
+          <w:tab/>
+        </w:r>
+        <w:r>
+          <w:rPr>
+            <w:rFonts w:ascii="Times New Roman" w:hAnsi="Times New Roman" w:cs="Times New Roman"/>
+            <w:color w:val="000000"/>
+            <w:rPrChange w:id="118" w:author="mac" w:date="2018-11-17T20:09:00Z">
+              <w:rPr>
+                <w:rFonts w:cs="Times New Roman"/>
+                <w:color w:val="000000"/>
+              </w:rPr>
+            </w:rPrChange>
+          </w:rPr>
+          <w:tab/>
+          <w:t xml:space="preserve"> </w:t>
+        </w:r>
+        <w:r>
+          <w:rPr>
+            <w:rFonts w:ascii="Times New Roman" w:hAnsi="Times New Roman" w:cs="Times New Roman"/>
+            <w:color w:val="000000"/>
+            <w:rPrChange w:id="119" w:author="mac" w:date="2018-11-17T20:09:00Z">
+              <w:rPr>
+                <w:rFonts w:cs="Times New Roman"/>
+                <w:color w:val="000000"/>
+              </w:rPr>
+            </w:rPrChange>
+          </w:rPr>
+          <w:tab/>
+          <w:t xml:space="preserve"> </w:t>
+        </w:r>
+        <w:r>
+          <w:rPr>
+            <w:rFonts w:ascii="Times New Roman" w:hAnsi="Times New Roman" w:cs="Times New Roman"/>
+            <w:color w:val="000000"/>
+            <w:rPrChange w:id="120" w:author="mac" w:date="2018-11-17T20:09:00Z">
+              <w:rPr>
+                <w:rFonts w:cs="Times New Roman"/>
+                <w:color w:val="000000"/>
+              </w:rPr>
+            </w:rPrChange>
+          </w:rPr>
+          <w:tab/>
+          <w:t xml:space="preserve"> </w:t>
+        </w:r>
+        <w:r>
+          <w:rPr>
+            <w:rFonts w:ascii="Times New Roman" w:hAnsi="Times New Roman" w:cs="Times New Roman"/>
+            <w:color w:val="000000"/>
+            <w:rPrChange w:id="121" w:author="mac" w:date="2018-11-17T20:09:00Z">
+              <w:rPr>
+                <w:rFonts w:cs="Times New Roman"/>
+                <w:color w:val="000000"/>
+              </w:rPr>
+            </w:rPrChange>
+          </w:rPr>
+          <w:tab/>
+        </w:r>
+        <w:r>
+          <w:rPr>
+            <w:rFonts w:ascii="Times New Roman" w:hAnsi="Times New Roman" w:cs="Times New Roman"/>
+            <w:color w:val="000000"/>
+            <w:rPrChange w:id="122" w:author="mac" w:date="2018-11-17T20:09:00Z">
+              <w:rPr>
+                <w:rFonts w:cs="Times New Roman"/>
+                <w:color w:val="000000"/>
+              </w:rPr>
+            </w:rPrChange>
+          </w:rPr>
+          <w:tab/>
+        </w:r>
+      </w:ins>
+    </w:p>
+    <w:p>
+      <w:pPr>
+        <w:rPr>
+          <w:ins w:id="123" w:author="mac" w:date="2018-11-17T20:09:00Z"/>
+          <w:rFonts w:ascii="Times New Roman" w:hAnsi="Times New Roman" w:cs="Times New Roman"/>
+          <w:sz w:val="20"/>
+          <w:szCs w:val="20"/>
+        </w:rPr>
+      </w:pPr>
+      <w:ins w:id="124" w:author="mac" w:date="2018-11-17T20:09:00Z">
+        <w:r>
+          <w:rPr>
+            <w:rFonts w:ascii="Times New Roman" w:hAnsi="Times New Roman" w:cs="Times New Roman"/>
+            <w:color w:val="000000"/>
+            <w:rPrChange w:id="125" w:author="mac" w:date="2018-11-17T20:09:00Z">
+              <w:rPr>
+                <w:rFonts w:cs="Times New Roman"/>
+                <w:color w:val="000000"/>
+              </w:rPr>
+            </w:rPrChange>
+          </w:rPr>
+          <w:tab/>
+        </w:r>
+        <w:r>
+          <w:rPr>
+            <w:rFonts w:ascii="Times New Roman" w:hAnsi="Times New Roman" w:cs="Times New Roman"/>
+            <w:color w:val="000000"/>
+            <w:rPrChange w:id="126" w:author="mac" w:date="2018-11-17T20:09:00Z">
+              <w:rPr>
+                <w:rFonts w:cs="Times New Roman"/>
+                <w:color w:val="000000"/>
+              </w:rPr>
+            </w:rPrChange>
+          </w:rPr>
+          <w:tab/>
+        </w:r>
+        <w:r>
+          <w:rPr>
+            <w:rFonts w:ascii="Times New Roman" w:hAnsi="Times New Roman" w:cs="Times New Roman"/>
+            <w:color w:val="000000"/>
+            <w:rPrChange w:id="127" w:author="mac" w:date="2018-11-17T20:09:00Z">
+              <w:rPr>
+                <w:rFonts w:cs="Times New Roman"/>
+                <w:color w:val="000000"/>
+              </w:rPr>
+            </w:rPrChange>
+          </w:rPr>
+          <w:tab/>
+        </w:r>
+      </w:ins>
+    </w:p>
+    <w:p>
+      <w:pPr>
+        <w:rPr>
+          <w:ins w:id="128" w:author="mac" w:date="2018-11-17T20:09:00Z"/>
+          <w:rFonts w:ascii="Times New Roman" w:hAnsi="Times New Roman" w:cs="Times New Roman"/>
+          <w:sz w:val="20"/>
+          <w:szCs w:val="20"/>
+        </w:rPr>
+      </w:pPr>
+      <w:ins w:id="129" w:author="mac" w:date="2018-11-17T20:09:00Z">
+        <w:r>
+          <w:rPr>
+            <w:rFonts w:ascii="Times New Roman" w:hAnsi="Times New Roman" w:cs="Times New Roman"/>
+            <w:color w:val="000000"/>
+            <w:rPrChange w:id="130" w:author="mac" w:date="2018-11-17T20:09:00Z">
+              <w:rPr>
+                <w:rFonts w:cs="Times New Roman"/>
+                <w:color w:val="000000"/>
+              </w:rPr>
+            </w:rPrChange>
+          </w:rPr>
+          <w:tab/>
+        </w:r>
+        <w:r>
+          <w:rPr>
+            <w:rFonts w:ascii="Times New Roman" w:hAnsi="Times New Roman" w:cs="Times New Roman"/>
+            <w:color w:val="000000"/>
+            <w:rPrChange w:id="131" w:author="mac" w:date="2018-11-17T20:09:00Z">
+              <w:rPr>
+                <w:rFonts w:cs="Times New Roman"/>
+                <w:color w:val="000000"/>
+              </w:rPr>
+            </w:rPrChange>
+          </w:rPr>
+          <w:tab/>
+        </w:r>
+        <w:r>
+          <w:rPr>
+            <w:rFonts w:ascii="Times New Roman" w:hAnsi="Times New Roman" w:cs="Times New Roman"/>
+            <w:color w:val="000000"/>
+            <w:rPrChange w:id="132" w:author="mac" w:date="2018-11-17T20:09:00Z">
+              <w:rPr>
+                <w:rFonts w:cs="Times New Roman"/>
+                <w:color w:val="000000"/>
+              </w:rPr>
+            </w:rPrChange>
+          </w:rPr>
+          <w:tab/>
+        </w:r>
+        <w:r>
+          <w:rPr>
+            <w:rFonts w:ascii="Times New Roman" w:hAnsi="Times New Roman" w:cs="Times New Roman"/>
+            <w:color w:val="000000"/>
+            <w:rPrChange w:id="133" w:author="mac" w:date="2018-11-17T20:09:00Z">
+              <w:rPr>
+                <w:rFonts w:cs="Times New Roman"/>
+                <w:color w:val="000000"/>
+              </w:rPr>
+            </w:rPrChange>
+          </w:rPr>
+          <w:tab/>
+        </w:r>
+      </w:ins>
+    </w:p>
+    <w:p>
+      <w:pPr>
+        <w:rPr>
+          <w:ins w:id="134" w:author="mac" w:date="2018-11-17T20:09:00Z"/>
+          <w:rFonts w:ascii="Times New Roman" w:hAnsi="Times New Roman" w:cs="Times New Roman"/>
+          <w:sz w:val="20"/>
+          <w:szCs w:val="20"/>
+        </w:rPr>
+      </w:pPr>
+      <w:ins w:id="135" w:author="mac" w:date="2018-11-17T20:09:00Z">
+        <w:r>
+          <w:rPr>
+            <w:rFonts w:ascii="Times New Roman" w:hAnsi="Times New Roman" w:cs="Times New Roman"/>
+            <w:color w:val="000000"/>
+          </w:rPr>
+          <w:t>Minimum Requirements:</w:t>
+        </w:r>
+      </w:ins>
+    </w:p>
+    <w:p>
+      <w:pPr>
+        <w:rPr>
+          <w:ins w:id="136" w:author="mac" w:date="2018-11-17T20:09:00Z"/>
+          <w:rFonts w:ascii="Times New Roman" w:hAnsi="Times New Roman" w:cs="Times New Roman"/>
+          <w:sz w:val="20"/>
+          <w:szCs w:val="20"/>
+        </w:rPr>
+      </w:pPr>
+    </w:p>
+    <w:p>
+      <w:pPr>
+        <w:rPr>
+          <w:ins w:id="137" w:author="mac" w:date="2018-11-17T20:09:00Z"/>
+          <w:rFonts w:ascii="Times New Roman" w:hAnsi="Times New Roman" w:cs="Times New Roman"/>
+          <w:sz w:val="20"/>
+          <w:szCs w:val="20"/>
+        </w:rPr>
+      </w:pPr>
+      <w:proofErr w:type="spellStart"/>
+      <w:ins w:id="138" w:author="mac" w:date="2018-11-17T20:09:00Z">
+        <w:r>
+          <w:rPr>
+            <w:rFonts w:ascii="Times New Roman" w:hAnsi="Times New Roman" w:cs="Times New Roman"/>
+            <w:color w:val="000000"/>
+          </w:rPr>
+          <w:t>CPU:Intel</w:t>
+        </w:r>
+        <w:proofErr w:type="spellEnd"/>
+        <w:r>
+          <w:rPr>
+            <w:rFonts w:ascii="Times New Roman" w:hAnsi="Times New Roman" w:cs="Times New Roman"/>
+            <w:color w:val="000000"/>
+          </w:rPr>
+          <w:t xml:space="preserve"> i3-4170 @ 3.7Ghz / AMD FX 6300 or equivalent</w:t>
+        </w:r>
+      </w:ins>
+    </w:p>
+    <w:p>
+      <w:pPr>
+        <w:rPr>
+          <w:ins w:id="139" w:author="mac" w:date="2018-11-17T20:09:00Z"/>
+          <w:rFonts w:ascii="Times New Roman" w:hAnsi="Times New Roman" w:cs="Times New Roman"/>
+          <w:sz w:val="20"/>
+          <w:szCs w:val="20"/>
+        </w:rPr>
+      </w:pPr>
+      <w:ins w:id="140" w:author="mac" w:date="2018-11-17T20:09:00Z">
+        <w:r>
+          <w:rPr>
+            <w:rFonts w:ascii="Times New Roman" w:hAnsi="Times New Roman" w:cs="Times New Roman"/>
+            <w:color w:val="000000"/>
+          </w:rPr>
+          <w:t>RAM: 4GB RAM</w:t>
+        </w:r>
+      </w:ins>
+    </w:p>
+    <w:p>
+      <w:pPr>
+        <w:rPr>
+          <w:ins w:id="141" w:author="mac" w:date="2018-11-17T20:09:00Z"/>
+          <w:rFonts w:ascii="Times New Roman" w:hAnsi="Times New Roman" w:cs="Times New Roman"/>
+          <w:sz w:val="20"/>
+          <w:szCs w:val="20"/>
+        </w:rPr>
+      </w:pPr>
+      <w:ins w:id="142" w:author="mac" w:date="2018-11-17T20:09:00Z">
+        <w:r>
+          <w:rPr>
+            <w:rFonts w:ascii="Times New Roman" w:hAnsi="Times New Roman" w:cs="Times New Roman"/>
+            <w:color w:val="000000"/>
+          </w:rPr>
+          <w:t>HDD: 15 GB HD space</w:t>
+        </w:r>
+      </w:ins>
+    </w:p>
+    <w:p>
+      <w:pPr>
+        <w:rPr>
+          <w:ins w:id="143" w:author="mac" w:date="2018-11-17T20:09:00Z"/>
+          <w:rFonts w:ascii="Times New Roman" w:hAnsi="Times New Roman" w:cs="Times New Roman"/>
+          <w:sz w:val="20"/>
+          <w:szCs w:val="20"/>
+        </w:rPr>
+      </w:pPr>
+      <w:proofErr w:type="spellStart"/>
+      <w:ins w:id="144" w:author="mac" w:date="2018-11-17T20:09:00Z">
+        <w:r>
+          <w:rPr>
+            <w:rFonts w:ascii="Times New Roman" w:hAnsi="Times New Roman" w:cs="Times New Roman"/>
+            <w:color w:val="000000"/>
+          </w:rPr>
+          <w:t>GPU</w:t>
+        </w:r>
+        <w:proofErr w:type="gramStart"/>
+        <w:r>
+          <w:rPr>
+            <w:rFonts w:ascii="Times New Roman" w:hAnsi="Times New Roman" w:cs="Times New Roman"/>
+            <w:color w:val="000000"/>
+          </w:rPr>
+          <w:t>:NVidia</w:t>
+        </w:r>
+        <w:proofErr w:type="spellEnd"/>
+        <w:proofErr w:type="gramEnd"/>
+        <w:r>
+          <w:rPr>
+            <w:rFonts w:ascii="Times New Roman" w:hAnsi="Times New Roman" w:cs="Times New Roman"/>
+            <w:color w:val="000000"/>
+          </w:rPr>
+          <w:t xml:space="preserve">  GeForce GTX 650TI / GT 740 or AMD  Radeon R7 250x</w:t>
+        </w:r>
+      </w:ins>
+    </w:p>
+    <w:p>
+      <w:pPr>
+        <w:rPr>
+          <w:ins w:id="145" w:author="mac" w:date="2018-11-17T20:09:00Z"/>
+          <w:rFonts w:ascii="Times New Roman" w:hAnsi="Times New Roman" w:cs="Times New Roman"/>
+          <w:sz w:val="20"/>
+          <w:szCs w:val="20"/>
+        </w:rPr>
+      </w:pPr>
+      <w:ins w:id="146" w:author="mac" w:date="2018-11-17T20:09:00Z">
+        <w:r>
+          <w:rPr>
+            <w:rFonts w:ascii="Times New Roman" w:hAnsi="Times New Roman" w:cs="Times New Roman"/>
+            <w:color w:val="000000"/>
+          </w:rPr>
+          <w:t xml:space="preserve">DirectX: Version 11.0 </w:t>
+        </w:r>
+      </w:ins>
+    </w:p>
+    <w:p>
+      <w:pPr>
+        <w:rPr>
+          <w:ins w:id="147" w:author="mac" w:date="2018-11-17T20:09:00Z"/>
+          <w:rFonts w:ascii="Times New Roman" w:hAnsi="Times New Roman" w:cs="Times New Roman"/>
+          <w:sz w:val="20"/>
+          <w:szCs w:val="20"/>
+        </w:rPr>
+      </w:pPr>
+      <w:ins w:id="148" w:author="mac" w:date="2018-11-17T20:09:00Z">
+        <w:r>
+          <w:rPr>
+            <w:rFonts w:ascii="Times New Roman" w:hAnsi="Times New Roman" w:cs="Times New Roman"/>
+            <w:color w:val="000000"/>
+          </w:rPr>
+          <w:t>Sound Card: DirectX Compatible</w:t>
+        </w:r>
+      </w:ins>
+    </w:p>
+    <w:p>
+      <w:pPr>
+        <w:rPr>
+          <w:ins w:id="149" w:author="mac" w:date="2018-11-17T20:09:00Z"/>
+          <w:rFonts w:ascii="Times New Roman" w:hAnsi="Times New Roman" w:cs="Times New Roman"/>
+          <w:sz w:val="20"/>
+          <w:szCs w:val="20"/>
+        </w:rPr>
+      </w:pPr>
+      <w:ins w:id="150" w:author="mac" w:date="2018-11-17T20:09:00Z">
+        <w:r>
+          <w:rPr>
+            <w:rFonts w:ascii="Times New Roman" w:hAnsi="Times New Roman" w:cs="Times New Roman"/>
+            <w:color w:val="000000"/>
+          </w:rPr>
+          <w:t>Operating System: Windows 7 64-Bit or later</w:t>
+        </w:r>
+      </w:ins>
+    </w:p>
+    <w:p>
+      <w:pPr>
+        <w:spacing w:after="240"/>
         <w:rPr>
           <w:ins w:id="151" w:author="mac" w:date="2018-11-17T20:09:00Z"/>
           <w:rFonts w:ascii="Times New Roman" w:hAnsi="Times New Roman" w:cs="Times New Roman"/>
@@ -2946,7 +2915,17 @@
           <w:szCs w:val="20"/>
         </w:rPr>
       </w:pPr>
-      <w:bookmarkStart w:id="152" w:name="_GoBack"/>
+    </w:p>
+    <w:p>
+      <w:pPr>
+        <w:jc w:val="both"/>
+        <w:rPr>
+          <w:ins w:id="152" w:author="mac" w:date="2018-11-17T20:09:00Z"/>
+          <w:rFonts w:ascii="Times New Roman" w:hAnsi="Times New Roman" w:cs="Times New Roman"/>
+          <w:sz w:val="20"/>
+          <w:szCs w:val="20"/>
+        </w:rPr>
+      </w:pPr>
       <w:ins w:id="153" w:author="mac" w:date="2018-11-17T20:09:00Z">
         <w:r>
           <w:rPr>
@@ -2959,680 +2938,34 @@
               </w:rPr>
             </w:rPrChange>
           </w:rPr>
-          <w:t xml:space="preserve">When user purchases or </w:t>
-        </w:r>
-        <w:proofErr w:type="gramStart"/>
-        <w:r>
-          <w:rPr>
-            <w:rFonts w:ascii="Times New Roman" w:hAnsi="Times New Roman" w:cs="Times New Roman"/>
-            <w:color w:val="000000"/>
-            <w:rPrChange w:id="155" w:author="mac" w:date="2018-11-17T20:09:00Z">
-              <w:rPr>
-                <w:rFonts w:cs="Times New Roman"/>
-                <w:color w:val="000000"/>
-              </w:rPr>
-            </w:rPrChange>
-          </w:rPr>
-          <w:t>install  game</w:t>
-        </w:r>
-        <w:proofErr w:type="gramEnd"/>
-        <w:r>
-          <w:rPr>
-            <w:rFonts w:ascii="Times New Roman" w:hAnsi="Times New Roman" w:cs="Times New Roman"/>
-            <w:color w:val="000000"/>
-            <w:rPrChange w:id="156" w:author="mac" w:date="2018-11-17T20:09:00Z">
-              <w:rPr>
-                <w:rFonts w:cs="Times New Roman"/>
-                <w:color w:val="000000"/>
-              </w:rPr>
-            </w:rPrChange>
-          </w:rPr>
-          <w:t xml:space="preserve"> they have to make sure their computer support system requirements of </w:t>
-        </w:r>
-        <w:proofErr w:type="spellStart"/>
-        <w:r>
-          <w:rPr>
-            <w:rFonts w:ascii="Times New Roman" w:hAnsi="Times New Roman" w:cs="Times New Roman"/>
-            <w:color w:val="000000"/>
-            <w:rPrChange w:id="157" w:author="mac" w:date="2018-11-17T20:09:00Z">
-              <w:rPr>
-                <w:rFonts w:cs="Times New Roman"/>
-                <w:color w:val="000000"/>
-              </w:rPr>
-            </w:rPrChange>
-          </w:rPr>
-          <w:t>game.Our</w:t>
-        </w:r>
-        <w:proofErr w:type="spellEnd"/>
-        <w:r>
-          <w:rPr>
-            <w:rFonts w:ascii="Times New Roman" w:hAnsi="Times New Roman" w:cs="Times New Roman"/>
-            <w:color w:val="000000"/>
-            <w:rPrChange w:id="158" w:author="mac" w:date="2018-11-17T20:09:00Z">
-              <w:rPr>
-                <w:rFonts w:cs="Times New Roman"/>
-                <w:color w:val="000000"/>
-              </w:rPr>
-            </w:rPrChange>
-          </w:rPr>
-          <w:t xml:space="preserve"> game going to be PC oriented. Below are system requirements for game:</w:t>
-        </w:r>
-        <w:r>
-          <w:rPr>
-            <w:rFonts w:ascii="Times New Roman" w:hAnsi="Times New Roman" w:cs="Times New Roman"/>
-            <w:color w:val="000000"/>
-            <w:rPrChange w:id="159" w:author="mac" w:date="2018-11-17T20:09:00Z">
-              <w:rPr>
-                <w:rFonts w:cs="Times New Roman"/>
-                <w:color w:val="000000"/>
-              </w:rPr>
-            </w:rPrChange>
-          </w:rPr>
-          <w:tab/>
-        </w:r>
-        <w:r>
-          <w:rPr>
-            <w:rFonts w:ascii="Times New Roman" w:hAnsi="Times New Roman" w:cs="Times New Roman"/>
-            <w:color w:val="000000"/>
-            <w:rPrChange w:id="160" w:author="mac" w:date="2018-11-17T20:09:00Z">
-              <w:rPr>
-                <w:rFonts w:cs="Times New Roman"/>
-                <w:color w:val="000000"/>
-              </w:rPr>
-            </w:rPrChange>
-          </w:rPr>
-          <w:tab/>
-          <w:t xml:space="preserve"> </w:t>
-        </w:r>
-        <w:r>
-          <w:rPr>
-            <w:rFonts w:ascii="Times New Roman" w:hAnsi="Times New Roman" w:cs="Times New Roman"/>
-            <w:color w:val="000000"/>
-            <w:rPrChange w:id="161" w:author="mac" w:date="2018-11-17T20:09:00Z">
-              <w:rPr>
-                <w:rFonts w:cs="Times New Roman"/>
-                <w:color w:val="000000"/>
-              </w:rPr>
-            </w:rPrChange>
-          </w:rPr>
-          <w:tab/>
-          <w:t xml:space="preserve"> </w:t>
-        </w:r>
-        <w:r>
-          <w:rPr>
-            <w:rFonts w:ascii="Times New Roman" w:hAnsi="Times New Roman" w:cs="Times New Roman"/>
-            <w:color w:val="000000"/>
-            <w:rPrChange w:id="162" w:author="mac" w:date="2018-11-17T20:09:00Z">
-              <w:rPr>
-                <w:rFonts w:cs="Times New Roman"/>
-                <w:color w:val="000000"/>
-              </w:rPr>
-            </w:rPrChange>
-          </w:rPr>
-          <w:tab/>
-          <w:t xml:space="preserve"> </w:t>
-        </w:r>
-        <w:r>
-          <w:rPr>
-            <w:rFonts w:ascii="Times New Roman" w:hAnsi="Times New Roman" w:cs="Times New Roman"/>
-            <w:color w:val="000000"/>
-            <w:rPrChange w:id="163" w:author="mac" w:date="2018-11-17T20:09:00Z">
-              <w:rPr>
-                <w:rFonts w:cs="Times New Roman"/>
-                <w:color w:val="000000"/>
-              </w:rPr>
-            </w:rPrChange>
-          </w:rPr>
-          <w:tab/>
-        </w:r>
-        <w:r>
-          <w:rPr>
-            <w:rFonts w:ascii="Times New Roman" w:hAnsi="Times New Roman" w:cs="Times New Roman"/>
-            <w:color w:val="000000"/>
-            <w:rPrChange w:id="164" w:author="mac" w:date="2018-11-17T20:09:00Z">
-              <w:rPr>
-                <w:rFonts w:cs="Times New Roman"/>
-                <w:color w:val="000000"/>
-              </w:rPr>
-            </w:rPrChange>
-          </w:rPr>
-          <w:tab/>
+          <w:t>Recommended Requirements:</w:t>
         </w:r>
       </w:ins>
     </w:p>
     <w:p>
       <w:pPr>
         <w:rPr>
-          <w:ins w:id="165" w:author="mac" w:date="2018-11-17T20:09:00Z"/>
+          <w:ins w:id="155" w:author="mac" w:date="2018-11-17T20:09:00Z"/>
           <w:rFonts w:ascii="Times New Roman" w:hAnsi="Times New Roman" w:cs="Times New Roman"/>
           <w:sz w:val="20"/>
           <w:szCs w:val="20"/>
         </w:rPr>
       </w:pPr>
-      <w:ins w:id="166" w:author="mac" w:date="2018-11-17T20:09:00Z">
-        <w:r>
-          <w:rPr>
-            <w:rFonts w:ascii="Times New Roman" w:hAnsi="Times New Roman" w:cs="Times New Roman"/>
-            <w:color w:val="000000"/>
-            <w:rPrChange w:id="167" w:author="mac" w:date="2018-11-17T20:09:00Z">
-              <w:rPr>
-                <w:rFonts w:cs="Times New Roman"/>
-                <w:color w:val="000000"/>
-              </w:rPr>
-            </w:rPrChange>
-          </w:rPr>
-          <w:tab/>
-        </w:r>
-        <w:r>
-          <w:rPr>
-            <w:rFonts w:ascii="Times New Roman" w:hAnsi="Times New Roman" w:cs="Times New Roman"/>
-            <w:color w:val="000000"/>
-            <w:rPrChange w:id="168" w:author="mac" w:date="2018-11-17T20:09:00Z">
-              <w:rPr>
-                <w:rFonts w:cs="Times New Roman"/>
-                <w:color w:val="000000"/>
-              </w:rPr>
-            </w:rPrChange>
-          </w:rPr>
-          <w:tab/>
-        </w:r>
-        <w:r>
-          <w:rPr>
-            <w:rFonts w:ascii="Times New Roman" w:hAnsi="Times New Roman" w:cs="Times New Roman"/>
-            <w:color w:val="000000"/>
-            <w:rPrChange w:id="169" w:author="mac" w:date="2018-11-17T20:09:00Z">
-              <w:rPr>
-                <w:rFonts w:cs="Times New Roman"/>
-                <w:color w:val="000000"/>
-              </w:rPr>
-            </w:rPrChange>
-          </w:rPr>
-          <w:tab/>
-        </w:r>
-      </w:ins>
-    </w:p>
-    <w:p>
-      <w:pPr>
-        <w:rPr>
-          <w:ins w:id="170" w:author="mac" w:date="2018-11-17T20:09:00Z"/>
+    </w:p>
+    <w:p>
+      <w:pPr>
+        <w:rPr>
+          <w:ins w:id="156" w:author="mac" w:date="2018-11-17T20:09:00Z"/>
           <w:rFonts w:ascii="Times New Roman" w:hAnsi="Times New Roman" w:cs="Times New Roman"/>
           <w:sz w:val="20"/>
           <w:szCs w:val="20"/>
         </w:rPr>
       </w:pPr>
-      <w:ins w:id="171" w:author="mac" w:date="2018-11-17T20:09:00Z">
-        <w:r>
-          <w:rPr>
-            <w:rFonts w:ascii="Times New Roman" w:hAnsi="Times New Roman" w:cs="Times New Roman"/>
-            <w:color w:val="000000"/>
-            <w:rPrChange w:id="172" w:author="mac" w:date="2018-11-17T20:09:00Z">
-              <w:rPr>
-                <w:rFonts w:cs="Times New Roman"/>
-                <w:color w:val="000000"/>
-              </w:rPr>
-            </w:rPrChange>
-          </w:rPr>
-          <w:tab/>
-        </w:r>
-        <w:r>
-          <w:rPr>
-            <w:rFonts w:ascii="Times New Roman" w:hAnsi="Times New Roman" w:cs="Times New Roman"/>
-            <w:color w:val="000000"/>
-            <w:rPrChange w:id="173" w:author="mac" w:date="2018-11-17T20:09:00Z">
-              <w:rPr>
-                <w:rFonts w:cs="Times New Roman"/>
-                <w:color w:val="000000"/>
-              </w:rPr>
-            </w:rPrChange>
-          </w:rPr>
-          <w:tab/>
-        </w:r>
-        <w:r>
-          <w:rPr>
-            <w:rFonts w:ascii="Times New Roman" w:hAnsi="Times New Roman" w:cs="Times New Roman"/>
-            <w:color w:val="000000"/>
-            <w:rPrChange w:id="174" w:author="mac" w:date="2018-11-17T20:09:00Z">
-              <w:rPr>
-                <w:rFonts w:cs="Times New Roman"/>
-                <w:color w:val="000000"/>
-              </w:rPr>
-            </w:rPrChange>
-          </w:rPr>
-          <w:tab/>
-        </w:r>
-        <w:r>
-          <w:rPr>
-            <w:rFonts w:ascii="Times New Roman" w:hAnsi="Times New Roman" w:cs="Times New Roman"/>
-            <w:color w:val="000000"/>
-            <w:rPrChange w:id="175" w:author="mac" w:date="2018-11-17T20:09:00Z">
-              <w:rPr>
-                <w:rFonts w:cs="Times New Roman"/>
-                <w:color w:val="000000"/>
-              </w:rPr>
-            </w:rPrChange>
-          </w:rPr>
-          <w:tab/>
-        </w:r>
-      </w:ins>
-    </w:p>
-    <w:p>
-      <w:pPr>
-        <w:rPr>
-          <w:ins w:id="176" w:author="mac" w:date="2018-11-17T20:09:00Z"/>
-          <w:rFonts w:ascii="Times New Roman" w:hAnsi="Times New Roman" w:cs="Times New Roman"/>
-          <w:sz w:val="20"/>
-          <w:szCs w:val="20"/>
-          <w:rPrChange w:id="177" w:author="mac" w:date="2018-11-17T20:09:00Z">
-            <w:rPr>
-              <w:ins w:id="178" w:author="mac" w:date="2018-11-17T20:09:00Z"/>
-              <w:rFonts w:ascii="Times New Roman" w:hAnsi="Times New Roman" w:cs="Times New Roman"/>
-              <w:sz w:val="20"/>
-              <w:szCs w:val="20"/>
-            </w:rPr>
-          </w:rPrChange>
-        </w:rPr>
-      </w:pPr>
-      <w:ins w:id="179" w:author="mac" w:date="2018-11-17T20:09:00Z">
-        <w:r>
-          <w:rPr>
-            <w:rFonts w:ascii="Times New Roman" w:hAnsi="Times New Roman" w:cs="Times New Roman"/>
-            <w:color w:val="000000"/>
-            <w:rPrChange w:id="180" w:author="mac" w:date="2018-11-17T20:09:00Z">
-              <w:rPr>
-                <w:rFonts w:ascii="Times New Roman" w:hAnsi="Times New Roman" w:cs="Times New Roman"/>
-                <w:color w:val="000000"/>
-              </w:rPr>
-            </w:rPrChange>
-          </w:rPr>
-          <w:t>Minimum Requirements:</w:t>
-        </w:r>
-      </w:ins>
-    </w:p>
-    <w:p>
-      <w:pPr>
-        <w:rPr>
-          <w:ins w:id="181" w:author="mac" w:date="2018-11-17T20:09:00Z"/>
-          <w:rFonts w:ascii="Times New Roman" w:hAnsi="Times New Roman" w:cs="Times New Roman"/>
-          <w:sz w:val="20"/>
-          <w:szCs w:val="20"/>
-          <w:rPrChange w:id="182" w:author="mac" w:date="2018-11-17T20:09:00Z">
-            <w:rPr>
-              <w:ins w:id="183" w:author="mac" w:date="2018-11-17T20:09:00Z"/>
-              <w:rFonts w:ascii="Times New Roman" w:hAnsi="Times New Roman" w:cs="Times New Roman"/>
-              <w:sz w:val="20"/>
-              <w:szCs w:val="20"/>
-            </w:rPr>
-          </w:rPrChange>
-        </w:rPr>
-      </w:pPr>
-    </w:p>
-    <w:p>
-      <w:pPr>
-        <w:rPr>
-          <w:ins w:id="184" w:author="mac" w:date="2018-11-17T20:09:00Z"/>
-          <w:rFonts w:ascii="Times New Roman" w:hAnsi="Times New Roman" w:cs="Times New Roman"/>
-          <w:sz w:val="20"/>
-          <w:szCs w:val="20"/>
-          <w:rPrChange w:id="185" w:author="mac" w:date="2018-11-17T20:09:00Z">
-            <w:rPr>
-              <w:ins w:id="186" w:author="mac" w:date="2018-11-17T20:09:00Z"/>
-              <w:rFonts w:ascii="Times New Roman" w:hAnsi="Times New Roman" w:cs="Times New Roman"/>
-              <w:sz w:val="20"/>
-              <w:szCs w:val="20"/>
-            </w:rPr>
-          </w:rPrChange>
-        </w:rPr>
-      </w:pPr>
-      <w:proofErr w:type="spellStart"/>
-      <w:ins w:id="187" w:author="mac" w:date="2018-11-17T20:09:00Z">
-        <w:r>
-          <w:rPr>
-            <w:rFonts w:ascii="Times New Roman" w:hAnsi="Times New Roman" w:cs="Times New Roman"/>
-            <w:color w:val="000000"/>
-            <w:rPrChange w:id="188" w:author="mac" w:date="2018-11-17T20:09:00Z">
-              <w:rPr>
-                <w:rFonts w:ascii="Times New Roman" w:hAnsi="Times New Roman" w:cs="Times New Roman"/>
-                <w:color w:val="000000"/>
-              </w:rPr>
-            </w:rPrChange>
-          </w:rPr>
-          <w:t>CPU:Intel</w:t>
-        </w:r>
-        <w:proofErr w:type="spellEnd"/>
-        <w:r>
-          <w:rPr>
-            <w:rFonts w:ascii="Times New Roman" w:hAnsi="Times New Roman" w:cs="Times New Roman"/>
-            <w:color w:val="000000"/>
-            <w:rPrChange w:id="189" w:author="mac" w:date="2018-11-17T20:09:00Z">
-              <w:rPr>
-                <w:rFonts w:ascii="Times New Roman" w:hAnsi="Times New Roman" w:cs="Times New Roman"/>
-                <w:color w:val="000000"/>
-              </w:rPr>
-            </w:rPrChange>
-          </w:rPr>
-          <w:t xml:space="preserve"> i3-4170 @ 3.7Ghz / AMD FX 6300 or equivalent</w:t>
-        </w:r>
-      </w:ins>
-    </w:p>
-    <w:p>
-      <w:pPr>
-        <w:rPr>
-          <w:ins w:id="190" w:author="mac" w:date="2018-11-17T20:09:00Z"/>
-          <w:rFonts w:ascii="Times New Roman" w:hAnsi="Times New Roman" w:cs="Times New Roman"/>
-          <w:sz w:val="20"/>
-          <w:szCs w:val="20"/>
-          <w:rPrChange w:id="191" w:author="mac" w:date="2018-11-17T20:09:00Z">
-            <w:rPr>
-              <w:ins w:id="192" w:author="mac" w:date="2018-11-17T20:09:00Z"/>
-              <w:rFonts w:ascii="Times New Roman" w:hAnsi="Times New Roman" w:cs="Times New Roman"/>
-              <w:sz w:val="20"/>
-              <w:szCs w:val="20"/>
-            </w:rPr>
-          </w:rPrChange>
-        </w:rPr>
-      </w:pPr>
-      <w:ins w:id="193" w:author="mac" w:date="2018-11-17T20:09:00Z">
-        <w:r>
-          <w:rPr>
-            <w:rFonts w:ascii="Times New Roman" w:hAnsi="Times New Roman" w:cs="Times New Roman"/>
-            <w:color w:val="000000"/>
-            <w:rPrChange w:id="194" w:author="mac" w:date="2018-11-17T20:09:00Z">
-              <w:rPr>
-                <w:rFonts w:ascii="Times New Roman" w:hAnsi="Times New Roman" w:cs="Times New Roman"/>
-                <w:color w:val="000000"/>
-              </w:rPr>
-            </w:rPrChange>
-          </w:rPr>
-          <w:t>RAM: 4GB RAM</w:t>
-        </w:r>
-      </w:ins>
-    </w:p>
-    <w:p>
-      <w:pPr>
-        <w:rPr>
-          <w:ins w:id="195" w:author="mac" w:date="2018-11-17T20:09:00Z"/>
-          <w:rFonts w:ascii="Times New Roman" w:hAnsi="Times New Roman" w:cs="Times New Roman"/>
-          <w:sz w:val="20"/>
-          <w:szCs w:val="20"/>
-          <w:rPrChange w:id="196" w:author="mac" w:date="2018-11-17T20:09:00Z">
-            <w:rPr>
-              <w:ins w:id="197" w:author="mac" w:date="2018-11-17T20:09:00Z"/>
-              <w:rFonts w:ascii="Times New Roman" w:hAnsi="Times New Roman" w:cs="Times New Roman"/>
-              <w:sz w:val="20"/>
-              <w:szCs w:val="20"/>
-            </w:rPr>
-          </w:rPrChange>
-        </w:rPr>
-      </w:pPr>
-      <w:ins w:id="198" w:author="mac" w:date="2018-11-17T20:09:00Z">
-        <w:r>
-          <w:rPr>
-            <w:rFonts w:ascii="Times New Roman" w:hAnsi="Times New Roman" w:cs="Times New Roman"/>
-            <w:color w:val="000000"/>
-            <w:rPrChange w:id="199" w:author="mac" w:date="2018-11-17T20:09:00Z">
-              <w:rPr>
-                <w:rFonts w:ascii="Times New Roman" w:hAnsi="Times New Roman" w:cs="Times New Roman"/>
-                <w:color w:val="000000"/>
-              </w:rPr>
-            </w:rPrChange>
-          </w:rPr>
-          <w:t>HDD: 15 GB HD space</w:t>
-        </w:r>
-      </w:ins>
-    </w:p>
-    <w:p>
-      <w:pPr>
-        <w:rPr>
-          <w:ins w:id="200" w:author="mac" w:date="2018-11-17T20:09:00Z"/>
-          <w:rFonts w:ascii="Times New Roman" w:hAnsi="Times New Roman" w:cs="Times New Roman"/>
-          <w:sz w:val="20"/>
-          <w:szCs w:val="20"/>
-          <w:rPrChange w:id="201" w:author="mac" w:date="2018-11-17T20:09:00Z">
-            <w:rPr>
-              <w:ins w:id="202" w:author="mac" w:date="2018-11-17T20:09:00Z"/>
-              <w:rFonts w:ascii="Times New Roman" w:hAnsi="Times New Roman" w:cs="Times New Roman"/>
-              <w:sz w:val="20"/>
-              <w:szCs w:val="20"/>
-            </w:rPr>
-          </w:rPrChange>
-        </w:rPr>
-      </w:pPr>
-      <w:proofErr w:type="spellStart"/>
-      <w:ins w:id="203" w:author="mac" w:date="2018-11-17T20:09:00Z">
-        <w:r>
-          <w:rPr>
-            <w:rFonts w:ascii="Times New Roman" w:hAnsi="Times New Roman" w:cs="Times New Roman"/>
-            <w:color w:val="000000"/>
-            <w:rPrChange w:id="204" w:author="mac" w:date="2018-11-17T20:09:00Z">
-              <w:rPr>
-                <w:rFonts w:ascii="Times New Roman" w:hAnsi="Times New Roman" w:cs="Times New Roman"/>
-                <w:color w:val="000000"/>
-              </w:rPr>
-            </w:rPrChange>
-          </w:rPr>
-          <w:t>GPU</w:t>
-        </w:r>
-        <w:proofErr w:type="gramStart"/>
-        <w:r>
-          <w:rPr>
-            <w:rFonts w:ascii="Times New Roman" w:hAnsi="Times New Roman" w:cs="Times New Roman"/>
-            <w:color w:val="000000"/>
-            <w:rPrChange w:id="205" w:author="mac" w:date="2018-11-17T20:09:00Z">
-              <w:rPr>
-                <w:rFonts w:ascii="Times New Roman" w:hAnsi="Times New Roman" w:cs="Times New Roman"/>
-                <w:color w:val="000000"/>
-              </w:rPr>
-            </w:rPrChange>
-          </w:rPr>
-          <w:t>:NVidia</w:t>
-        </w:r>
-        <w:proofErr w:type="spellEnd"/>
-        <w:proofErr w:type="gramEnd"/>
-        <w:r>
-          <w:rPr>
-            <w:rFonts w:ascii="Times New Roman" w:hAnsi="Times New Roman" w:cs="Times New Roman"/>
-            <w:color w:val="000000"/>
-            <w:rPrChange w:id="206" w:author="mac" w:date="2018-11-17T20:09:00Z">
-              <w:rPr>
-                <w:rFonts w:ascii="Times New Roman" w:hAnsi="Times New Roman" w:cs="Times New Roman"/>
-                <w:color w:val="000000"/>
-              </w:rPr>
-            </w:rPrChange>
-          </w:rPr>
-          <w:t xml:space="preserve">  GeForce GTX 650TI / GT 740 or AMD  Radeon R7 250x</w:t>
-        </w:r>
-      </w:ins>
-    </w:p>
-    <w:p>
-      <w:pPr>
-        <w:rPr>
-          <w:ins w:id="207" w:author="mac" w:date="2018-11-17T20:09:00Z"/>
-          <w:rFonts w:ascii="Times New Roman" w:hAnsi="Times New Roman" w:cs="Times New Roman"/>
-          <w:sz w:val="20"/>
-          <w:szCs w:val="20"/>
-          <w:rPrChange w:id="208" w:author="mac" w:date="2018-11-17T20:09:00Z">
-            <w:rPr>
-              <w:ins w:id="209" w:author="mac" w:date="2018-11-17T20:09:00Z"/>
-              <w:rFonts w:ascii="Times New Roman" w:hAnsi="Times New Roman" w:cs="Times New Roman"/>
-              <w:sz w:val="20"/>
-              <w:szCs w:val="20"/>
-            </w:rPr>
-          </w:rPrChange>
-        </w:rPr>
-      </w:pPr>
-      <w:ins w:id="210" w:author="mac" w:date="2018-11-17T20:09:00Z">
-        <w:r>
-          <w:rPr>
-            <w:rFonts w:ascii="Times New Roman" w:hAnsi="Times New Roman" w:cs="Times New Roman"/>
-            <w:color w:val="000000"/>
-            <w:rPrChange w:id="211" w:author="mac" w:date="2018-11-17T20:09:00Z">
-              <w:rPr>
-                <w:rFonts w:ascii="Times New Roman" w:hAnsi="Times New Roman" w:cs="Times New Roman"/>
-                <w:color w:val="000000"/>
-              </w:rPr>
-            </w:rPrChange>
-          </w:rPr>
-          <w:t xml:space="preserve">DirectX: Version 11.0 </w:t>
-        </w:r>
-      </w:ins>
-    </w:p>
-    <w:p>
-      <w:pPr>
-        <w:rPr>
-          <w:ins w:id="212" w:author="mac" w:date="2018-11-17T20:09:00Z"/>
-          <w:rFonts w:ascii="Times New Roman" w:hAnsi="Times New Roman" w:cs="Times New Roman"/>
-          <w:sz w:val="20"/>
-          <w:szCs w:val="20"/>
-          <w:rPrChange w:id="213" w:author="mac" w:date="2018-11-17T20:09:00Z">
-            <w:rPr>
-              <w:ins w:id="214" w:author="mac" w:date="2018-11-17T20:09:00Z"/>
-              <w:rFonts w:ascii="Times New Roman" w:hAnsi="Times New Roman" w:cs="Times New Roman"/>
-              <w:sz w:val="20"/>
-              <w:szCs w:val="20"/>
-            </w:rPr>
-          </w:rPrChange>
-        </w:rPr>
-      </w:pPr>
-      <w:ins w:id="215" w:author="mac" w:date="2018-11-17T20:09:00Z">
-        <w:r>
-          <w:rPr>
-            <w:rFonts w:ascii="Times New Roman" w:hAnsi="Times New Roman" w:cs="Times New Roman"/>
-            <w:color w:val="000000"/>
-            <w:rPrChange w:id="216" w:author="mac" w:date="2018-11-17T20:09:00Z">
-              <w:rPr>
-                <w:rFonts w:ascii="Times New Roman" w:hAnsi="Times New Roman" w:cs="Times New Roman"/>
-                <w:color w:val="000000"/>
-              </w:rPr>
-            </w:rPrChange>
-          </w:rPr>
-          <w:t>Sound Card: DirectX Compatible</w:t>
-        </w:r>
-      </w:ins>
-    </w:p>
-    <w:p>
-      <w:pPr>
-        <w:rPr>
-          <w:ins w:id="217" w:author="mac" w:date="2018-11-17T20:09:00Z"/>
-          <w:rFonts w:ascii="Times New Roman" w:hAnsi="Times New Roman" w:cs="Times New Roman"/>
-          <w:sz w:val="20"/>
-          <w:szCs w:val="20"/>
-          <w:rPrChange w:id="218" w:author="mac" w:date="2018-11-17T20:09:00Z">
-            <w:rPr>
-              <w:ins w:id="219" w:author="mac" w:date="2018-11-17T20:09:00Z"/>
-              <w:rFonts w:ascii="Times New Roman" w:hAnsi="Times New Roman" w:cs="Times New Roman"/>
-              <w:sz w:val="20"/>
-              <w:szCs w:val="20"/>
-            </w:rPr>
-          </w:rPrChange>
-        </w:rPr>
-      </w:pPr>
-      <w:ins w:id="220" w:author="mac" w:date="2018-11-17T20:09:00Z">
-        <w:r>
-          <w:rPr>
-            <w:rFonts w:ascii="Times New Roman" w:hAnsi="Times New Roman" w:cs="Times New Roman"/>
-            <w:color w:val="000000"/>
-            <w:rPrChange w:id="221" w:author="mac" w:date="2018-11-17T20:09:00Z">
-              <w:rPr>
-                <w:rFonts w:ascii="Times New Roman" w:hAnsi="Times New Roman" w:cs="Times New Roman"/>
-                <w:color w:val="000000"/>
-              </w:rPr>
-            </w:rPrChange>
-          </w:rPr>
-          <w:t>Operating System: Windows 7 64-Bit or later</w:t>
-        </w:r>
-      </w:ins>
-    </w:p>
-    <w:p>
-      <w:pPr>
-        <w:spacing w:after="240"/>
-        <w:rPr>
-          <w:ins w:id="222" w:author="mac" w:date="2018-11-17T20:09:00Z"/>
-          <w:rFonts w:ascii="Times New Roman" w:hAnsi="Times New Roman" w:cs="Times New Roman"/>
-          <w:sz w:val="20"/>
-          <w:szCs w:val="20"/>
-          <w:rPrChange w:id="223" w:author="mac" w:date="2018-11-17T20:09:00Z">
-            <w:rPr>
-              <w:ins w:id="224" w:author="mac" w:date="2018-11-17T20:09:00Z"/>
-              <w:rFonts w:ascii="Times New Roman" w:hAnsi="Times New Roman" w:cs="Times New Roman"/>
-              <w:sz w:val="20"/>
-              <w:szCs w:val="20"/>
-            </w:rPr>
-          </w:rPrChange>
-        </w:rPr>
-      </w:pPr>
-    </w:p>
-    <w:p>
-      <w:pPr>
-        <w:jc w:val="both"/>
-        <w:rPr>
-          <w:ins w:id="225" w:author="mac" w:date="2018-11-17T20:09:00Z"/>
-          <w:rFonts w:ascii="Times New Roman" w:hAnsi="Times New Roman" w:cs="Times New Roman"/>
-          <w:sz w:val="20"/>
-          <w:szCs w:val="20"/>
-        </w:rPr>
-      </w:pPr>
-      <w:ins w:id="226" w:author="mac" w:date="2018-11-17T20:09:00Z">
-        <w:r>
-          <w:rPr>
-            <w:rFonts w:ascii="Times New Roman" w:hAnsi="Times New Roman" w:cs="Times New Roman"/>
-            <w:color w:val="000000"/>
-            <w:rPrChange w:id="227" w:author="mac" w:date="2018-11-17T20:09:00Z">
-              <w:rPr>
-                <w:rFonts w:cs="Times New Roman"/>
-                <w:color w:val="000000"/>
-              </w:rPr>
-            </w:rPrChange>
-          </w:rPr>
-          <w:t>Recommended Requirements:</w:t>
-        </w:r>
-      </w:ins>
-    </w:p>
-    <w:p>
-      <w:pPr>
-        <w:rPr>
-          <w:ins w:id="228" w:author="mac" w:date="2018-11-17T20:09:00Z"/>
-          <w:rFonts w:ascii="Times New Roman" w:hAnsi="Times New Roman" w:cs="Times New Roman"/>
-          <w:sz w:val="20"/>
-          <w:szCs w:val="20"/>
-          <w:rPrChange w:id="229" w:author="mac" w:date="2018-11-17T20:09:00Z">
-            <w:rPr>
-              <w:ins w:id="230" w:author="mac" w:date="2018-11-17T20:09:00Z"/>
-              <w:rFonts w:ascii="Times New Roman" w:hAnsi="Times New Roman" w:cs="Times New Roman"/>
-              <w:sz w:val="20"/>
-              <w:szCs w:val="20"/>
-            </w:rPr>
-          </w:rPrChange>
-        </w:rPr>
-      </w:pPr>
-    </w:p>
-    <w:p>
-      <w:pPr>
-        <w:rPr>
-          <w:ins w:id="231" w:author="mac" w:date="2018-11-17T20:09:00Z"/>
-          <w:rFonts w:ascii="Times New Roman" w:hAnsi="Times New Roman" w:cs="Times New Roman"/>
-          <w:sz w:val="20"/>
-          <w:szCs w:val="20"/>
-          <w:rPrChange w:id="232" w:author="mac" w:date="2018-11-17T20:09:00Z">
-            <w:rPr>
-              <w:ins w:id="233" w:author="mac" w:date="2018-11-17T20:09:00Z"/>
-              <w:rFonts w:ascii="Times New Roman" w:hAnsi="Times New Roman" w:cs="Times New Roman"/>
-              <w:sz w:val="20"/>
-              <w:szCs w:val="20"/>
-            </w:rPr>
-          </w:rPrChange>
-        </w:rPr>
-      </w:pPr>
-      <w:ins w:id="234" w:author="mac" w:date="2018-11-17T20:09:00Z">
-        <w:r>
-          <w:rPr>
-            <w:rFonts w:ascii="Times New Roman" w:hAnsi="Times New Roman" w:cs="Times New Roman"/>
-            <w:color w:val="000000"/>
-            <w:rPrChange w:id="235" w:author="mac" w:date="2018-11-17T20:09:00Z">
-              <w:rPr>
-                <w:rFonts w:ascii="Times New Roman" w:hAnsi="Times New Roman" w:cs="Times New Roman"/>
-                <w:color w:val="000000"/>
-              </w:rPr>
-            </w:rPrChange>
+      <w:ins w:id="157" w:author="mac" w:date="2018-11-17T20:09:00Z">
+        <w:r>
+          <w:rPr>
+            <w:rFonts w:ascii="Times New Roman" w:hAnsi="Times New Roman" w:cs="Times New Roman"/>
+            <w:color w:val="000000"/>
           </w:rPr>
           <w:t xml:space="preserve">CPU: </w:t>
         </w:r>
@@ -3641,7 +2974,7 @@
             <w:rFonts w:ascii="Times New Roman" w:hAnsi="Times New Roman" w:cs="Times New Roman"/>
             <w:color w:val="222222"/>
             <w:shd w:val="clear" w:color="auto" w:fill="FFFFFF"/>
-            <w:rPrChange w:id="236" w:author="mac" w:date="2018-11-17T20:09:00Z">
+            <w:rPrChange w:id="158" w:author="mac" w:date="2018-11-17T20:09:00Z">
               <w:rPr>
                 <w:rFonts w:ascii="Arial" w:hAnsi="Arial"/>
                 <w:color w:val="222222"/>
@@ -3679,327 +3012,642 @@
     <w:p>
       <w:pPr>
         <w:rPr>
-          <w:ins w:id="237" w:author="mac" w:date="2018-11-17T20:09:00Z"/>
+          <w:ins w:id="159" w:author="mac" w:date="2018-11-17T20:09:00Z"/>
           <w:rFonts w:ascii="Times New Roman" w:hAnsi="Times New Roman" w:cs="Times New Roman"/>
           <w:sz w:val="20"/>
           <w:szCs w:val="20"/>
-          <w:rPrChange w:id="238" w:author="mac" w:date="2018-11-17T20:09:00Z">
-            <w:rPr>
-              <w:ins w:id="239" w:author="mac" w:date="2018-11-17T20:09:00Z"/>
-              <w:rFonts w:ascii="Times New Roman" w:hAnsi="Times New Roman" w:cs="Times New Roman"/>
-              <w:sz w:val="20"/>
-              <w:szCs w:val="20"/>
-            </w:rPr>
-          </w:rPrChange>
-        </w:rPr>
-      </w:pPr>
-      <w:ins w:id="240" w:author="mac" w:date="2018-11-17T20:09:00Z">
-        <w:r>
-          <w:rPr>
-            <w:rFonts w:ascii="Times New Roman" w:hAnsi="Times New Roman" w:cs="Times New Roman"/>
-            <w:color w:val="000000"/>
-            <w:rPrChange w:id="241" w:author="mac" w:date="2018-11-17T20:09:00Z">
+        </w:rPr>
+      </w:pPr>
+      <w:ins w:id="160" w:author="mac" w:date="2018-11-17T20:09:00Z">
+        <w:r>
+          <w:rPr>
+            <w:rFonts w:ascii="Times New Roman" w:hAnsi="Times New Roman" w:cs="Times New Roman"/>
+            <w:color w:val="000000"/>
+          </w:rPr>
+          <w:t>RAM: 16GB RAM</w:t>
+        </w:r>
+      </w:ins>
+    </w:p>
+    <w:p>
+      <w:pPr>
+        <w:rPr>
+          <w:ins w:id="161" w:author="mac" w:date="2018-11-17T20:09:00Z"/>
+          <w:rFonts w:ascii="Times New Roman" w:hAnsi="Times New Roman" w:cs="Times New Roman"/>
+          <w:sz w:val="20"/>
+          <w:szCs w:val="20"/>
+        </w:rPr>
+      </w:pPr>
+      <w:ins w:id="162" w:author="mac" w:date="2018-11-17T20:09:00Z">
+        <w:r>
+          <w:rPr>
+            <w:rFonts w:ascii="Times New Roman" w:hAnsi="Times New Roman" w:cs="Times New Roman"/>
+            <w:color w:val="000000"/>
+          </w:rPr>
+          <w:t>HDD: 25 GB HD space</w:t>
+        </w:r>
+      </w:ins>
+    </w:p>
+    <w:p>
+      <w:pPr>
+        <w:rPr>
+          <w:ins w:id="163" w:author="mac" w:date="2018-11-17T20:09:00Z"/>
+          <w:rFonts w:ascii="Times New Roman" w:hAnsi="Times New Roman" w:cs="Times New Roman"/>
+          <w:sz w:val="20"/>
+          <w:szCs w:val="20"/>
+        </w:rPr>
+      </w:pPr>
+      <w:ins w:id="164" w:author="mac" w:date="2018-11-17T20:09:00Z">
+        <w:r>
+          <w:rPr>
+            <w:rFonts w:ascii="Times New Roman" w:hAnsi="Times New Roman" w:cs="Times New Roman"/>
+            <w:color w:val="000000"/>
+          </w:rPr>
+          <w:t xml:space="preserve">GPU: NVidia </w:t>
+        </w:r>
+        <w:proofErr w:type="gramStart"/>
+        <w:r>
+          <w:rPr>
+            <w:rFonts w:ascii="Times New Roman" w:hAnsi="Times New Roman" w:cs="Times New Roman"/>
+            <w:color w:val="000000"/>
+          </w:rPr>
+          <w:t>GeForce  GTX</w:t>
+        </w:r>
+        <w:proofErr w:type="gramEnd"/>
+        <w:r>
+          <w:rPr>
+            <w:rFonts w:ascii="Times New Roman" w:hAnsi="Times New Roman" w:cs="Times New Roman"/>
+            <w:color w:val="000000"/>
+          </w:rPr>
+          <w:t xml:space="preserve"> 1080 or AMD Radeon RX 480</w:t>
+        </w:r>
+      </w:ins>
+    </w:p>
+    <w:p>
+      <w:pPr>
+        <w:rPr>
+          <w:ins w:id="165" w:author="mac" w:date="2018-11-17T20:09:00Z"/>
+          <w:rFonts w:ascii="Times New Roman" w:hAnsi="Times New Roman" w:cs="Times New Roman"/>
+          <w:sz w:val="20"/>
+          <w:szCs w:val="20"/>
+        </w:rPr>
+      </w:pPr>
+      <w:ins w:id="166" w:author="mac" w:date="2018-11-17T20:09:00Z">
+        <w:r>
+          <w:rPr>
+            <w:rFonts w:ascii="Times New Roman" w:hAnsi="Times New Roman" w:cs="Times New Roman"/>
+            <w:color w:val="000000"/>
+          </w:rPr>
+          <w:t>DirectX: Version 11.0</w:t>
+        </w:r>
+      </w:ins>
+    </w:p>
+    <w:p>
+      <w:pPr>
+        <w:rPr>
+          <w:ins w:id="167" w:author="mac" w:date="2018-11-17T20:09:00Z"/>
+          <w:rFonts w:ascii="Times New Roman" w:hAnsi="Times New Roman" w:cs="Times New Roman"/>
+          <w:sz w:val="20"/>
+          <w:szCs w:val="20"/>
+        </w:rPr>
+      </w:pPr>
+      <w:ins w:id="168" w:author="mac" w:date="2018-11-17T20:09:00Z">
+        <w:r>
+          <w:rPr>
+            <w:rFonts w:ascii="Times New Roman" w:hAnsi="Times New Roman" w:cs="Times New Roman"/>
+            <w:color w:val="000000"/>
+          </w:rPr>
+          <w:t>Sound Card: DirectX Compatible</w:t>
+        </w:r>
+      </w:ins>
+    </w:p>
+    <w:p>
+      <w:pPr>
+        <w:rPr>
+          <w:ins w:id="169" w:author="mac" w:date="2018-11-17T20:09:00Z"/>
+          <w:rFonts w:ascii="Times New Roman" w:hAnsi="Times New Roman" w:cs="Times New Roman"/>
+          <w:sz w:val="20"/>
+          <w:szCs w:val="20"/>
+        </w:rPr>
+      </w:pPr>
+      <w:ins w:id="170" w:author="mac" w:date="2018-11-17T20:09:00Z">
+        <w:r>
+          <w:rPr>
+            <w:rFonts w:ascii="Times New Roman" w:hAnsi="Times New Roman" w:cs="Times New Roman"/>
+            <w:color w:val="000000"/>
+          </w:rPr>
+          <w:t>Operating System: Windows 10 64 Bit</w:t>
+        </w:r>
+      </w:ins>
+    </w:p>
+    <w:p>
+      <w:pPr>
+        <w:rPr>
+          <w:ins w:id="171" w:author="mac" w:date="2018-11-17T20:09:00Z"/>
+          <w:rFonts w:ascii="Times New Roman" w:hAnsi="Times New Roman" w:cs="Times New Roman"/>
+          <w:sz w:val="20"/>
+          <w:szCs w:val="20"/>
+        </w:rPr>
+      </w:pPr>
+    </w:p>
+    <w:p>
+      <w:pPr>
+        <w:rPr>
+          <w:del w:id="172" w:author="mac" w:date="2018-11-17T20:09:00Z"/>
+        </w:rPr>
+      </w:pPr>
+      <w:del w:id="173" w:author="mac" w:date="2018-11-17T20:09:00Z">
+        <w:r>
+          <w:lastRenderedPageBreak/>
+          <w:delText>&lt;</w:delText>
+        </w:r>
+        <w:r>
+          <w:delText>This is a list of system requirements that a device will have to meet to run the game. This also represents the restrictions that may apply to the end product.</w:delText>
+        </w:r>
+        <w:r>
+          <w:delText>&gt;</w:delText>
+        </w:r>
+      </w:del>
+    </w:p>
+    <w:p>
+      <w:pPr>
+        <w:pStyle w:val="Heading2"/>
+      </w:pPr>
+      <w:r>
+        <w:t>Concerns and Alternatives</w:t>
+      </w:r>
+    </w:p>
+    <w:p>
+      <w:pPr>
+        <w:spacing w:line="480" w:lineRule="auto"/>
+        <w:ind w:firstLine="720"/>
+        <w:jc w:val="both"/>
+        <w:rPr>
+          <w:ins w:id="174" w:author="mac" w:date="2018-11-18T14:49:00Z"/>
+          <w:rFonts w:ascii="Times New Roman" w:hAnsi="Times New Roman" w:cs="Times New Roman"/>
+          <w:color w:val="000000"/>
+        </w:rPr>
+        <w:pPrChange w:id="175" w:author="mac" w:date="2018-11-18T14:48:00Z">
+          <w:pPr/>
+        </w:pPrChange>
+      </w:pPr>
+    </w:p>
+    <w:p>
+      <w:pPr>
+        <w:spacing w:line="480" w:lineRule="auto"/>
+        <w:ind w:firstLine="720"/>
+        <w:jc w:val="both"/>
+        <w:rPr>
+          <w:ins w:id="176" w:author="mac" w:date="2018-11-18T14:48:00Z"/>
+          <w:rFonts w:ascii="Times New Roman" w:hAnsi="Times New Roman" w:cs="Times New Roman"/>
+          <w:sz w:val="20"/>
+          <w:szCs w:val="20"/>
+        </w:rPr>
+        <w:pPrChange w:id="177" w:author="mac" w:date="2018-11-18T14:48:00Z">
+          <w:pPr/>
+        </w:pPrChange>
+      </w:pPr>
+      <w:ins w:id="178" w:author="mac" w:date="2018-11-18T14:48:00Z">
+        <w:r>
+          <w:rPr>
+            <w:rFonts w:ascii="Times New Roman" w:hAnsi="Times New Roman" w:cs="Times New Roman"/>
+            <w:color w:val="000000"/>
+            <w:rPrChange w:id="179" w:author="mac" w:date="2018-11-18T14:48:00Z">
               <w:rPr>
-                <w:rFonts w:ascii="Times New Roman" w:hAnsi="Times New Roman" w:cs="Times New Roman"/>
+                <w:rFonts w:cs="Times New Roman"/>
                 <w:color w:val="000000"/>
               </w:rPr>
             </w:rPrChange>
           </w:rPr>
-          <w:t>RAM: 16GB RAM</w:t>
+          <w:t xml:space="preserve">As in every software product there can be some bug in the initial version of </w:t>
+        </w:r>
+        <w:proofErr w:type="spellStart"/>
+        <w:proofErr w:type="gramStart"/>
+        <w:r>
+          <w:rPr>
+            <w:rFonts w:ascii="Times New Roman" w:hAnsi="Times New Roman" w:cs="Times New Roman"/>
+            <w:color w:val="000000"/>
+            <w:rPrChange w:id="180" w:author="mac" w:date="2018-11-18T14:48:00Z">
+              <w:rPr>
+                <w:rFonts w:cs="Times New Roman"/>
+                <w:color w:val="000000"/>
+              </w:rPr>
+            </w:rPrChange>
+          </w:rPr>
+          <w:t>game.Our</w:t>
+        </w:r>
+        <w:proofErr w:type="spellEnd"/>
+        <w:proofErr w:type="gramEnd"/>
+        <w:r>
+          <w:rPr>
+            <w:rFonts w:ascii="Times New Roman" w:hAnsi="Times New Roman" w:cs="Times New Roman"/>
+            <w:color w:val="000000"/>
+            <w:rPrChange w:id="181" w:author="mac" w:date="2018-11-18T14:48:00Z">
+              <w:rPr>
+                <w:rFonts w:cs="Times New Roman"/>
+                <w:color w:val="000000"/>
+              </w:rPr>
+            </w:rPrChange>
+          </w:rPr>
+          <w:t xml:space="preserve"> main concerns is to fix bugs till the certain deadline for each phase of game .</w:t>
+        </w:r>
+        <w:proofErr w:type="spellStart"/>
+        <w:r>
+          <w:rPr>
+            <w:rFonts w:ascii="Times New Roman" w:hAnsi="Times New Roman" w:cs="Times New Roman"/>
+            <w:color w:val="000000"/>
+            <w:rPrChange w:id="182" w:author="mac" w:date="2018-11-18T14:48:00Z">
+              <w:rPr>
+                <w:rFonts w:cs="Times New Roman"/>
+                <w:color w:val="000000"/>
+              </w:rPr>
+            </w:rPrChange>
+          </w:rPr>
+          <w:t>Therefore,firstly</w:t>
+        </w:r>
+        <w:proofErr w:type="spellEnd"/>
+        <w:r>
+          <w:rPr>
+            <w:rFonts w:ascii="Times New Roman" w:hAnsi="Times New Roman" w:cs="Times New Roman"/>
+            <w:color w:val="000000"/>
+            <w:rPrChange w:id="183" w:author="mac" w:date="2018-11-18T14:48:00Z">
+              <w:rPr>
+                <w:rFonts w:cs="Times New Roman"/>
+                <w:color w:val="000000"/>
+              </w:rPr>
+            </w:rPrChange>
+          </w:rPr>
+          <w:t xml:space="preserve"> alpha and beta versions of game will be released .Before launching  game, main four testing   techniques will be tested such as </w:t>
+        </w:r>
+        <w:r>
+          <w:rPr>
+            <w:rFonts w:ascii="Times New Roman" w:hAnsi="Times New Roman" w:cs="Times New Roman"/>
+            <w:color w:val="222222"/>
+            <w:shd w:val="clear" w:color="auto" w:fill="FFFFFF"/>
+            <w:rPrChange w:id="184" w:author="mac" w:date="2018-11-18T14:48:00Z">
+              <w:rPr>
+                <w:rFonts w:ascii="Arial" w:hAnsi="Arial"/>
+                <w:color w:val="222222"/>
+                <w:shd w:val="clear" w:color="auto" w:fill="FFFFFF"/>
+              </w:rPr>
+            </w:rPrChange>
+          </w:rPr>
+          <w:t>combinatorial testing</w:t>
+        </w:r>
+        <w:r>
+          <w:rPr>
+            <w:rFonts w:ascii="Times New Roman" w:hAnsi="Times New Roman" w:cs="Times New Roman"/>
+            <w:color w:val="000000"/>
+            <w:rPrChange w:id="185" w:author="mac" w:date="2018-11-18T14:48:00Z">
+              <w:rPr>
+                <w:rFonts w:cs="Times New Roman"/>
+                <w:color w:val="000000"/>
+              </w:rPr>
+            </w:rPrChange>
+          </w:rPr>
+          <w:t xml:space="preserve">, clean room testing, functionality testing and </w:t>
+        </w:r>
+        <w:r>
+          <w:rPr>
+            <w:rFonts w:ascii="Times New Roman" w:hAnsi="Times New Roman" w:cs="Times New Roman"/>
+            <w:color w:val="222222"/>
+            <w:shd w:val="clear" w:color="auto" w:fill="FFFFFF"/>
+            <w:rPrChange w:id="186" w:author="mac" w:date="2018-11-18T14:48:00Z">
+              <w:rPr>
+                <w:rFonts w:ascii="Arial" w:hAnsi="Arial"/>
+                <w:color w:val="222222"/>
+                <w:shd w:val="clear" w:color="auto" w:fill="FFFFFF"/>
+              </w:rPr>
+            </w:rPrChange>
+          </w:rPr>
+          <w:t xml:space="preserve">compatibility </w:t>
+        </w:r>
+        <w:proofErr w:type="spellStart"/>
+        <w:r>
+          <w:rPr>
+            <w:rFonts w:ascii="Times New Roman" w:hAnsi="Times New Roman" w:cs="Times New Roman"/>
+            <w:color w:val="222222"/>
+            <w:shd w:val="clear" w:color="auto" w:fill="FFFFFF"/>
+            <w:rPrChange w:id="187" w:author="mac" w:date="2018-11-18T14:48:00Z">
+              <w:rPr>
+                <w:rFonts w:ascii="Arial" w:hAnsi="Arial"/>
+                <w:color w:val="222222"/>
+                <w:shd w:val="clear" w:color="auto" w:fill="FFFFFF"/>
+              </w:rPr>
+            </w:rPrChange>
+          </w:rPr>
+          <w:t>testing</w:t>
+        </w:r>
+        <w:r>
+          <w:rPr>
+            <w:rFonts w:ascii="Times New Roman" w:hAnsi="Times New Roman" w:cs="Times New Roman"/>
+            <w:color w:val="000000"/>
+            <w:rPrChange w:id="188" w:author="mac" w:date="2018-11-18T14:48:00Z">
+              <w:rPr>
+                <w:rFonts w:cs="Times New Roman"/>
+                <w:color w:val="000000"/>
+              </w:rPr>
+            </w:rPrChange>
+          </w:rPr>
+          <w:t>.Alternative</w:t>
+        </w:r>
+        <w:proofErr w:type="spellEnd"/>
+        <w:r>
+          <w:rPr>
+            <w:rFonts w:ascii="Times New Roman" w:hAnsi="Times New Roman" w:cs="Times New Roman"/>
+            <w:color w:val="000000"/>
+            <w:rPrChange w:id="189" w:author="mac" w:date="2018-11-18T14:48:00Z">
+              <w:rPr>
+                <w:rFonts w:cs="Times New Roman"/>
+                <w:color w:val="000000"/>
+              </w:rPr>
+            </w:rPrChange>
+          </w:rPr>
+          <w:t xml:space="preserve"> solution for finding and fixing bug is that users or developers could report any bug  as they observed. This will provide nice and </w:t>
+        </w:r>
+        <w:proofErr w:type="gramStart"/>
+        <w:r>
+          <w:rPr>
+            <w:rFonts w:ascii="Times New Roman" w:hAnsi="Times New Roman" w:cs="Times New Roman"/>
+            <w:color w:val="000000"/>
+            <w:rPrChange w:id="190" w:author="mac" w:date="2018-11-18T14:48:00Z">
+              <w:rPr>
+                <w:rFonts w:cs="Times New Roman"/>
+                <w:color w:val="000000"/>
+              </w:rPr>
+            </w:rPrChange>
+          </w:rPr>
+          <w:t>interesting  collaborations</w:t>
+        </w:r>
+        <w:proofErr w:type="gramEnd"/>
+        <w:r>
+          <w:rPr>
+            <w:rFonts w:ascii="Times New Roman" w:hAnsi="Times New Roman" w:cs="Times New Roman"/>
+            <w:color w:val="000000"/>
+            <w:rPrChange w:id="191" w:author="mac" w:date="2018-11-18T14:48:00Z">
+              <w:rPr>
+                <w:rFonts w:cs="Times New Roman"/>
+                <w:color w:val="000000"/>
+              </w:rPr>
+            </w:rPrChange>
+          </w:rPr>
+          <w:t xml:space="preserve"> within developers and  users.</w:t>
+        </w:r>
+        <w:r>
+          <w:rPr>
+            <w:rFonts w:ascii="Times New Roman" w:hAnsi="Times New Roman" w:cs="Times New Roman"/>
+            <w:color w:val="000000"/>
+            <w:rPrChange w:id="192" w:author="mac" w:date="2018-11-18T14:48:00Z">
+              <w:rPr>
+                <w:rFonts w:cs="Times New Roman"/>
+                <w:color w:val="000000"/>
+              </w:rPr>
+            </w:rPrChange>
+          </w:rPr>
+          <w:tab/>
         </w:r>
       </w:ins>
     </w:p>
     <w:p>
       <w:pPr>
-        <w:rPr>
-          <w:ins w:id="242" w:author="mac" w:date="2018-11-17T20:09:00Z"/>
+        <w:autoSpaceDE w:val="0"/>
+        <w:autoSpaceDN w:val="0"/>
+        <w:adjustRightInd w:val="0"/>
+        <w:rPr>
+          <w:del w:id="193" w:author="mac" w:date="2018-11-18T14:48:00Z"/>
+        </w:rPr>
+      </w:pPr>
+      <w:del w:id="194" w:author="mac" w:date="2018-11-18T14:48:00Z">
+        <w:r>
+          <w:delText>&lt;</w:delText>
+        </w:r>
+        <w:r>
+          <w:delText>If there are concerns about something technical, they should be stated here, along with any</w:delText>
+        </w:r>
+        <w:r>
+          <w:delText xml:space="preserve"> </w:delText>
+        </w:r>
+        <w:r>
+          <w:delText>alternatives to the concern.</w:delText>
+        </w:r>
+        <w:r>
+          <w:delText>&gt;</w:delText>
+        </w:r>
+      </w:del>
+    </w:p>
+    <w:p>
+      <w:pPr>
+        <w:pStyle w:val="Heading2"/>
+        <w:rPr>
+          <w:ins w:id="195" w:author="mac" w:date="2018-11-18T14:49:00Z"/>
+        </w:rPr>
+      </w:pPr>
+      <w:r>
+        <w:t>Resources</w:t>
+      </w:r>
+    </w:p>
+    <w:p>
+      <w:pPr>
+        <w:rPr>
+          <w:ins w:id="196" w:author="mac" w:date="2018-11-18T14:49:00Z"/>
           <w:rFonts w:ascii="Times New Roman" w:hAnsi="Times New Roman" w:cs="Times New Roman"/>
           <w:sz w:val="20"/>
           <w:szCs w:val="20"/>
-          <w:rPrChange w:id="243" w:author="mac" w:date="2018-11-17T20:09:00Z">
-            <w:rPr>
-              <w:ins w:id="244" w:author="mac" w:date="2018-11-17T20:09:00Z"/>
-              <w:rFonts w:ascii="Times New Roman" w:hAnsi="Times New Roman" w:cs="Times New Roman"/>
-              <w:sz w:val="20"/>
-              <w:szCs w:val="20"/>
-            </w:rPr>
-          </w:rPrChange>
-        </w:rPr>
-      </w:pPr>
-      <w:ins w:id="245" w:author="mac" w:date="2018-11-17T20:09:00Z">
-        <w:r>
-          <w:rPr>
-            <w:rFonts w:ascii="Times New Roman" w:hAnsi="Times New Roman" w:cs="Times New Roman"/>
-            <w:color w:val="000000"/>
-            <w:rPrChange w:id="246" w:author="mac" w:date="2018-11-17T20:09:00Z">
+        </w:rPr>
+      </w:pPr>
+    </w:p>
+    <w:p>
+      <w:pPr>
+        <w:spacing w:line="480" w:lineRule="auto"/>
+        <w:ind w:firstLine="720"/>
+        <w:jc w:val="both"/>
+        <w:rPr>
+          <w:ins w:id="197" w:author="mac" w:date="2018-11-18T14:49:00Z"/>
+          <w:rFonts w:ascii="Times New Roman" w:hAnsi="Times New Roman" w:cs="Times New Roman"/>
+          <w:sz w:val="20"/>
+          <w:szCs w:val="20"/>
+        </w:rPr>
+        <w:pPrChange w:id="198" w:author="mac" w:date="2018-11-18T14:49:00Z">
+          <w:pPr>
+            <w:ind w:firstLine="720"/>
+            <w:jc w:val="both"/>
+          </w:pPr>
+        </w:pPrChange>
+      </w:pPr>
+      <w:ins w:id="199" w:author="mac" w:date="2018-11-18T14:49:00Z">
+        <w:r>
+          <w:rPr>
+            <w:rFonts w:ascii="Times New Roman" w:hAnsi="Times New Roman" w:cs="Times New Roman"/>
+            <w:color w:val="000000"/>
+            <w:rPrChange w:id="200" w:author="mac" w:date="2018-11-18T14:49:00Z">
               <w:rPr>
-                <w:rFonts w:ascii="Times New Roman" w:hAnsi="Times New Roman" w:cs="Times New Roman"/>
+                <w:rFonts w:cs="Times New Roman"/>
                 <w:color w:val="000000"/>
               </w:rPr>
             </w:rPrChange>
           </w:rPr>
-          <w:t>HDD: 25 GB HD space</w:t>
+          <w:t xml:space="preserve">Two main and heavily used tools for development and improvement of our game are Blender and Unity. Blender is being used to build up city roads and improve architectures of our </w:t>
+        </w:r>
+        <w:proofErr w:type="spellStart"/>
+        <w:proofErr w:type="gramStart"/>
+        <w:r>
+          <w:rPr>
+            <w:rFonts w:ascii="Times New Roman" w:hAnsi="Times New Roman" w:cs="Times New Roman"/>
+            <w:color w:val="000000"/>
+            <w:rPrChange w:id="201" w:author="mac" w:date="2018-11-18T14:49:00Z">
+              <w:rPr>
+                <w:rFonts w:cs="Times New Roman"/>
+                <w:color w:val="000000"/>
+              </w:rPr>
+            </w:rPrChange>
+          </w:rPr>
+          <w:t>model.After</w:t>
+        </w:r>
+        <w:proofErr w:type="spellEnd"/>
+        <w:proofErr w:type="gramEnd"/>
+        <w:r>
+          <w:rPr>
+            <w:rFonts w:ascii="Times New Roman" w:hAnsi="Times New Roman" w:cs="Times New Roman"/>
+            <w:color w:val="000000"/>
+            <w:rPrChange w:id="202" w:author="mac" w:date="2018-11-18T14:49:00Z">
+              <w:rPr>
+                <w:rFonts w:cs="Times New Roman"/>
+                <w:color w:val="000000"/>
+              </w:rPr>
+            </w:rPrChange>
+          </w:rPr>
+          <w:t xml:space="preserve"> the model is ready it will be added to Unity for development of </w:t>
+        </w:r>
+        <w:proofErr w:type="spellStart"/>
+        <w:r>
+          <w:rPr>
+            <w:rFonts w:ascii="Times New Roman" w:hAnsi="Times New Roman" w:cs="Times New Roman"/>
+            <w:color w:val="000000"/>
+            <w:rPrChange w:id="203" w:author="mac" w:date="2018-11-18T14:49:00Z">
+              <w:rPr>
+                <w:rFonts w:cs="Times New Roman"/>
+                <w:color w:val="000000"/>
+              </w:rPr>
+            </w:rPrChange>
+          </w:rPr>
+          <w:t>game.In</w:t>
+        </w:r>
+        <w:proofErr w:type="spellEnd"/>
+        <w:r>
+          <w:rPr>
+            <w:rFonts w:ascii="Times New Roman" w:hAnsi="Times New Roman" w:cs="Times New Roman"/>
+            <w:color w:val="000000"/>
+            <w:rPrChange w:id="204" w:author="mac" w:date="2018-11-18T14:49:00Z">
+              <w:rPr>
+                <w:rFonts w:cs="Times New Roman"/>
+                <w:color w:val="000000"/>
+              </w:rPr>
+            </w:rPrChange>
+          </w:rPr>
+          <w:t xml:space="preserve"> the project </w:t>
+        </w:r>
+        <w:proofErr w:type="spellStart"/>
+        <w:r>
+          <w:rPr>
+            <w:rFonts w:ascii="Times New Roman" w:hAnsi="Times New Roman" w:cs="Times New Roman"/>
+            <w:color w:val="000000"/>
+            <w:rPrChange w:id="205" w:author="mac" w:date="2018-11-18T14:49:00Z">
+              <w:rPr>
+                <w:rFonts w:cs="Times New Roman"/>
+                <w:color w:val="000000"/>
+              </w:rPr>
+            </w:rPrChange>
+          </w:rPr>
+          <w:t>documentation,appropriate</w:t>
+        </w:r>
+        <w:proofErr w:type="spellEnd"/>
+        <w:r>
+          <w:rPr>
+            <w:rFonts w:ascii="Times New Roman" w:hAnsi="Times New Roman" w:cs="Times New Roman"/>
+            <w:color w:val="000000"/>
+            <w:rPrChange w:id="206" w:author="mac" w:date="2018-11-18T14:49:00Z">
+              <w:rPr>
+                <w:rFonts w:cs="Times New Roman"/>
+                <w:color w:val="000000"/>
+              </w:rPr>
+            </w:rPrChange>
+          </w:rPr>
+          <w:t xml:space="preserve"> credit will be given to </w:t>
+        </w:r>
+        <w:proofErr w:type="spellStart"/>
+        <w:r>
+          <w:rPr>
+            <w:rFonts w:ascii="Times New Roman" w:hAnsi="Times New Roman" w:cs="Times New Roman"/>
+            <w:color w:val="000000"/>
+            <w:rPrChange w:id="207" w:author="mac" w:date="2018-11-18T14:49:00Z">
+              <w:rPr>
+                <w:rFonts w:cs="Times New Roman"/>
+                <w:color w:val="000000"/>
+              </w:rPr>
+            </w:rPrChange>
+          </w:rPr>
+          <w:t>softwares</w:t>
+        </w:r>
+        <w:proofErr w:type="spellEnd"/>
+        <w:r>
+          <w:rPr>
+            <w:rFonts w:ascii="Times New Roman" w:hAnsi="Times New Roman" w:cs="Times New Roman"/>
+            <w:color w:val="000000"/>
+            <w:rPrChange w:id="208" w:author="mac" w:date="2018-11-18T14:49:00Z">
+              <w:rPr>
+                <w:rFonts w:cs="Times New Roman"/>
+                <w:color w:val="000000"/>
+              </w:rPr>
+            </w:rPrChange>
+          </w:rPr>
+          <w:t xml:space="preserve"> or assets used during all phase of game development.</w:t>
         </w:r>
       </w:ins>
     </w:p>
     <w:p>
       <w:pPr>
         <w:rPr>
-          <w:ins w:id="247" w:author="mac" w:date="2018-11-17T20:09:00Z"/>
+          <w:ins w:id="209" w:author="mac" w:date="2018-11-18T14:49:00Z"/>
           <w:rFonts w:ascii="Times New Roman" w:hAnsi="Times New Roman" w:cs="Times New Roman"/>
           <w:sz w:val="20"/>
           <w:szCs w:val="20"/>
-          <w:rPrChange w:id="248" w:author="mac" w:date="2018-11-17T20:09:00Z">
-            <w:rPr>
-              <w:ins w:id="249" w:author="mac" w:date="2018-11-17T20:09:00Z"/>
-              <w:rFonts w:ascii="Times New Roman" w:hAnsi="Times New Roman" w:cs="Times New Roman"/>
-              <w:sz w:val="20"/>
-              <w:szCs w:val="20"/>
-            </w:rPr>
-          </w:rPrChange>
-        </w:rPr>
-      </w:pPr>
-      <w:ins w:id="250" w:author="mac" w:date="2018-11-17T20:09:00Z">
-        <w:r>
-          <w:rPr>
-            <w:rFonts w:ascii="Times New Roman" w:hAnsi="Times New Roman" w:cs="Times New Roman"/>
-            <w:color w:val="000000"/>
-            <w:rPrChange w:id="251" w:author="mac" w:date="2018-11-17T20:09:00Z">
-              <w:rPr>
-                <w:rFonts w:ascii="Times New Roman" w:hAnsi="Times New Roman" w:cs="Times New Roman"/>
-                <w:color w:val="000000"/>
-              </w:rPr>
-            </w:rPrChange>
-          </w:rPr>
-          <w:t xml:space="preserve">GPU: NVidia </w:t>
-        </w:r>
-        <w:proofErr w:type="gramStart"/>
-        <w:r>
-          <w:rPr>
-            <w:rFonts w:ascii="Times New Roman" w:hAnsi="Times New Roman" w:cs="Times New Roman"/>
-            <w:color w:val="000000"/>
-            <w:rPrChange w:id="252" w:author="mac" w:date="2018-11-17T20:09:00Z">
-              <w:rPr>
-                <w:rFonts w:ascii="Times New Roman" w:hAnsi="Times New Roman" w:cs="Times New Roman"/>
-                <w:color w:val="000000"/>
-              </w:rPr>
-            </w:rPrChange>
-          </w:rPr>
-          <w:t>GeForce  GTX</w:t>
-        </w:r>
-        <w:proofErr w:type="gramEnd"/>
-        <w:r>
-          <w:rPr>
-            <w:rFonts w:ascii="Times New Roman" w:hAnsi="Times New Roman" w:cs="Times New Roman"/>
-            <w:color w:val="000000"/>
-            <w:rPrChange w:id="253" w:author="mac" w:date="2018-11-17T20:09:00Z">
-              <w:rPr>
-                <w:rFonts w:ascii="Times New Roman" w:hAnsi="Times New Roman" w:cs="Times New Roman"/>
-                <w:color w:val="000000"/>
-              </w:rPr>
-            </w:rPrChange>
-          </w:rPr>
-          <w:t xml:space="preserve"> 1080 or AMD Radeon RX 480</w:t>
-        </w:r>
-      </w:ins>
-    </w:p>
-    <w:p>
-      <w:pPr>
-        <w:rPr>
-          <w:ins w:id="254" w:author="mac" w:date="2018-11-17T20:09:00Z"/>
-          <w:rFonts w:ascii="Times New Roman" w:hAnsi="Times New Roman" w:cs="Times New Roman"/>
-          <w:sz w:val="20"/>
-          <w:szCs w:val="20"/>
-          <w:rPrChange w:id="255" w:author="mac" w:date="2018-11-17T20:09:00Z">
-            <w:rPr>
-              <w:ins w:id="256" w:author="mac" w:date="2018-11-17T20:09:00Z"/>
-              <w:rFonts w:ascii="Times New Roman" w:hAnsi="Times New Roman" w:cs="Times New Roman"/>
-              <w:sz w:val="20"/>
-              <w:szCs w:val="20"/>
-            </w:rPr>
-          </w:rPrChange>
-        </w:rPr>
-      </w:pPr>
-      <w:ins w:id="257" w:author="mac" w:date="2018-11-17T20:09:00Z">
-        <w:r>
-          <w:rPr>
-            <w:rFonts w:ascii="Times New Roman" w:hAnsi="Times New Roman" w:cs="Times New Roman"/>
-            <w:color w:val="000000"/>
-            <w:rPrChange w:id="258" w:author="mac" w:date="2018-11-17T20:09:00Z">
-              <w:rPr>
-                <w:rFonts w:ascii="Times New Roman" w:hAnsi="Times New Roman" w:cs="Times New Roman"/>
-                <w:color w:val="000000"/>
-              </w:rPr>
-            </w:rPrChange>
-          </w:rPr>
-          <w:t>DirectX: Version 11.0</w:t>
-        </w:r>
-      </w:ins>
-    </w:p>
-    <w:p>
-      <w:pPr>
-        <w:rPr>
-          <w:ins w:id="259" w:author="mac" w:date="2018-11-17T20:09:00Z"/>
-          <w:rFonts w:ascii="Times New Roman" w:hAnsi="Times New Roman" w:cs="Times New Roman"/>
-          <w:sz w:val="20"/>
-          <w:szCs w:val="20"/>
-          <w:rPrChange w:id="260" w:author="mac" w:date="2018-11-17T20:09:00Z">
-            <w:rPr>
-              <w:ins w:id="261" w:author="mac" w:date="2018-11-17T20:09:00Z"/>
-              <w:rFonts w:ascii="Times New Roman" w:hAnsi="Times New Roman" w:cs="Times New Roman"/>
-              <w:sz w:val="20"/>
-              <w:szCs w:val="20"/>
-            </w:rPr>
-          </w:rPrChange>
-        </w:rPr>
-      </w:pPr>
-      <w:ins w:id="262" w:author="mac" w:date="2018-11-17T20:09:00Z">
-        <w:r>
-          <w:rPr>
-            <w:rFonts w:ascii="Times New Roman" w:hAnsi="Times New Roman" w:cs="Times New Roman"/>
-            <w:color w:val="000000"/>
-            <w:rPrChange w:id="263" w:author="mac" w:date="2018-11-17T20:09:00Z">
-              <w:rPr>
-                <w:rFonts w:ascii="Times New Roman" w:hAnsi="Times New Roman" w:cs="Times New Roman"/>
-                <w:color w:val="000000"/>
-              </w:rPr>
-            </w:rPrChange>
-          </w:rPr>
-          <w:t>Sound Card: DirectX Compatible</w:t>
-        </w:r>
-      </w:ins>
-    </w:p>
-    <w:p>
-      <w:pPr>
-        <w:rPr>
-          <w:ins w:id="264" w:author="mac" w:date="2018-11-17T20:09:00Z"/>
-          <w:rFonts w:ascii="Times New Roman" w:hAnsi="Times New Roman" w:cs="Times New Roman"/>
-          <w:sz w:val="20"/>
-          <w:szCs w:val="20"/>
-          <w:rPrChange w:id="265" w:author="mac" w:date="2018-11-17T20:09:00Z">
-            <w:rPr>
-              <w:ins w:id="266" w:author="mac" w:date="2018-11-17T20:09:00Z"/>
-              <w:rFonts w:ascii="Times New Roman" w:hAnsi="Times New Roman" w:cs="Times New Roman"/>
-              <w:sz w:val="20"/>
-              <w:szCs w:val="20"/>
-            </w:rPr>
-          </w:rPrChange>
-        </w:rPr>
-      </w:pPr>
-      <w:ins w:id="267" w:author="mac" w:date="2018-11-17T20:09:00Z">
-        <w:r>
-          <w:rPr>
-            <w:rFonts w:ascii="Times New Roman" w:hAnsi="Times New Roman" w:cs="Times New Roman"/>
-            <w:color w:val="000000"/>
-            <w:rPrChange w:id="268" w:author="mac" w:date="2018-11-17T20:09:00Z">
-              <w:rPr>
-                <w:rFonts w:ascii="Times New Roman" w:hAnsi="Times New Roman" w:cs="Times New Roman"/>
-                <w:color w:val="000000"/>
-              </w:rPr>
-            </w:rPrChange>
-          </w:rPr>
-          <w:t>Operating System: Windows 10 64 Bit</w:t>
-        </w:r>
-      </w:ins>
-    </w:p>
-    <w:bookmarkEnd w:id="152"/>
-    <w:p>
-      <w:pPr>
-        <w:rPr>
-          <w:ins w:id="269" w:author="mac" w:date="2018-11-17T20:09:00Z"/>
-          <w:rFonts w:ascii="Times New Roman" w:hAnsi="Times New Roman" w:cs="Times New Roman"/>
-          <w:sz w:val="20"/>
-          <w:szCs w:val="20"/>
-        </w:rPr>
-      </w:pPr>
-    </w:p>
-    <w:p>
-      <w:pPr>
-        <w:rPr>
-          <w:del w:id="270" w:author="mac" w:date="2018-11-17T20:09:00Z"/>
-        </w:rPr>
-      </w:pPr>
-      <w:del w:id="271" w:author="mac" w:date="2018-11-17T20:09:00Z">
-        <w:r>
-          <w:delText>&lt;</w:delText>
-        </w:r>
-        <w:r>
-          <w:delText>This is a list of system requirements that a device will have to meet to run the game. This also represents the restrictions that may apply to the end product.</w:delText>
-        </w:r>
-        <w:r>
-          <w:delText>&gt;</w:delText>
-        </w:r>
-      </w:del>
-    </w:p>
-    <w:p>
-      <w:pPr>
-        <w:pStyle w:val="Heading2"/>
-      </w:pPr>
-      <w:r>
-        <w:t>Concerns and Alternatives</w:t>
-      </w:r>
+        </w:rPr>
+      </w:pPr>
+    </w:p>
+    <w:p>
+      <w:pPr>
+        <w:pPrChange w:id="210" w:author="mac" w:date="2018-11-18T14:49:00Z">
+          <w:pPr>
+            <w:pStyle w:val="Heading2"/>
+          </w:pPr>
+        </w:pPrChange>
+      </w:pPr>
     </w:p>
     <w:p>
       <w:pPr>
         <w:autoSpaceDE w:val="0"/>
         <w:autoSpaceDN w:val="0"/>
         <w:adjustRightInd w:val="0"/>
-      </w:pPr>
-      <w:r>
-        <w:t>&lt;</w:t>
-      </w:r>
-      <w:r>
-        <w:t>If there are concerns about something technical, they should be stated here, along with any</w:t>
-      </w:r>
-      <w:r>
-        <w:t xml:space="preserve"> </w:t>
-      </w:r>
-      <w:r>
-        <w:t>alternatives to the concern</w:t>
-      </w:r>
-      <w:proofErr w:type="gramStart"/>
-      <w:r>
-        <w:t>.</w:t>
-      </w:r>
-      <w:r>
-        <w:t>&gt;</w:t>
-      </w:r>
-      <w:proofErr w:type="gramEnd"/>
-    </w:p>
-    <w:p>
-      <w:pPr>
-        <w:pStyle w:val="Heading2"/>
-      </w:pPr>
-      <w:r>
-        <w:t>Resources</w:t>
-      </w:r>
-    </w:p>
-    <w:p>
-      <w:pPr>
-        <w:autoSpaceDE w:val="0"/>
-        <w:autoSpaceDN w:val="0"/>
-        <w:adjustRightInd w:val="0"/>
-      </w:pPr>
-      <w:r>
-        <w:t>&lt;</w:t>
-      </w:r>
-      <w:r>
-        <w:t>The resources section lists applications and equipment that are acceptable for use in the development</w:t>
-      </w:r>
-      <w:r>
-        <w:t xml:space="preserve"> </w:t>
-      </w:r>
-      <w:r>
-        <w:t>of this game. This begins to satisfy a legal challenge that developers must begin to be aware of</w:t>
-      </w:r>
-      <w:proofErr w:type="gramStart"/>
-      <w:r>
-        <w:t>.</w:t>
-      </w:r>
-      <w:r>
-        <w:t>&gt;</w:t>
-      </w:r>
-      <w:proofErr w:type="gramEnd"/>
+        <w:rPr>
+          <w:del w:id="211" w:author="mac" w:date="2018-11-18T14:48:00Z"/>
+        </w:rPr>
+      </w:pPr>
+      <w:del w:id="212" w:author="mac" w:date="2018-11-18T14:48:00Z">
+        <w:r>
+          <w:delText>&lt;</w:delText>
+        </w:r>
+        <w:r>
+          <w:delText>The resources section lists applications and equipment that are acceptable for use in the development</w:delText>
+        </w:r>
+        <w:r>
+          <w:delText xml:space="preserve"> </w:delText>
+        </w:r>
+        <w:r>
+          <w:delText>of this game. This begins to satisfy a legal challenge that developers must begin to be aware of.</w:delText>
+        </w:r>
+        <w:r>
+          <w:delText>&gt;</w:delText>
+        </w:r>
+      </w:del>
     </w:p>
     <w:p>
       <w:pPr>
@@ -4301,7 +3949,6 @@
         <w:rPr>
           <w:rFonts w:cs="Cambria"/>
         </w:rPr>
-        <w:lastRenderedPageBreak/>
         <w:t xml:space="preserve">Type of States (Default, Damage, Destroyed, </w:t>
       </w:r>
       <w:proofErr w:type="spellStart"/>
@@ -4367,6 +4014,7 @@
         <w:rPr>
           <w:rFonts w:cs="Cambria"/>
         </w:rPr>
+        <w:lastRenderedPageBreak/>
         <w:t>Background/Texture/Tiles</w:t>
       </w:r>
     </w:p>
@@ -4856,15 +4504,15 @@
     </w:p>
     <w:p>
       <w:r>
+        <w:t>&gt;</w:t>
+      </w:r>
+    </w:p>
+    <w:p>
+      <w:pPr>
+        <w:pStyle w:val="Heading2"/>
+      </w:pPr>
+      <w:r>
         <w:lastRenderedPageBreak/>
-        <w:t>&gt;</w:t>
-      </w:r>
-    </w:p>
-    <w:p>
-      <w:pPr>
-        <w:pStyle w:val="Heading2"/>
-      </w:pPr>
-      <w:r>
         <w:t>Code Structure</w:t>
       </w:r>
     </w:p>
@@ -4909,7 +4557,7 @@
       <w:r>
         <w:t xml:space="preserve"> points for including Interaction Matrices</w:t>
       </w:r>
-      <w:ins w:id="272" w:author="Araz Yusubov" w:date="2018-09-18T19:51:00Z">
+      <w:ins w:id="213" w:author="Araz Yusubov" w:date="2018-09-18T19:51:00Z">
         <w:r>
           <w:rPr>
             <w:rStyle w:val="FootnoteReference"/>
@@ -5098,10 +4746,10 @@
       <w:pPr>
         <w:pStyle w:val="FootnoteText"/>
         <w:rPr>
-          <w:del w:id="131" w:author="mac" w:date="2018-11-16T03:54:00Z"/>
-        </w:rPr>
-      </w:pPr>
-      <w:del w:id="132" w:author="mac" w:date="2018-11-16T03:54:00Z">
+          <w:del w:id="90" w:author="mac" w:date="2018-11-16T03:54:00Z"/>
+        </w:rPr>
+      </w:pPr>
+      <w:del w:id="91" w:author="mac" w:date="2018-11-16T03:54:00Z">
         <w:r>
           <w:rPr>
             <w:rStyle w:val="FootnoteReference"/>
@@ -5126,7 +4774,7 @@
       <w:pPr>
         <w:pStyle w:val="FootnoteText"/>
         <w:rPr>
-          <w:del w:id="133" w:author="mac" w:date="2018-11-16T03:54:00Z"/>
+          <w:del w:id="92" w:author="mac" w:date="2018-11-16T03:54:00Z"/>
         </w:rPr>
       </w:pPr>
     </w:p>
@@ -5136,10 +4784,10 @@
       <w:pPr>
         <w:pStyle w:val="FootnoteText"/>
         <w:rPr>
-          <w:ins w:id="273" w:author="Araz Yusubov" w:date="2018-09-18T19:53:00Z"/>
-        </w:rPr>
-      </w:pPr>
-      <w:ins w:id="274" w:author="Araz Yusubov" w:date="2018-09-18T19:51:00Z">
+          <w:ins w:id="214" w:author="Araz Yusubov" w:date="2018-09-18T19:53:00Z"/>
+        </w:rPr>
+      </w:pPr>
+      <w:ins w:id="215" w:author="Araz Yusubov" w:date="2018-09-18T19:51:00Z">
         <w:r>
           <w:rPr>
             <w:rStyle w:val="FootnoteReference"/>
@@ -5150,32 +4798,32 @@
           <w:t xml:space="preserve"> Interaction matrix is a </w:t>
         </w:r>
       </w:ins>
-      <w:ins w:id="275" w:author="Araz Yusubov" w:date="2018-09-18T19:52:00Z">
+      <w:ins w:id="216" w:author="Araz Yusubov" w:date="2018-09-18T19:52:00Z">
         <w:r>
           <w:t>spreadsheet listing game object</w:t>
         </w:r>
       </w:ins>
-      <w:ins w:id="276" w:author="Araz Yusubov" w:date="2018-09-18T19:56:00Z">
+      <w:ins w:id="217" w:author="Araz Yusubov" w:date="2018-09-18T19:56:00Z">
         <w:r>
           <w:t>s</w:t>
         </w:r>
       </w:ins>
-      <w:ins w:id="277" w:author="Araz Yusubov" w:date="2018-09-18T19:52:00Z">
+      <w:ins w:id="218" w:author="Araz Yusubov" w:date="2018-09-18T19:52:00Z">
         <w:r>
           <w:t xml:space="preserve"> on sides</w:t>
         </w:r>
       </w:ins>
-      <w:ins w:id="278" w:author="Araz Yusubov" w:date="2018-09-18T19:56:00Z">
+      <w:ins w:id="219" w:author="Araz Yusubov" w:date="2018-09-18T19:56:00Z">
         <w:r>
           <w:t>,</w:t>
         </w:r>
       </w:ins>
-      <w:ins w:id="279" w:author="Araz Yusubov" w:date="2018-09-18T19:52:00Z">
+      <w:ins w:id="220" w:author="Araz Yusubov" w:date="2018-09-18T19:52:00Z">
         <w:r>
           <w:t xml:space="preserve"> and </w:t>
         </w:r>
       </w:ins>
-      <w:ins w:id="280" w:author="Araz Yusubov" w:date="2018-09-18T19:53:00Z">
+      <w:ins w:id="221" w:author="Araz Yusubov" w:date="2018-09-18T19:53:00Z">
         <w:r>
           <w:t xml:space="preserve">interactions that can occur </w:t>
         </w:r>
@@ -5183,12 +4831,12 @@
           <w:t xml:space="preserve">between them during </w:t>
         </w:r>
       </w:ins>
-      <w:ins w:id="281" w:author="Araz Yusubov" w:date="2018-09-18T19:56:00Z">
+      <w:ins w:id="222" w:author="Araz Yusubov" w:date="2018-09-18T19:56:00Z">
         <w:r>
           <w:t>the</w:t>
         </w:r>
       </w:ins>
-      <w:ins w:id="282" w:author="Araz Yusubov" w:date="2018-09-18T19:53:00Z">
+      <w:ins w:id="223" w:author="Araz Yusubov" w:date="2018-09-18T19:53:00Z">
         <w:r>
           <w:t xml:space="preserve"> game</w:t>
         </w:r>
@@ -5196,12 +4844,12 @@
           <w:t xml:space="preserve"> </w:t>
         </w:r>
       </w:ins>
-      <w:ins w:id="283" w:author="Araz Yusubov" w:date="2018-09-18T19:57:00Z">
+      <w:ins w:id="224" w:author="Araz Yusubov" w:date="2018-09-18T19:57:00Z">
         <w:r>
           <w:t>at</w:t>
         </w:r>
       </w:ins>
-      <w:ins w:id="284" w:author="Araz Yusubov" w:date="2018-09-18T19:53:00Z">
+      <w:ins w:id="225" w:author="Araz Yusubov" w:date="2018-09-18T19:53:00Z">
         <w:r>
           <w:t xml:space="preserve"> intersections of rows and columns.</w:t>
         </w:r>
@@ -5322,7 +4970,7 @@
   <w:abstractNum w:abstractNumId="0">
     <w:nsid w:val="FFFFFF1D"/>
     <w:multiLevelType w:val="multilevel"/>
-    <w:tmpl w:val="49A0EFA4"/>
+    <w:tmpl w:val="C41ACA2A"/>
     <w:lvl w:ilvl="0">
       <w:start w:val="1"/>
       <w:numFmt w:val="bullet"/>
@@ -9838,7 +9486,7 @@
 </file>
 
 <file path=customXml/itemProps1.xml><?xml version="1.0" encoding="utf-8"?>
-<ds:datastoreItem xmlns:ds="http://schemas.openxmlformats.org/officeDocument/2006/customXml" ds:itemID="{4327C7E6-8457-A941-9060-4A42ADE564D6}">
+<ds:datastoreItem xmlns:ds="http://schemas.openxmlformats.org/officeDocument/2006/customXml" ds:itemID="{518D844B-3320-3148-9355-BE7494DE6AA0}">
   <ds:schemaRefs>
     <ds:schemaRef ds:uri="http://schemas.openxmlformats.org/officeDocument/2006/bibliography"/>
   </ds:schemaRefs>

</xml_diff>

<commit_message>
Small Changes on Introduction---Final Version
</commit_message>
<xml_diff>
--- a/CSCI4836-HW03-Technical-Document.docx
+++ b/CSCI4836-HW03-Technical-Document.docx
@@ -104,21 +104,8 @@
         <w:t xml:space="preserve">: </w:t>
       </w:r>
       <w:r>
-        <w:t xml:space="preserve">Dr. </w:t>
-      </w:r>
-      <w:proofErr w:type="spellStart"/>
-      <w:r>
-        <w:t>Araz</w:t>
-      </w:r>
-      <w:proofErr w:type="spellEnd"/>
-      <w:r>
-        <w:t xml:space="preserve"> </w:t>
-      </w:r>
-      <w:proofErr w:type="spellStart"/>
-      <w:r>
-        <w:t>Yusubov</w:t>
-      </w:r>
-      <w:proofErr w:type="spellEnd"/>
+        <w:t>Dr. Araz Yusubov</w:t>
+      </w:r>
     </w:p>
     <w:p>
       <w:pPr>
@@ -624,463 +611,360 @@
     </w:p>
     <w:p>
       <w:pPr>
-        <w:rPr>
-          <w:ins w:id="0" w:author="mac" w:date="2018-11-16T03:54:00Z"/>
+        <w:spacing w:line="480" w:lineRule="auto"/>
+        <w:ind w:firstLine="720"/>
+        <w:jc w:val="both"/>
+        <w:rPr>
+          <w:ins w:id="0" w:author="mac" w:date="2018-11-18T16:06:00Z"/>
           <w:rFonts w:ascii="Times New Roman" w:hAnsi="Times New Roman" w:cs="Times New Roman"/>
           <w:sz w:val="20"/>
           <w:szCs w:val="20"/>
-        </w:rPr>
-      </w:pPr>
-      <w:r>
-        <w:t xml:space="preserve">This is </w:t>
-      </w:r>
-      <w:r>
-        <w:t xml:space="preserve">part of the </w:t>
-      </w:r>
-      <w:r>
-        <w:t xml:space="preserve">Game Design Document </w:t>
-      </w:r>
-      <w:r>
-        <w:t xml:space="preserve">for </w:t>
-      </w:r>
-      <w:r>
-        <w:t xml:space="preserve">a hypothetical </w:t>
-      </w:r>
-      <w:r>
-        <w:t xml:space="preserve">project </w:t>
-      </w:r>
-      <w:ins w:id="1" w:author="mac" w:date="2018-11-16T03:54:00Z">
+          <w:rPrChange w:id="1" w:author="mac" w:date="2018-11-18T16:06:00Z">
+            <w:rPr>
+              <w:ins w:id="2" w:author="mac" w:date="2018-11-18T16:06:00Z"/>
+              <w:rFonts w:ascii="Times New Roman" w:hAnsi="Times New Roman" w:cs="Times New Roman"/>
+              <w:sz w:val="20"/>
+              <w:szCs w:val="20"/>
+            </w:rPr>
+          </w:rPrChange>
+        </w:rPr>
+        <w:pPrChange w:id="3" w:author="mac" w:date="2018-11-18T16:06:00Z">
+          <w:pPr>
+            <w:ind w:firstLine="720"/>
+            <w:jc w:val="both"/>
+          </w:pPr>
+        </w:pPrChange>
+      </w:pPr>
+      <w:ins w:id="4" w:author="mac" w:date="2018-11-18T16:06:00Z">
         <w:r>
           <w:rPr>
             <w:rFonts w:ascii="Times New Roman" w:hAnsi="Times New Roman" w:cs="Times New Roman"/>
             <w:color w:val="000000"/>
           </w:rPr>
-          <w:t>Race in Baku F1 Circuit</w:t>
+          <w:t>This is part of the Game Design Document for a hypothetical project “Race in Baku F1 Circuit”</w:t>
+        </w:r>
+        <w:r>
+          <w:rPr>
+            <w:rFonts w:ascii="Times New Roman" w:hAnsi="Times New Roman" w:cs="Times New Roman"/>
+            <w:b/>
+            <w:bCs/>
+            <w:color w:val="000000"/>
+            <w:rPrChange w:id="5" w:author="mac" w:date="2018-11-18T16:06:00Z">
+              <w:rPr>
+                <w:rFonts w:ascii="Times New Roman" w:hAnsi="Times New Roman" w:cs="Times New Roman"/>
+                <w:b/>
+                <w:bCs/>
+                <w:color w:val="000000"/>
+              </w:rPr>
+            </w:rPrChange>
+          </w:rPr>
+          <w:t xml:space="preserve"> </w:t>
+        </w:r>
+        <w:r>
+          <w:rPr>
+            <w:rFonts w:ascii="Times New Roman" w:hAnsi="Times New Roman" w:cs="Times New Roman"/>
+            <w:color w:val="000000"/>
+            <w:rPrChange w:id="6" w:author="mac" w:date="2018-11-18T16:06:00Z">
+              <w:rPr>
+                <w:rFonts w:ascii="Times New Roman" w:hAnsi="Times New Roman" w:cs="Times New Roman"/>
+                <w:color w:val="000000"/>
+              </w:rPr>
+            </w:rPrChange>
+          </w:rPr>
+          <w:t>submitted for partial fulfillment of the requirements of the Game Development Fundamentals course in the School of Information Technologies and Engineering at ADA University, Baku, Azerbaijan.</w:t>
         </w:r>
       </w:ins>
     </w:p>
     <w:p>
-      <w:del w:id="2" w:author="mac" w:date="2018-11-16T03:54:00Z">
-        <w:r>
-          <w:delText>&lt;</w:delText>
-        </w:r>
-        <w:r>
-          <w:delText xml:space="preserve">Game Project </w:delText>
-        </w:r>
-        <w:r>
-          <w:delText>Name&gt;</w:delText>
-        </w:r>
-        <w:r>
-          <w:delText xml:space="preserve"> </w:delText>
-        </w:r>
-      </w:del>
-      <w:proofErr w:type="gramStart"/>
-      <w:r>
-        <w:t>submitted</w:t>
-      </w:r>
-      <w:proofErr w:type="gramEnd"/>
-      <w:r>
-        <w:t xml:space="preserve"> for partial fulfillment </w:t>
-      </w:r>
-      <w:r>
-        <w:t>o</w:t>
-      </w:r>
-      <w:r>
-        <w:t xml:space="preserve">f the requirements of </w:t>
-      </w:r>
-      <w:r>
-        <w:t>the</w:t>
-      </w:r>
-      <w:r>
-        <w:t xml:space="preserve"> </w:t>
-      </w:r>
-      <w:r>
-        <w:t xml:space="preserve">Game Development Fundamentals </w:t>
-      </w:r>
-      <w:r>
-        <w:t xml:space="preserve">course in </w:t>
-      </w:r>
-      <w:r>
-        <w:t xml:space="preserve">the School of </w:t>
-      </w:r>
-      <w:r>
-        <w:t>Information Technologies and Engineering</w:t>
-      </w:r>
-      <w:r>
-        <w:t xml:space="preserve"> at </w:t>
-      </w:r>
-      <w:r>
-        <w:t>ADA University, Baku, Azerbaijan</w:t>
-      </w:r>
-      <w:r>
-        <w:t>.</w:t>
-      </w:r>
-    </w:p>
-    <w:p/>
-    <w:p>
-      <w:pPr>
-        <w:spacing w:after="240"/>
-        <w:rPr>
-          <w:ins w:id="3" w:author="mac" w:date="2018-11-16T03:54:00Z"/>
+      <w:pPr>
+        <w:spacing w:line="480" w:lineRule="auto"/>
+        <w:ind w:firstLine="720"/>
+        <w:jc w:val="both"/>
+        <w:rPr>
+          <w:ins w:id="7" w:author="mac" w:date="2018-11-18T16:06:00Z"/>
           <w:rFonts w:ascii="Times New Roman" w:hAnsi="Times New Roman" w:cs="Times New Roman"/>
           <w:sz w:val="20"/>
           <w:szCs w:val="20"/>
-        </w:rPr>
-      </w:pPr>
+          <w:rPrChange w:id="8" w:author="mac" w:date="2018-11-18T16:06:00Z">
+            <w:rPr>
+              <w:ins w:id="9" w:author="mac" w:date="2018-11-18T16:06:00Z"/>
+              <w:rFonts w:ascii="Times New Roman" w:hAnsi="Times New Roman" w:cs="Times New Roman"/>
+              <w:sz w:val="20"/>
+              <w:szCs w:val="20"/>
+            </w:rPr>
+          </w:rPrChange>
+        </w:rPr>
+        <w:pPrChange w:id="10" w:author="mac" w:date="2018-11-18T16:07:00Z">
+          <w:pPr>
+            <w:spacing w:line="480" w:lineRule="auto"/>
+            <w:jc w:val="both"/>
+          </w:pPr>
+        </w:pPrChange>
+      </w:pPr>
+      <w:bookmarkStart w:id="11" w:name="_GoBack"/>
+      <w:bookmarkEnd w:id="11"/>
+      <w:ins w:id="12" w:author="mac" w:date="2018-11-18T16:06:00Z">
+        <w:r>
+          <w:rPr>
+            <w:rFonts w:ascii="Times New Roman" w:hAnsi="Times New Roman" w:cs="Times New Roman"/>
+            <w:color w:val="000000"/>
+          </w:rPr>
+          <w:t xml:space="preserve">The game which is planned to be made by GameOPS team is “Race in Baku F1”. This game is single player, competitive, non-violent, extremely exciting and take place in Baku, Azerbaijan. The theme of our game is </w:t>
+        </w:r>
+        <w:r>
+          <w:rPr>
+            <w:rFonts w:ascii="Times New Roman" w:hAnsi="Times New Roman" w:cs="Times New Roman"/>
+            <w:color w:val="000000"/>
+            <w:rPrChange w:id="13" w:author="mac" w:date="2018-11-18T16:06:00Z">
+              <w:rPr>
+                <w:rFonts w:ascii="Times New Roman" w:hAnsi="Times New Roman" w:cs="Times New Roman"/>
+                <w:color w:val="000000"/>
+              </w:rPr>
+            </w:rPrChange>
+          </w:rPr>
+          <w:t>to compete with the other opponents that are controlled by computer in a racing tournament, the player’s goal is to reach to the destination as soon as possible while trying to avoid bumping to other cars or road objects, which slows down speed of the car.</w:t>
+        </w:r>
+      </w:ins>
     </w:p>
     <w:p>
       <w:pPr>
         <w:spacing w:line="480" w:lineRule="auto"/>
+        <w:ind w:firstLine="720"/>
         <w:jc w:val="both"/>
         <w:rPr>
-          <w:ins w:id="4" w:author="mac" w:date="2018-11-16T03:54:00Z"/>
+          <w:ins w:id="14" w:author="mac" w:date="2018-11-18T16:06:00Z"/>
           <w:rFonts w:ascii="Times New Roman" w:hAnsi="Times New Roman" w:cs="Times New Roman"/>
           <w:sz w:val="20"/>
           <w:szCs w:val="20"/>
-        </w:rPr>
-      </w:pPr>
-      <w:ins w:id="5" w:author="mac" w:date="2018-11-16T03:54:00Z">
-        <w:r>
-          <w:rPr>
-            <w:rFonts w:cs="Times New Roman"/>
-            <w:color w:val="000000"/>
-          </w:rPr>
-          <w:t xml:space="preserve">  The </w:t>
-        </w:r>
-        <w:proofErr w:type="gramStart"/>
-        <w:r>
-          <w:rPr>
-            <w:rFonts w:cs="Times New Roman"/>
-            <w:color w:val="000000"/>
-          </w:rPr>
-          <w:t xml:space="preserve">game which is planned to be made by </w:t>
-        </w:r>
-        <w:proofErr w:type="spellStart"/>
-        <w:r>
-          <w:rPr>
-            <w:rFonts w:cs="Times New Roman"/>
-            <w:color w:val="000000"/>
-          </w:rPr>
-          <w:t>GameOPS</w:t>
-        </w:r>
-        <w:proofErr w:type="spellEnd"/>
-        <w:r>
-          <w:rPr>
-            <w:rFonts w:cs="Times New Roman"/>
-            <w:color w:val="000000"/>
-          </w:rPr>
-          <w:t xml:space="preserve"> team</w:t>
-        </w:r>
-        <w:proofErr w:type="gramEnd"/>
-        <w:r>
-          <w:rPr>
-            <w:rFonts w:cs="Times New Roman"/>
-            <w:color w:val="000000"/>
-          </w:rPr>
-          <w:t xml:space="preserve"> is “Race in Baku F1”. This game is single player, competitive, non-violent, </w:t>
-        </w:r>
-        <w:proofErr w:type="gramStart"/>
-        <w:r>
-          <w:rPr>
-            <w:rFonts w:cs="Times New Roman"/>
-            <w:color w:val="000000"/>
-          </w:rPr>
-          <w:t>extremely</w:t>
-        </w:r>
-        <w:proofErr w:type="gramEnd"/>
-        <w:r>
-          <w:rPr>
-            <w:rFonts w:cs="Times New Roman"/>
-            <w:color w:val="000000"/>
-          </w:rPr>
-          <w:t xml:space="preserve"> exciting and take place in Baku, Azerbaijan. Regarding to genre of the game, sport is one of the most popular and loved game types in the history and therefore we are choosing to create game with the same genre.  The mode of the game will be single player, and users will be enabled to play with computer players in order to get </w:t>
-        </w:r>
-        <w:proofErr w:type="gramStart"/>
-        <w:r>
-          <w:rPr>
-            <w:rFonts w:cs="Times New Roman"/>
-            <w:color w:val="000000"/>
-          </w:rPr>
-          <w:t>an</w:t>
-        </w:r>
-        <w:proofErr w:type="gramEnd"/>
-        <w:r>
-          <w:rPr>
-            <w:rFonts w:cs="Times New Roman"/>
-            <w:color w:val="000000"/>
-          </w:rPr>
-          <w:t xml:space="preserve"> memorable experience. The game is given a cityscape look to give a player more realistic impression. The territory will be based on three-dimensional model of real-world location of the circuit, which is in Baku. In addition, our three-D models include central streets of Baku, modern buildings and old towers of the city. Players will feel excited in Baku F1 Circuit and try to compete against opponents until the finish line. </w:t>
-        </w:r>
+          <w:rPrChange w:id="15" w:author="mac" w:date="2018-11-18T16:06:00Z">
+            <w:rPr>
+              <w:ins w:id="16" w:author="mac" w:date="2018-11-18T16:06:00Z"/>
+              <w:rFonts w:ascii="Times New Roman" w:hAnsi="Times New Roman" w:cs="Times New Roman"/>
+              <w:sz w:val="20"/>
+              <w:szCs w:val="20"/>
+            </w:rPr>
+          </w:rPrChange>
+        </w:rPr>
+      </w:pPr>
+      <w:ins w:id="17" w:author="mac" w:date="2018-11-18T16:06:00Z">
         <w:r>
           <w:rPr>
             <w:rFonts w:ascii="Times New Roman" w:hAnsi="Times New Roman" w:cs="Times New Roman"/>
             <w:color w:val="000000"/>
-          </w:rPr>
-          <w:t xml:space="preserve">The theme of our game is to compete with the other opponents that are controlled by computer in a racing tournament, the player’s goal is to reach to the destination as soon as possible while trying to avoid bumping to other cars or road objects, which slows down speed of the </w:t>
-        </w:r>
-        <w:proofErr w:type="spellStart"/>
-        <w:proofErr w:type="gramStart"/>
-        <w:r>
-          <w:rPr>
-            <w:rFonts w:ascii="Times New Roman" w:hAnsi="Times New Roman" w:cs="Times New Roman"/>
-            <w:color w:val="000000"/>
-          </w:rPr>
-          <w:t>car.</w:t>
-        </w:r>
-        <w:r>
-          <w:rPr>
-            <w:rFonts w:cs="Times New Roman"/>
-            <w:color w:val="000000"/>
-          </w:rPr>
-          <w:t>Lastly</w:t>
-        </w:r>
-        <w:proofErr w:type="spellEnd"/>
-        <w:proofErr w:type="gramEnd"/>
-        <w:r>
-          <w:rPr>
-            <w:rFonts w:cs="Times New Roman"/>
-            <w:color w:val="000000"/>
-          </w:rPr>
-          <w:t>, it worth mentioning that the genre of the game is somewhat cloned, however the game is in Baku street which makes it unique.</w:t>
-        </w:r>
-        <w:r>
-          <w:rPr>
-            <w:rFonts w:cs="Times New Roman"/>
-            <w:color w:val="000000"/>
-            <w:sz w:val="20"/>
-          </w:rPr>
-          <w:tab/>
-        </w:r>
-        <w:r>
-          <w:rPr>
-            <w:rFonts w:cs="Times New Roman"/>
-            <w:color w:val="000000"/>
-            <w:sz w:val="20"/>
-          </w:rPr>
-          <w:tab/>
-        </w:r>
-        <w:r>
-          <w:rPr>
-            <w:rFonts w:cs="Times New Roman"/>
-            <w:color w:val="000000"/>
-          </w:rPr>
-          <w:t xml:space="preserve"> </w:t>
-        </w:r>
-        <w:r>
-          <w:rPr>
-            <w:rFonts w:cs="Times New Roman"/>
-            <w:color w:val="000000"/>
-            <w:sz w:val="20"/>
-          </w:rPr>
-          <w:tab/>
-        </w:r>
-        <w:r>
-          <w:rPr>
-            <w:rFonts w:cs="Times New Roman"/>
-            <w:color w:val="000000"/>
-          </w:rPr>
-          <w:t xml:space="preserve"> </w:t>
-        </w:r>
-        <w:r>
-          <w:rPr>
-            <w:rFonts w:cs="Times New Roman"/>
-            <w:color w:val="000000"/>
-            <w:sz w:val="20"/>
-          </w:rPr>
-          <w:tab/>
-        </w:r>
-        <w:r>
-          <w:rPr>
-            <w:rFonts w:cs="Times New Roman"/>
-            <w:color w:val="000000"/>
-          </w:rPr>
-          <w:t xml:space="preserve"> </w:t>
-        </w:r>
-        <w:r>
-          <w:rPr>
-            <w:rFonts w:cs="Times New Roman"/>
-            <w:color w:val="000000"/>
-            <w:sz w:val="20"/>
-          </w:rPr>
-          <w:tab/>
-        </w:r>
-        <w:r>
-          <w:rPr>
-            <w:rFonts w:cs="Times New Roman"/>
-            <w:color w:val="000000"/>
-            <w:sz w:val="20"/>
-          </w:rPr>
-          <w:tab/>
-        </w:r>
-      </w:ins>
-    </w:p>
-    <w:p>
-      <w:pPr>
-        <w:spacing w:line="480" w:lineRule="auto"/>
-        <w:jc w:val="both"/>
-        <w:rPr>
-          <w:ins w:id="6" w:author="mac" w:date="2018-11-16T04:30:00Z"/>
-          <w:rFonts w:ascii="Times New Roman" w:hAnsi="Times New Roman" w:cs="Times New Roman"/>
-          <w:color w:val="000000"/>
-        </w:rPr>
-        <w:pPrChange w:id="7" w:author="mac" w:date="2018-11-16T04:28:00Z">
-          <w:pPr/>
-        </w:pPrChange>
-      </w:pPr>
-      <w:ins w:id="8" w:author="mac" w:date="2018-11-16T04:28:00Z">
-        <w:r>
-          <w:rPr>
-            <w:rFonts w:ascii="Times New Roman" w:hAnsi="Times New Roman" w:cs="Times New Roman"/>
-            <w:color w:val="000000"/>
-            <w:rPrChange w:id="9" w:author="mac" w:date="2018-11-16T04:29:00Z">
+            <w:rPrChange w:id="18" w:author="mac" w:date="2018-11-18T16:06:00Z">
               <w:rPr>
-                <w:rFonts w:cs="Times New Roman"/>
+                <w:rFonts w:ascii="Times New Roman" w:hAnsi="Times New Roman" w:cs="Times New Roman"/>
                 <w:color w:val="000000"/>
               </w:rPr>
             </w:rPrChange>
           </w:rPr>
-          <w:t xml:space="preserve">Furthermore, our team has created 3D models of </w:t>
-        </w:r>
-        <w:proofErr w:type="gramStart"/>
+          <w:t xml:space="preserve">This document contains four main contents that shows technical requirements and restrictions comprehensively. The first content is called introduction part. This content is about recommended and minimum system requirements for game. In addition, concerns and resources also highlighted in the  first content. The second content is about visual types and file restrictions and called visual content. The third one is about audio types and file restrictions and called audio content. This part  includes specific audio file formats and type of sound effects for game elements. The last one is called programming content and it  includes requirements and code structure of game. Class diagram and interaction matrix  also described on this part .  </w:t>
+        </w:r>
         <w:r>
           <w:rPr>
             <w:rFonts w:ascii="Times New Roman" w:hAnsi="Times New Roman" w:cs="Times New Roman"/>
             <w:color w:val="000000"/>
-            <w:rPrChange w:id="10" w:author="mac" w:date="2018-11-16T04:29:00Z">
+            <w:rPrChange w:id="19" w:author="mac" w:date="2018-11-18T16:06:00Z">
               <w:rPr>
-                <w:rFonts w:cs="Times New Roman"/>
+                <w:rFonts w:ascii="Times New Roman" w:hAnsi="Times New Roman" w:cs="Times New Roman"/>
                 <w:color w:val="000000"/>
               </w:rPr>
             </w:rPrChange>
           </w:rPr>
-          <w:t>Baku  where</w:t>
-        </w:r>
-        <w:proofErr w:type="gramEnd"/>
+          <w:tab/>
+          <w:t xml:space="preserve"> </w:t>
+        </w:r>
         <w:r>
           <w:rPr>
             <w:rFonts w:ascii="Times New Roman" w:hAnsi="Times New Roman" w:cs="Times New Roman"/>
             <w:color w:val="000000"/>
-            <w:rPrChange w:id="11" w:author="mac" w:date="2018-11-16T04:29:00Z">
+            <w:rPrChange w:id="20" w:author="mac" w:date="2018-11-18T16:06:00Z">
               <w:rPr>
-                <w:rFonts w:cs="Times New Roman"/>
+                <w:rFonts w:ascii="Times New Roman" w:hAnsi="Times New Roman" w:cs="Times New Roman"/>
                 <w:color w:val="000000"/>
               </w:rPr>
             </w:rPrChange>
           </w:rPr>
-          <w:t xml:space="preserve"> race will happen . Players will feel stuck in curved road of city and it makes game more interesting and entertaining.</w:t>
-        </w:r>
-      </w:ins>
-      <w:ins w:id="12" w:author="mac" w:date="2018-11-16T04:33:00Z">
+          <w:tab/>
+        </w:r>
         <w:r>
           <w:rPr>
             <w:rFonts w:ascii="Times New Roman" w:hAnsi="Times New Roman" w:cs="Times New Roman"/>
             <w:color w:val="000000"/>
-          </w:rPr>
-          <w:t xml:space="preserve"> </w:t>
-        </w:r>
-      </w:ins>
-      <w:ins w:id="13" w:author="mac" w:date="2018-11-16T04:28:00Z">
-        <w:r>
-          <w:rPr>
-            <w:rFonts w:ascii="Times New Roman" w:hAnsi="Times New Roman" w:cs="Times New Roman"/>
-            <w:color w:val="000000"/>
-            <w:rPrChange w:id="14" w:author="mac" w:date="2018-11-16T04:29:00Z">
+            <w:rPrChange w:id="21" w:author="mac" w:date="2018-11-18T16:06:00Z">
               <w:rPr>
-                <w:rFonts w:cs="Times New Roman"/>
+                <w:rFonts w:ascii="Times New Roman" w:hAnsi="Times New Roman" w:cs="Times New Roman"/>
                 <w:color w:val="000000"/>
               </w:rPr>
             </w:rPrChange>
           </w:rPr>
-          <w:t>We are trying to make</w:t>
+          <w:tab/>
         </w:r>
       </w:ins>
-      <w:ins w:id="15" w:author="mac" w:date="2018-11-16T04:34:00Z">
+    </w:p>
+    <w:p>
+      <w:pPr>
+        <w:spacing w:line="480" w:lineRule="auto"/>
+        <w:ind w:firstLine="720"/>
+        <w:jc w:val="both"/>
+        <w:rPr>
+          <w:ins w:id="22" w:author="mac" w:date="2018-11-18T16:06:00Z"/>
+          <w:rFonts w:ascii="Times New Roman" w:hAnsi="Times New Roman" w:cs="Times New Roman"/>
+          <w:sz w:val="20"/>
+          <w:szCs w:val="20"/>
+          <w:rPrChange w:id="23" w:author="mac" w:date="2018-11-18T16:06:00Z">
+            <w:rPr>
+              <w:ins w:id="24" w:author="mac" w:date="2018-11-18T16:06:00Z"/>
+              <w:rFonts w:ascii="Times New Roman" w:hAnsi="Times New Roman" w:cs="Times New Roman"/>
+              <w:sz w:val="20"/>
+              <w:szCs w:val="20"/>
+            </w:rPr>
+          </w:rPrChange>
+        </w:rPr>
+        <w:pPrChange w:id="25" w:author="mac" w:date="2018-11-18T16:06:00Z">
+          <w:pPr>
+            <w:spacing w:line="480" w:lineRule="auto"/>
+            <w:ind w:firstLine="720"/>
+            <w:jc w:val="both"/>
+          </w:pPr>
+        </w:pPrChange>
+      </w:pPr>
+      <w:ins w:id="26" w:author="mac" w:date="2018-11-18T16:06:00Z">
         <w:r>
           <w:rPr>
             <w:rFonts w:ascii="Times New Roman" w:hAnsi="Times New Roman" w:cs="Times New Roman"/>
             <w:color w:val="000000"/>
-          </w:rPr>
-          <w:t xml:space="preserve"> our</w:t>
-        </w:r>
-      </w:ins>
-      <w:ins w:id="16" w:author="mac" w:date="2018-11-16T04:28:00Z">
-        <w:r>
-          <w:rPr>
-            <w:rFonts w:ascii="Times New Roman" w:hAnsi="Times New Roman" w:cs="Times New Roman"/>
-            <w:color w:val="000000"/>
-            <w:rPrChange w:id="17" w:author="mac" w:date="2018-11-16T04:29:00Z">
+            <w:rPrChange w:id="27" w:author="mac" w:date="2018-11-18T16:06:00Z">
               <w:rPr>
-                <w:rFonts w:cs="Times New Roman"/>
+                <w:rFonts w:ascii="Times New Roman" w:hAnsi="Times New Roman" w:cs="Times New Roman"/>
                 <w:color w:val="000000"/>
               </w:rPr>
             </w:rPrChange>
           </w:rPr>
-          <w:t xml:space="preserve"> model more realistic and similar to real race happened in our city.  The underlying motive </w:t>
-        </w:r>
-        <w:r>
-          <w:rPr>
-            <w:rFonts w:ascii="Times New Roman" w:hAnsi="Times New Roman" w:cs="Times New Roman"/>
-            <w:color w:val="000000"/>
-            <w:rPrChange w:id="18" w:author="mac" w:date="2018-11-16T04:29:00Z">
-              <w:rPr>
-                <w:rFonts w:cs="Times New Roman"/>
-                <w:color w:val="000000"/>
-              </w:rPr>
-            </w:rPrChange>
-          </w:rPr>
+          <w:t>Furthermore, our team has created 3D models of Baku  where race will happen . Players will feel stuck in curved road of city and it makes game more interesting and entertaining.We are trying to make our model more realistic and similar to real race happened in our city.  The underlying motive for us to locate national architecture of Azerbaijan on the street  make people who live in abroad feel nostalgic while playing game. Below, 3D models of the city shall be demonstrated:</w:t>
+        </w:r>
+      </w:ins>
+    </w:p>
+    <w:p>
+      <w:pPr>
+        <w:rPr>
+          <w:ins w:id="28" w:author="mac" w:date="2018-11-18T16:06:00Z"/>
+          <w:rFonts w:ascii="Times New Roman" w:hAnsi="Times New Roman" w:cs="Times New Roman"/>
+          <w:sz w:val="20"/>
+          <w:szCs w:val="20"/>
+        </w:rPr>
+      </w:pPr>
+    </w:p>
+    <w:p>
+      <w:pPr>
+        <w:rPr>
+          <w:del w:id="29" w:author="mac" w:date="2018-11-18T16:06:00Z"/>
+        </w:rPr>
+      </w:pPr>
+      <w:del w:id="30" w:author="mac" w:date="2018-11-18T16:06:00Z">
+        <w:r>
           <w:lastRenderedPageBreak/>
-          <w:t xml:space="preserve">for us to locate national architecture of Azerbaijan on the </w:t>
-        </w:r>
-        <w:proofErr w:type="gramStart"/>
-        <w:r>
-          <w:rPr>
-            <w:rFonts w:ascii="Times New Roman" w:hAnsi="Times New Roman" w:cs="Times New Roman"/>
-            <w:color w:val="000000"/>
-            <w:rPrChange w:id="19" w:author="mac" w:date="2018-11-16T04:29:00Z">
-              <w:rPr>
-                <w:rFonts w:cs="Times New Roman"/>
-                <w:color w:val="000000"/>
-              </w:rPr>
-            </w:rPrChange>
-          </w:rPr>
-          <w:t>street  make</w:t>
-        </w:r>
-        <w:proofErr w:type="gramEnd"/>
-        <w:r>
-          <w:rPr>
-            <w:rFonts w:ascii="Times New Roman" w:hAnsi="Times New Roman" w:cs="Times New Roman"/>
-            <w:color w:val="000000"/>
-            <w:rPrChange w:id="20" w:author="mac" w:date="2018-11-16T04:29:00Z">
-              <w:rPr>
-                <w:rFonts w:cs="Times New Roman"/>
-                <w:color w:val="000000"/>
-              </w:rPr>
-            </w:rPrChange>
-          </w:rPr>
-          <w:t xml:space="preserve"> people who live in abroad feel nostalgic while playing game. Below, 3D models of the city shall be demonstrated:</w:t>
-        </w:r>
-      </w:ins>
+          <w:delText xml:space="preserve">This is </w:delText>
+        </w:r>
+        <w:r>
+          <w:delText xml:space="preserve">part of the </w:delText>
+        </w:r>
+        <w:r>
+          <w:delText xml:space="preserve">Game Design Document </w:delText>
+        </w:r>
+        <w:r>
+          <w:delText xml:space="preserve">for </w:delText>
+        </w:r>
+        <w:r>
+          <w:delText xml:space="preserve">a hypothetical </w:delText>
+        </w:r>
+        <w:r>
+          <w:delText xml:space="preserve">project </w:delText>
+        </w:r>
+      </w:del>
+      <w:del w:id="31" w:author="mac" w:date="2018-11-16T03:54:00Z">
+        <w:r>
+          <w:delText>&lt;</w:delText>
+        </w:r>
+        <w:r>
+          <w:delText xml:space="preserve">Game Project </w:delText>
+        </w:r>
+        <w:r>
+          <w:delText>Name&gt;</w:delText>
+        </w:r>
+        <w:r>
+          <w:delText xml:space="preserve"> </w:delText>
+        </w:r>
+      </w:del>
+      <w:del w:id="32" w:author="mac" w:date="2018-11-18T16:06:00Z">
+        <w:r>
+          <w:delText>submitted</w:delText>
+        </w:r>
+        <w:r>
+          <w:delText xml:space="preserve"> for partial fulfillment </w:delText>
+        </w:r>
+        <w:r>
+          <w:delText>o</w:delText>
+        </w:r>
+        <w:r>
+          <w:delText xml:space="preserve">f the requirements of </w:delText>
+        </w:r>
+        <w:r>
+          <w:delText>the</w:delText>
+        </w:r>
+        <w:r>
+          <w:delText xml:space="preserve"> </w:delText>
+        </w:r>
+        <w:r>
+          <w:delText xml:space="preserve">Game Development Fundamentals </w:delText>
+        </w:r>
+        <w:r>
+          <w:delText xml:space="preserve">course in </w:delText>
+        </w:r>
+        <w:r>
+          <w:delText xml:space="preserve">the School of </w:delText>
+        </w:r>
+        <w:r>
+          <w:delText>Information Technologies and Engineering</w:delText>
+        </w:r>
+        <w:r>
+          <w:delText xml:space="preserve"> at </w:delText>
+        </w:r>
+        <w:r>
+          <w:delText>ADA University, Baku, Azerbaijan</w:delText>
+        </w:r>
+        <w:r>
+          <w:delText>.</w:delText>
+        </w:r>
+      </w:del>
+    </w:p>
+    <w:p>
+      <w:pPr>
+        <w:rPr>
+          <w:del w:id="33" w:author="mac" w:date="2018-11-18T16:06:00Z"/>
+        </w:rPr>
+      </w:pPr>
     </w:p>
     <w:p>
       <w:pPr>
         <w:spacing w:line="600" w:lineRule="auto"/>
         <w:jc w:val="both"/>
         <w:rPr>
-          <w:ins w:id="21" w:author="mac" w:date="2018-11-18T14:50:00Z"/>
+          <w:ins w:id="34" w:author="mac" w:date="2018-11-18T14:50:00Z"/>
           <w:rFonts w:ascii="Times New Roman" w:hAnsi="Times New Roman" w:cs="Times New Roman"/>
           <w:color w:val="000000"/>
         </w:rPr>
-        <w:pPrChange w:id="22" w:author="mac" w:date="2018-11-16T04:32:00Z">
+        <w:pPrChange w:id="35" w:author="mac" w:date="2018-11-16T04:32:00Z">
           <w:pPr/>
         </w:pPrChange>
       </w:pPr>
-      <w:ins w:id="23" w:author="mac" w:date="2018-11-16T04:30:00Z">
+      <w:ins w:id="36" w:author="mac" w:date="2018-11-16T04:30:00Z">
         <w:r>
           <w:rPr>
             <w:rFonts w:ascii="Times New Roman" w:hAnsi="Times New Roman" w:cs="Times New Roman"/>
             <w:noProof/>
             <w:color w:val="000000"/>
-            <w:rPrChange w:id="24">
+            <w:rPrChange w:id="37">
               <w:rPr>
                 <w:noProof/>
               </w:rPr>
@@ -1140,13 +1024,13 @@
     <w:p>
       <w:pPr>
         <w:rPr>
-          <w:ins w:id="25" w:author="mac" w:date="2018-11-18T14:50:00Z"/>
+          <w:ins w:id="38" w:author="mac" w:date="2018-11-18T14:50:00Z"/>
           <w:rFonts w:ascii="Times New Roman" w:hAnsi="Times New Roman" w:cs="Times New Roman"/>
           <w:sz w:val="20"/>
           <w:szCs w:val="20"/>
         </w:rPr>
       </w:pPr>
-      <w:ins w:id="26" w:author="mac" w:date="2018-11-18T14:50:00Z">
+      <w:ins w:id="39" w:author="mac" w:date="2018-11-18T14:50:00Z">
         <w:r>
           <w:rPr>
             <w:rFonts w:ascii="Times New Roman" w:hAnsi="Times New Roman" w:cs="Times New Roman"/>
@@ -1176,8 +1060,6 @@
           <w:tab/>
           <w:t xml:space="preserve">   </w:t>
         </w:r>
-        <w:bookmarkStart w:id="27" w:name="_GoBack"/>
-        <w:bookmarkEnd w:id="27"/>
         <w:r>
           <w:rPr>
             <w:rFonts w:cs="Times New Roman"/>
@@ -1194,11 +1076,11 @@
         <w:spacing w:line="600" w:lineRule="auto"/>
         <w:jc w:val="both"/>
         <w:rPr>
-          <w:ins w:id="28" w:author="mac" w:date="2018-11-16T04:30:00Z"/>
+          <w:ins w:id="40" w:author="mac" w:date="2018-11-16T04:30:00Z"/>
           <w:rFonts w:ascii="Times New Roman" w:hAnsi="Times New Roman" w:cs="Times New Roman"/>
           <w:color w:val="000000"/>
         </w:rPr>
-        <w:pPrChange w:id="29" w:author="mac" w:date="2018-11-16T04:32:00Z">
+        <w:pPrChange w:id="41" w:author="mac" w:date="2018-11-16T04:32:00Z">
           <w:pPr/>
         </w:pPrChange>
       </w:pPr>
@@ -1208,23 +1090,23 @@
         <w:spacing w:line="480" w:lineRule="auto"/>
         <w:jc w:val="both"/>
         <w:rPr>
-          <w:ins w:id="30" w:author="mac" w:date="2018-11-16T04:28:00Z"/>
+          <w:ins w:id="42" w:author="mac" w:date="2018-11-16T04:28:00Z"/>
           <w:rFonts w:ascii="Times New Roman" w:hAnsi="Times New Roman" w:cs="Times New Roman"/>
           <w:sz w:val="20"/>
           <w:szCs w:val="20"/>
         </w:rPr>
-        <w:pPrChange w:id="31" w:author="mac" w:date="2018-11-16T04:28:00Z">
+        <w:pPrChange w:id="43" w:author="mac" w:date="2018-11-16T04:28:00Z">
           <w:pPr/>
         </w:pPrChange>
       </w:pPr>
-      <w:ins w:id="32" w:author="mac" w:date="2018-11-16T04:31:00Z">
+      <w:ins w:id="44" w:author="mac" w:date="2018-11-16T04:31:00Z">
         <w:r>
           <w:rPr>
             <w:rFonts w:ascii="Times New Roman" w:hAnsi="Times New Roman" w:cs="Times New Roman"/>
             <w:noProof/>
             <w:sz w:val="20"/>
             <w:szCs w:val="20"/>
-            <w:rPrChange w:id="33">
+            <w:rPrChange w:id="45">
               <w:rPr>
                 <w:noProof/>
               </w:rPr>
@@ -1284,7 +1166,7 @@
     <w:p>
       <w:pPr>
         <w:rPr>
-          <w:ins w:id="34" w:author="mac" w:date="2018-11-16T04:31:00Z"/>
+          <w:ins w:id="46" w:author="mac" w:date="2018-11-16T04:31:00Z"/>
           <w:rFonts w:ascii="Times New Roman" w:hAnsi="Times New Roman" w:cs="Times New Roman"/>
           <w:sz w:val="20"/>
           <w:szCs w:val="20"/>
@@ -1297,10 +1179,10 @@
         <w:spacing w:before="0" w:beforeAutospacing="0" w:after="0" w:afterAutospacing="0" w:line="480" w:lineRule="auto"/>
         <w:jc w:val="both"/>
         <w:rPr>
-          <w:ins w:id="35" w:author="mac" w:date="2018-11-18T14:50:00Z"/>
-        </w:rPr>
-      </w:pPr>
-      <w:ins w:id="36" w:author="mac" w:date="2018-11-18T14:50:00Z">
+          <w:ins w:id="47" w:author="mac" w:date="2018-11-18T14:50:00Z"/>
+        </w:rPr>
+      </w:pPr>
+      <w:ins w:id="48" w:author="mac" w:date="2018-11-18T14:50:00Z">
         <w:r>
           <w:tab/>
         </w:r>
@@ -1329,7 +1211,7 @@
     <w:p>
       <w:pPr>
         <w:rPr>
-          <w:ins w:id="37" w:author="mac" w:date="2018-11-18T14:50:00Z"/>
+          <w:ins w:id="49" w:author="mac" w:date="2018-11-18T14:50:00Z"/>
           <w:rFonts w:ascii="Times New Roman" w:hAnsi="Times New Roman" w:cs="Times New Roman"/>
           <w:sz w:val="20"/>
           <w:szCs w:val="20"/>
@@ -1339,7 +1221,7 @@
     <w:p>
       <w:pPr>
         <w:rPr>
-          <w:ins w:id="38" w:author="mac" w:date="2018-11-16T04:31:00Z"/>
+          <w:ins w:id="50" w:author="mac" w:date="2018-11-16T04:31:00Z"/>
           <w:rFonts w:ascii="Times New Roman" w:hAnsi="Times New Roman" w:cs="Times New Roman"/>
           <w:sz w:val="20"/>
           <w:szCs w:val="20"/>
@@ -1349,7 +1231,7 @@
     <w:p>
       <w:pPr>
         <w:rPr>
-          <w:ins w:id="39" w:author="mac" w:date="2018-11-16T04:31:00Z"/>
+          <w:ins w:id="51" w:author="mac" w:date="2018-11-16T04:31:00Z"/>
           <w:rFonts w:ascii="Times New Roman" w:hAnsi="Times New Roman" w:cs="Times New Roman"/>
           <w:sz w:val="20"/>
           <w:szCs w:val="20"/>
@@ -1361,20 +1243,20 @@
         <w:spacing w:line="480" w:lineRule="auto"/>
         <w:jc w:val="both"/>
         <w:rPr>
-          <w:ins w:id="40" w:author="mac" w:date="2018-11-16T04:33:00Z"/>
+          <w:ins w:id="52" w:author="mac" w:date="2018-11-16T04:33:00Z"/>
           <w:rFonts w:ascii="Times New Roman" w:hAnsi="Times New Roman" w:cs="Times New Roman"/>
           <w:color w:val="000000"/>
         </w:rPr>
-        <w:pPrChange w:id="41" w:author="mac" w:date="2018-11-16T04:31:00Z">
+        <w:pPrChange w:id="53" w:author="mac" w:date="2018-11-16T04:31:00Z">
           <w:pPr/>
         </w:pPrChange>
       </w:pPr>
-      <w:ins w:id="42" w:author="mac" w:date="2018-11-16T04:31:00Z">
+      <w:ins w:id="54" w:author="mac" w:date="2018-11-16T04:31:00Z">
         <w:r>
           <w:rPr>
             <w:rFonts w:ascii="Times New Roman" w:hAnsi="Times New Roman" w:cs="Times New Roman"/>
             <w:color w:val="000000"/>
-            <w:rPrChange w:id="43" w:author="mac" w:date="2018-11-16T04:31:00Z">
+            <w:rPrChange w:id="55" w:author="mac" w:date="2018-11-16T04:31:00Z">
               <w:rPr>
                 <w:rFonts w:cs="Times New Roman"/>
                 <w:color w:val="000000"/>
@@ -1390,12 +1272,12 @@
         <w:spacing w:line="480" w:lineRule="auto"/>
         <w:jc w:val="both"/>
         <w:rPr>
-          <w:ins w:id="44" w:author="mac" w:date="2018-11-16T04:31:00Z"/>
+          <w:ins w:id="56" w:author="mac" w:date="2018-11-16T04:31:00Z"/>
           <w:rFonts w:ascii="Times New Roman" w:hAnsi="Times New Roman" w:cs="Times New Roman"/>
           <w:sz w:val="20"/>
           <w:szCs w:val="20"/>
         </w:rPr>
-        <w:pPrChange w:id="45" w:author="mac" w:date="2018-11-16T04:31:00Z">
+        <w:pPrChange w:id="57" w:author="mac" w:date="2018-11-16T04:31:00Z">
           <w:pPr/>
         </w:pPrChange>
       </w:pPr>
@@ -1404,23 +1286,23 @@
       <w:pPr>
         <w:spacing w:line="480" w:lineRule="auto"/>
         <w:rPr>
-          <w:ins w:id="46" w:author="mac" w:date="2018-11-16T03:54:00Z"/>
+          <w:ins w:id="58" w:author="mac" w:date="2018-11-16T03:54:00Z"/>
           <w:rFonts w:ascii="Times New Roman" w:hAnsi="Times New Roman" w:cs="Times New Roman"/>
           <w:sz w:val="20"/>
           <w:szCs w:val="20"/>
         </w:rPr>
-        <w:pPrChange w:id="47" w:author="mac" w:date="2018-11-16T04:33:00Z">
+        <w:pPrChange w:id="59" w:author="mac" w:date="2018-11-16T04:33:00Z">
           <w:pPr/>
         </w:pPrChange>
       </w:pPr>
-      <w:ins w:id="48" w:author="mac" w:date="2018-11-16T04:33:00Z">
+      <w:ins w:id="60" w:author="mac" w:date="2018-11-16T04:33:00Z">
         <w:r>
           <w:rPr>
             <w:rFonts w:ascii="Times New Roman" w:hAnsi="Times New Roman" w:cs="Times New Roman"/>
             <w:noProof/>
             <w:sz w:val="20"/>
             <w:szCs w:val="20"/>
-            <w:rPrChange w:id="49">
+            <w:rPrChange w:id="61">
               <w:rPr>
                 <w:noProof/>
               </w:rPr>
@@ -1480,13 +1362,13 @@
     <w:p>
       <w:pPr>
         <w:rPr>
-          <w:ins w:id="50" w:author="mac" w:date="2018-11-18T14:50:00Z"/>
+          <w:ins w:id="62" w:author="mac" w:date="2018-11-18T14:50:00Z"/>
           <w:rFonts w:ascii="Times New Roman" w:hAnsi="Times New Roman" w:cs="Times New Roman"/>
           <w:sz w:val="20"/>
           <w:szCs w:val="20"/>
         </w:rPr>
       </w:pPr>
-      <w:ins w:id="51" w:author="mac" w:date="2018-11-18T14:50:00Z">
+      <w:ins w:id="63" w:author="mac" w:date="2018-11-18T14:50:00Z">
         <w:r>
           <w:rPr>
             <w:rFonts w:ascii="Times New Roman" w:hAnsi="Times New Roman" w:cs="Times New Roman"/>
@@ -1532,11 +1414,11 @@
         <w:spacing w:line="480" w:lineRule="auto"/>
         <w:jc w:val="both"/>
         <w:rPr>
-          <w:ins w:id="52" w:author="mac" w:date="2018-11-17T00:16:00Z"/>
+          <w:ins w:id="64" w:author="mac" w:date="2018-11-17T00:16:00Z"/>
           <w:rFonts w:ascii="Times New Roman" w:hAnsi="Times New Roman" w:cs="Times New Roman"/>
           <w:color w:val="000000"/>
         </w:rPr>
-        <w:pPrChange w:id="53" w:author="mac" w:date="2018-11-17T00:16:00Z">
+        <w:pPrChange w:id="65" w:author="mac" w:date="2018-11-17T00:16:00Z">
           <w:pPr/>
         </w:pPrChange>
       </w:pPr>
@@ -1546,41 +1428,43 @@
         <w:spacing w:line="480" w:lineRule="auto"/>
         <w:jc w:val="both"/>
         <w:rPr>
-          <w:ins w:id="54" w:author="mac" w:date="2018-11-17T00:16:00Z"/>
+          <w:ins w:id="66" w:author="mac" w:date="2018-11-17T00:16:00Z"/>
           <w:rFonts w:ascii="Times New Roman" w:hAnsi="Times New Roman" w:cs="Times New Roman"/>
           <w:sz w:val="20"/>
           <w:szCs w:val="20"/>
         </w:rPr>
-        <w:pPrChange w:id="55" w:author="mac" w:date="2018-11-17T00:16:00Z">
+        <w:pPrChange w:id="67" w:author="mac" w:date="2018-11-17T00:16:00Z">
           <w:pPr/>
         </w:pPrChange>
       </w:pPr>
-      <w:ins w:id="56" w:author="mac" w:date="2018-11-17T00:16:00Z">
+      <w:ins w:id="68" w:author="mac" w:date="2018-11-17T00:16:00Z">
         <w:r>
           <w:rPr>
             <w:rFonts w:ascii="Times New Roman" w:hAnsi="Times New Roman" w:cs="Times New Roman"/>
             <w:color w:val="000000"/>
           </w:rPr>
-          <w:t xml:space="preserve">Main menu will be displayed when player start </w:t>
-        </w:r>
-        <w:proofErr w:type="gramStart"/>
+          <w:t>Main menu will be displayed when player start game , which consist of Start Game, Settings, Controls, Quit Game, Story.</w:t>
+        </w:r>
+      </w:ins>
+      <w:ins w:id="69" w:author="mac" w:date="2018-11-17T00:17:00Z">
         <w:r>
           <w:rPr>
             <w:rFonts w:ascii="Times New Roman" w:hAnsi="Times New Roman" w:cs="Times New Roman"/>
             <w:color w:val="000000"/>
           </w:rPr>
-          <w:t>game ,</w:t>
-        </w:r>
-        <w:proofErr w:type="gramEnd"/>
+          <w:t xml:space="preserve"> </w:t>
+        </w:r>
+      </w:ins>
+      <w:ins w:id="70" w:author="mac" w:date="2018-11-17T00:16:00Z">
         <w:r>
           <w:rPr>
             <w:rFonts w:ascii="Times New Roman" w:hAnsi="Times New Roman" w:cs="Times New Roman"/>
             <w:color w:val="000000"/>
           </w:rPr>
-          <w:t xml:space="preserve"> which consist of Start Game, Settings, Controls, Quit Game, Story.</w:t>
+          <w:t>Example game menu will be same as below mentioned.</w:t>
         </w:r>
       </w:ins>
-      <w:ins w:id="57" w:author="mac" w:date="2018-11-17T00:17:00Z">
+      <w:ins w:id="71" w:author="mac" w:date="2018-11-17T00:17:00Z">
         <w:r>
           <w:rPr>
             <w:rFonts w:ascii="Times New Roman" w:hAnsi="Times New Roman" w:cs="Times New Roman"/>
@@ -1589,37 +1473,19 @@
           <w:t xml:space="preserve"> </w:t>
         </w:r>
       </w:ins>
-      <w:ins w:id="58" w:author="mac" w:date="2018-11-17T00:16:00Z">
+      <w:ins w:id="72" w:author="mac" w:date="2018-11-17T00:16:00Z">
         <w:r>
           <w:rPr>
             <w:rFonts w:ascii="Times New Roman" w:hAnsi="Times New Roman" w:cs="Times New Roman"/>
             <w:color w:val="000000"/>
           </w:rPr>
-          <w:t>Example game menu will be same as below mentioned.</w:t>
-        </w:r>
-      </w:ins>
-      <w:ins w:id="59" w:author="mac" w:date="2018-11-17T00:17:00Z">
+          <w:t>When player click the start game each time, player can choose three levels of game and unlocked cars to start new game. On settings mode, Player can modify audio, video, display on this screen. Further improvements shall be added as project growth</w:t>
+        </w:r>
         <w:r>
           <w:rPr>
             <w:rFonts w:ascii="Times New Roman" w:hAnsi="Times New Roman" w:cs="Times New Roman"/>
             <w:color w:val="000000"/>
-          </w:rPr>
-          <w:t xml:space="preserve"> </w:t>
-        </w:r>
-      </w:ins>
-      <w:ins w:id="60" w:author="mac" w:date="2018-11-17T00:16:00Z">
-        <w:r>
-          <w:rPr>
-            <w:rFonts w:ascii="Times New Roman" w:hAnsi="Times New Roman" w:cs="Times New Roman"/>
-            <w:color w:val="000000"/>
-          </w:rPr>
-          <w:t>When player click the start game each time, player can choose three levels of game and unlocked cars to start new game. On settings mode, Player can modify audio, video, display on this screen. Further improvements shall be added as project growth</w:t>
-        </w:r>
-        <w:r>
-          <w:rPr>
-            <w:rFonts w:ascii="Times New Roman" w:hAnsi="Times New Roman" w:cs="Times New Roman"/>
-            <w:color w:val="000000"/>
-            <w:rPrChange w:id="61" w:author="mac" w:date="2018-11-17T00:16:00Z">
+            <w:rPrChange w:id="73" w:author="mac" w:date="2018-11-17T00:16:00Z">
               <w:rPr>
                 <w:rFonts w:cs="Times New Roman"/>
                 <w:color w:val="000000"/>
@@ -1638,11 +1504,11 @@
         <w:adjustRightInd w:val="0"/>
         <w:spacing w:line="480" w:lineRule="auto"/>
         <w:rPr>
-          <w:ins w:id="62" w:author="mac" w:date="2018-11-17T00:20:00Z"/>
+          <w:ins w:id="74" w:author="mac" w:date="2018-11-17T00:20:00Z"/>
           <w:rFonts w:ascii="Times Roman" w:hAnsi="Times Roman" w:cs="Times Roman"/>
           <w:color w:val="000000"/>
         </w:rPr>
-        <w:pPrChange w:id="63" w:author="mac" w:date="2018-11-17T00:21:00Z">
+        <w:pPrChange w:id="75" w:author="mac" w:date="2018-11-17T00:21:00Z">
           <w:pPr>
             <w:widowControl w:val="0"/>
             <w:autoSpaceDE w:val="0"/>
@@ -1652,7 +1518,7 @@
           </w:pPr>
         </w:pPrChange>
       </w:pPr>
-      <w:ins w:id="64" w:author="mac" w:date="2018-11-17T00:20:00Z">
+      <w:ins w:id="76" w:author="mac" w:date="2018-11-17T00:20:00Z">
         <w:r>
           <w:rPr>
             <w:rFonts w:ascii="Times Roman" w:hAnsi="Times Roman" w:cs="Times Roman"/>
@@ -1662,13 +1528,13 @@
           <w:t xml:space="preserve"> </w:t>
         </w:r>
       </w:ins>
-      <w:ins w:id="65" w:author="mac" w:date="2018-11-17T00:21:00Z">
+      <w:ins w:id="77" w:author="mac" w:date="2018-11-17T00:21:00Z">
         <w:r>
           <w:rPr>
             <w:rFonts w:ascii="Times Roman" w:hAnsi="Times Roman" w:cs="Times Roman"/>
             <w:noProof/>
             <w:color w:val="000000"/>
-            <w:rPrChange w:id="66">
+            <w:rPrChange w:id="78">
               <w:rPr>
                 <w:noProof/>
               </w:rPr>
@@ -1731,10 +1597,10 @@
         <w:spacing w:before="0" w:beforeAutospacing="0" w:after="0" w:afterAutospacing="0"/>
         <w:ind w:left="2880" w:firstLine="720"/>
         <w:rPr>
-          <w:ins w:id="67" w:author="mac" w:date="2018-11-18T14:49:00Z"/>
-        </w:rPr>
-      </w:pPr>
-      <w:ins w:id="68" w:author="mac" w:date="2018-11-18T14:49:00Z">
+          <w:ins w:id="79" w:author="mac" w:date="2018-11-18T14:49:00Z"/>
+        </w:rPr>
+      </w:pPr>
+      <w:ins w:id="80" w:author="mac" w:date="2018-11-18T14:49:00Z">
         <w:r>
           <w:rPr>
             <w:rFonts w:ascii="Cambria" w:hAnsi="Cambria"/>
@@ -1751,7 +1617,7 @@
     <w:p>
       <w:pPr>
         <w:rPr>
-          <w:ins w:id="69" w:author="mac" w:date="2018-11-18T14:49:00Z"/>
+          <w:ins w:id="81" w:author="mac" w:date="2018-11-18T14:49:00Z"/>
           <w:rFonts w:ascii="Times New Roman" w:hAnsi="Times New Roman" w:cs="Times New Roman"/>
           <w:sz w:val="20"/>
           <w:szCs w:val="20"/>
@@ -1761,7 +1627,7 @@
     <w:p>
       <w:pPr>
         <w:rPr>
-          <w:ins w:id="70" w:author="mac" w:date="2018-11-17T00:24:00Z"/>
+          <w:ins w:id="82" w:author="mac" w:date="2018-11-17T00:24:00Z"/>
           <w:rFonts w:ascii="Times New Roman" w:hAnsi="Times New Roman" w:cs="Times New Roman"/>
           <w:sz w:val="20"/>
           <w:szCs w:val="20"/>
@@ -1771,14 +1637,14 @@
     <w:p>
       <w:pPr>
         <w:rPr>
-          <w:ins w:id="71" w:author="mac" w:date="2018-11-17T00:56:00Z"/>
-        </w:rPr>
-      </w:pPr>
-    </w:p>
-    <w:p>
-      <w:pPr>
-        <w:rPr>
-          <w:ins w:id="72" w:author="mac" w:date="2018-11-17T00:56:00Z"/>
+          <w:ins w:id="83" w:author="mac" w:date="2018-11-17T00:56:00Z"/>
+        </w:rPr>
+      </w:pPr>
+    </w:p>
+    <w:p>
+      <w:pPr>
+        <w:rPr>
+          <w:ins w:id="84" w:author="mac" w:date="2018-11-17T00:56:00Z"/>
         </w:rPr>
       </w:pPr>
     </w:p>
@@ -1790,21 +1656,21 @@
         <w:adjustRightInd w:val="0"/>
         <w:spacing w:after="240" w:line="380" w:lineRule="atLeast"/>
         <w:rPr>
-          <w:ins w:id="73" w:author="mac" w:date="2018-11-17T00:57:00Z"/>
+          <w:ins w:id="85" w:author="mac" w:date="2018-11-17T00:57:00Z"/>
           <w:rFonts w:ascii="Times New Roman" w:hAnsi="Times New Roman" w:cs="Times New Roman"/>
           <w:b/>
           <w:bCs/>
           <w:color w:val="000000"/>
         </w:rPr>
       </w:pPr>
-      <w:ins w:id="74" w:author="mac" w:date="2018-11-17T00:56:00Z">
+      <w:ins w:id="86" w:author="mac" w:date="2018-11-17T00:56:00Z">
         <w:r>
           <w:rPr>
             <w:rFonts w:ascii="Times New Roman" w:hAnsi="Times New Roman" w:cs="Times New Roman"/>
             <w:b/>
             <w:bCs/>
             <w:color w:val="000000"/>
-            <w:rPrChange w:id="75" w:author="mac" w:date="2018-11-17T00:57:00Z">
+            <w:rPrChange w:id="87" w:author="mac" w:date="2018-11-17T00:57:00Z">
               <w:rPr>
                 <w:rFonts w:ascii="Cambria Bold Italic" w:hAnsi="Cambria Bold Italic" w:cs="Cambria Bold Italic"/>
                 <w:b/>
@@ -1827,12 +1693,12 @@
         <w:adjustRightInd w:val="0"/>
         <w:spacing w:after="240" w:line="380" w:lineRule="atLeast"/>
         <w:rPr>
-          <w:ins w:id="76" w:author="mac" w:date="2018-11-17T00:56:00Z"/>
+          <w:ins w:id="88" w:author="mac" w:date="2018-11-17T00:56:00Z"/>
           <w:rFonts w:ascii="Times New Roman" w:hAnsi="Times New Roman" w:cs="Times New Roman"/>
           <w:color w:val="000000"/>
-          <w:rPrChange w:id="77" w:author="mac" w:date="2018-11-17T00:57:00Z">
+          <w:rPrChange w:id="89" w:author="mac" w:date="2018-11-17T00:57:00Z">
             <w:rPr>
-              <w:ins w:id="78" w:author="mac" w:date="2018-11-17T00:56:00Z"/>
+              <w:ins w:id="90" w:author="mac" w:date="2018-11-17T00:56:00Z"/>
               <w:rFonts w:ascii="Times Roman" w:hAnsi="Times Roman" w:cs="Times Roman"/>
               <w:color w:val="000000"/>
             </w:rPr>
@@ -1848,18 +1714,18 @@
         <w:adjustRightInd w:val="0"/>
         <w:spacing w:line="280" w:lineRule="atLeast"/>
         <w:rPr>
-          <w:ins w:id="79" w:author="mac" w:date="2018-11-17T00:56:00Z"/>
+          <w:ins w:id="91" w:author="mac" w:date="2018-11-17T00:56:00Z"/>
           <w:rFonts w:ascii="Times Roman" w:hAnsi="Times Roman" w:cs="Times Roman"/>
           <w:color w:val="000000"/>
         </w:rPr>
       </w:pPr>
-      <w:ins w:id="80" w:author="mac" w:date="2018-11-17T00:56:00Z">
+      <w:ins w:id="92" w:author="mac" w:date="2018-11-17T00:56:00Z">
         <w:r>
           <w:rPr>
             <w:rFonts w:ascii="Times Roman" w:hAnsi="Times Roman" w:cs="Times Roman"/>
             <w:noProof/>
             <w:color w:val="000000"/>
-            <w:rPrChange w:id="81">
+            <w:rPrChange w:id="93">
               <w:rPr>
                 <w:noProof/>
               </w:rPr>
@@ -1927,10 +1793,10 @@
     <w:p>
       <w:pPr>
         <w:rPr>
-          <w:del w:id="82" w:author="mac" w:date="2018-11-16T03:54:00Z"/>
-        </w:rPr>
-      </w:pPr>
-      <w:del w:id="83" w:author="mac" w:date="2018-11-16T03:54:00Z">
+          <w:del w:id="94" w:author="mac" w:date="2018-11-16T03:54:00Z"/>
+        </w:rPr>
+      </w:pPr>
+      <w:del w:id="95" w:author="mac" w:date="2018-11-16T03:54:00Z">
         <w:r>
           <w:delText xml:space="preserve">&lt;The information concerning the technical aspects of the game should be placed in this part of the Game Design Document. The Technical Document is best achieved with consensus from the people responsible for the Visual, Programming, and Audio aspects. </w:delText>
         </w:r>
@@ -1957,20 +1823,20 @@
     <w:p>
       <w:pPr>
         <w:rPr>
-          <w:del w:id="84" w:author="mac" w:date="2018-11-16T03:54:00Z"/>
-        </w:rPr>
-      </w:pPr>
-    </w:p>
-    <w:p>
-      <w:pPr>
-        <w:rPr>
-          <w:del w:id="85" w:author="mac" w:date="2018-11-16T03:54:00Z"/>
+          <w:del w:id="96" w:author="mac" w:date="2018-11-16T03:54:00Z"/>
+        </w:rPr>
+      </w:pPr>
+    </w:p>
+    <w:p>
+      <w:pPr>
+        <w:rPr>
+          <w:del w:id="97" w:author="mac" w:date="2018-11-16T03:54:00Z"/>
           <w:b/>
           <w:bCs/>
           <w:color w:val="FF0000"/>
         </w:rPr>
       </w:pPr>
-      <w:del w:id="86" w:author="mac" w:date="2018-11-16T03:54:00Z">
+      <w:del w:id="98" w:author="mac" w:date="2018-11-16T03:54:00Z">
         <w:r>
           <w:rPr>
             <w:b/>
@@ -1992,7 +1858,7 @@
     <w:p>
       <w:pPr>
         <w:rPr>
-          <w:del w:id="87" w:author="mac" w:date="2018-11-16T03:54:00Z"/>
+          <w:del w:id="99" w:author="mac" w:date="2018-11-16T03:54:00Z"/>
           <w:b/>
           <w:bCs/>
           <w:color w:val="FF0000"/>
@@ -2002,13 +1868,13 @@
     <w:p>
       <w:pPr>
         <w:rPr>
-          <w:del w:id="88" w:author="mac" w:date="2018-11-16T03:54:00Z"/>
+          <w:del w:id="100" w:author="mac" w:date="2018-11-16T03:54:00Z"/>
           <w:b/>
           <w:bCs/>
           <w:color w:val="FF0000"/>
         </w:rPr>
       </w:pPr>
-      <w:del w:id="89" w:author="mac" w:date="2018-11-16T03:54:00Z">
+      <w:del w:id="101" w:author="mac" w:date="2018-11-16T03:54:00Z">
         <w:r>
           <w:rPr>
             <w:b/>
@@ -2143,17 +2009,17 @@
     <w:p>
       <w:pPr>
         <w:rPr>
-          <w:del w:id="93" w:author="mac" w:date="2018-11-16T03:54:00Z"/>
-        </w:rPr>
-      </w:pPr>
-    </w:p>
-    <w:p>
-      <w:pPr>
-        <w:rPr>
-          <w:del w:id="94" w:author="mac" w:date="2018-11-16T03:54:00Z"/>
-        </w:rPr>
-      </w:pPr>
-      <w:del w:id="95" w:author="mac" w:date="2018-11-16T03:54:00Z">
+          <w:del w:id="105" w:author="mac" w:date="2018-11-16T03:54:00Z"/>
+        </w:rPr>
+      </w:pPr>
+    </w:p>
+    <w:p>
+      <w:pPr>
+        <w:rPr>
+          <w:del w:id="106" w:author="mac" w:date="2018-11-16T03:54:00Z"/>
+        </w:rPr>
+      </w:pPr>
+      <w:del w:id="107" w:author="mac" w:date="2018-11-16T03:54:00Z">
         <w:r>
           <w:delText>&lt;</w:delText>
         </w:r>
@@ -2246,17 +2112,17 @@
     <w:p>
       <w:pPr>
         <w:rPr>
-          <w:del w:id="96" w:author="mac" w:date="2018-11-16T03:54:00Z"/>
-        </w:rPr>
-      </w:pPr>
-    </w:p>
-    <w:p>
-      <w:pPr>
-        <w:rPr>
-          <w:del w:id="97" w:author="mac" w:date="2018-11-16T03:54:00Z"/>
-        </w:rPr>
-      </w:pPr>
-      <w:del w:id="98" w:author="mac" w:date="2018-11-16T03:54:00Z">
+          <w:del w:id="108" w:author="mac" w:date="2018-11-16T03:54:00Z"/>
+        </w:rPr>
+      </w:pPr>
+    </w:p>
+    <w:p>
+      <w:pPr>
+        <w:rPr>
+          <w:del w:id="109" w:author="mac" w:date="2018-11-16T03:54:00Z"/>
+        </w:rPr>
+      </w:pPr>
+      <w:del w:id="110" w:author="mac" w:date="2018-11-16T03:54:00Z">
         <w:r>
           <w:rPr>
             <w:b/>
@@ -2308,18 +2174,18 @@
     <w:p>
       <w:pPr>
         <w:rPr>
-          <w:del w:id="99" w:author="mac" w:date="2018-11-16T03:54:00Z"/>
-        </w:rPr>
-      </w:pPr>
-    </w:p>
-    <w:p>
-      <w:pPr>
-        <w:rPr>
-          <w:del w:id="100" w:author="mac" w:date="2018-11-16T03:54:00Z"/>
-        </w:rPr>
-      </w:pPr>
-      <w:ins w:id="101" w:author="Araz Yusubov" w:date="2018-09-18T19:35:00Z">
-        <w:del w:id="102" w:author="mac" w:date="2018-11-16T03:54:00Z">
+          <w:del w:id="111" w:author="mac" w:date="2018-11-16T03:54:00Z"/>
+        </w:rPr>
+      </w:pPr>
+    </w:p>
+    <w:p>
+      <w:pPr>
+        <w:rPr>
+          <w:del w:id="112" w:author="mac" w:date="2018-11-16T03:54:00Z"/>
+        </w:rPr>
+      </w:pPr>
+      <w:ins w:id="113" w:author="Araz Yusubov" w:date="2018-09-18T19:35:00Z">
+        <w:del w:id="114" w:author="mac" w:date="2018-11-16T03:54:00Z">
           <w:r>
             <w:delText xml:space="preserve">All </w:delText>
           </w:r>
@@ -2334,13 +2200,13 @@
           </w:r>
         </w:del>
       </w:ins>
-      <w:del w:id="103" w:author="mac" w:date="2018-11-16T03:54:00Z">
+      <w:del w:id="115" w:author="mac" w:date="2018-11-16T03:54:00Z">
         <w:r>
           <w:delText xml:space="preserve">Any additional files </w:delText>
         </w:r>
       </w:del>
-      <w:ins w:id="104" w:author="Araz Yusubov" w:date="2018-09-18T19:35:00Z">
-        <w:del w:id="105" w:author="mac" w:date="2018-11-16T03:54:00Z">
+      <w:ins w:id="116" w:author="Araz Yusubov" w:date="2018-09-18T19:35:00Z">
+        <w:del w:id="117" w:author="mac" w:date="2018-11-16T03:54:00Z">
           <w:r>
             <w:delText>of other types</w:delText>
           </w:r>
@@ -2349,7 +2215,7 @@
           </w:r>
         </w:del>
       </w:ins>
-      <w:del w:id="106" w:author="mac" w:date="2018-11-16T03:54:00Z">
+      <w:del w:id="118" w:author="mac" w:date="2018-11-16T03:54:00Z">
         <w:r>
           <w:delText>e.g. diagram and charts will usually be inserted to this document as embedded images, but the source files</w:delText>
         </w:r>
@@ -2396,14 +2262,14 @@
           <w:delText xml:space="preserve">of having multiple </w:delText>
         </w:r>
       </w:del>
-      <w:ins w:id="107" w:author="Araz Yusubov" w:date="2018-09-18T19:35:00Z">
-        <w:del w:id="108" w:author="mac" w:date="2018-11-16T03:54:00Z">
+      <w:ins w:id="119" w:author="Araz Yusubov" w:date="2018-09-18T19:35:00Z">
+        <w:del w:id="120" w:author="mac" w:date="2018-11-16T03:54:00Z">
           <w:r>
             <w:delText xml:space="preserve">non-Word </w:delText>
           </w:r>
         </w:del>
       </w:ins>
-      <w:del w:id="109" w:author="mac" w:date="2018-11-16T03:54:00Z">
+      <w:del w:id="121" w:author="mac" w:date="2018-11-16T03:54:00Z">
         <w:r>
           <w:delText>files</w:delText>
         </w:r>
@@ -2442,175 +2308,26 @@
     <w:p>
       <w:pPr>
         <w:rPr>
-          <w:ins w:id="110" w:author="mac" w:date="2018-11-17T20:09:00Z"/>
+          <w:ins w:id="122" w:author="mac" w:date="2018-11-17T20:09:00Z"/>
           <w:rFonts w:ascii="Times New Roman" w:hAnsi="Times New Roman" w:cs="Times New Roman"/>
           <w:sz w:val="20"/>
           <w:szCs w:val="20"/>
         </w:rPr>
       </w:pPr>
-      <w:ins w:id="111" w:author="mac" w:date="2018-11-17T20:09:00Z">
+      <w:ins w:id="123" w:author="mac" w:date="2018-11-17T20:09:00Z">
         <w:r>
           <w:rPr>
             <w:rFonts w:ascii="Times New Roman" w:hAnsi="Times New Roman" w:cs="Times New Roman"/>
             <w:color w:val="000000"/>
-            <w:rPrChange w:id="112" w:author="mac" w:date="2018-11-17T20:09:00Z">
+            <w:rPrChange w:id="124" w:author="mac" w:date="2018-11-17T20:09:00Z">
               <w:rPr>
                 <w:rFonts w:cs="Times New Roman"/>
                 <w:color w:val="000000"/>
               </w:rPr>
             </w:rPrChange>
           </w:rPr>
-          <w:t xml:space="preserve">When user purchases or </w:t>
-        </w:r>
-        <w:proofErr w:type="gramStart"/>
-        <w:r>
-          <w:rPr>
-            <w:rFonts w:ascii="Times New Roman" w:hAnsi="Times New Roman" w:cs="Times New Roman"/>
-            <w:color w:val="000000"/>
-            <w:rPrChange w:id="113" w:author="mac" w:date="2018-11-17T20:09:00Z">
-              <w:rPr>
-                <w:rFonts w:cs="Times New Roman"/>
-                <w:color w:val="000000"/>
-              </w:rPr>
-            </w:rPrChange>
-          </w:rPr>
-          <w:t>install  game</w:t>
-        </w:r>
-        <w:proofErr w:type="gramEnd"/>
-        <w:r>
-          <w:rPr>
-            <w:rFonts w:ascii="Times New Roman" w:hAnsi="Times New Roman" w:cs="Times New Roman"/>
-            <w:color w:val="000000"/>
-            <w:rPrChange w:id="114" w:author="mac" w:date="2018-11-17T20:09:00Z">
-              <w:rPr>
-                <w:rFonts w:cs="Times New Roman"/>
-                <w:color w:val="000000"/>
-              </w:rPr>
-            </w:rPrChange>
-          </w:rPr>
-          <w:t xml:space="preserve"> they have to make sure their computer support system requirements of </w:t>
-        </w:r>
-        <w:proofErr w:type="spellStart"/>
-        <w:r>
-          <w:rPr>
-            <w:rFonts w:ascii="Times New Roman" w:hAnsi="Times New Roman" w:cs="Times New Roman"/>
-            <w:color w:val="000000"/>
-            <w:rPrChange w:id="115" w:author="mac" w:date="2018-11-17T20:09:00Z">
-              <w:rPr>
-                <w:rFonts w:cs="Times New Roman"/>
-                <w:color w:val="000000"/>
-              </w:rPr>
-            </w:rPrChange>
-          </w:rPr>
-          <w:t>game.Our</w:t>
-        </w:r>
-        <w:proofErr w:type="spellEnd"/>
-        <w:r>
-          <w:rPr>
-            <w:rFonts w:ascii="Times New Roman" w:hAnsi="Times New Roman" w:cs="Times New Roman"/>
-            <w:color w:val="000000"/>
-            <w:rPrChange w:id="116" w:author="mac" w:date="2018-11-17T20:09:00Z">
-              <w:rPr>
-                <w:rFonts w:cs="Times New Roman"/>
-                <w:color w:val="000000"/>
-              </w:rPr>
-            </w:rPrChange>
-          </w:rPr>
-          <w:t xml:space="preserve"> game going to be PC oriented. Below are system requirements for game:</w:t>
-        </w:r>
-        <w:r>
-          <w:rPr>
-            <w:rFonts w:ascii="Times New Roman" w:hAnsi="Times New Roman" w:cs="Times New Roman"/>
-            <w:color w:val="000000"/>
-            <w:rPrChange w:id="117" w:author="mac" w:date="2018-11-17T20:09:00Z">
-              <w:rPr>
-                <w:rFonts w:cs="Times New Roman"/>
-                <w:color w:val="000000"/>
-              </w:rPr>
-            </w:rPrChange>
-          </w:rPr>
-          <w:tab/>
-        </w:r>
-        <w:r>
-          <w:rPr>
-            <w:rFonts w:ascii="Times New Roman" w:hAnsi="Times New Roman" w:cs="Times New Roman"/>
-            <w:color w:val="000000"/>
-            <w:rPrChange w:id="118" w:author="mac" w:date="2018-11-17T20:09:00Z">
-              <w:rPr>
-                <w:rFonts w:cs="Times New Roman"/>
-                <w:color w:val="000000"/>
-              </w:rPr>
-            </w:rPrChange>
-          </w:rPr>
-          <w:tab/>
-          <w:t xml:space="preserve"> </w:t>
-        </w:r>
-        <w:r>
-          <w:rPr>
-            <w:rFonts w:ascii="Times New Roman" w:hAnsi="Times New Roman" w:cs="Times New Roman"/>
-            <w:color w:val="000000"/>
-            <w:rPrChange w:id="119" w:author="mac" w:date="2018-11-17T20:09:00Z">
-              <w:rPr>
-                <w:rFonts w:cs="Times New Roman"/>
-                <w:color w:val="000000"/>
-              </w:rPr>
-            </w:rPrChange>
-          </w:rPr>
-          <w:tab/>
-          <w:t xml:space="preserve"> </w:t>
-        </w:r>
-        <w:r>
-          <w:rPr>
-            <w:rFonts w:ascii="Times New Roman" w:hAnsi="Times New Roman" w:cs="Times New Roman"/>
-            <w:color w:val="000000"/>
-            <w:rPrChange w:id="120" w:author="mac" w:date="2018-11-17T20:09:00Z">
-              <w:rPr>
-                <w:rFonts w:cs="Times New Roman"/>
-                <w:color w:val="000000"/>
-              </w:rPr>
-            </w:rPrChange>
-          </w:rPr>
-          <w:tab/>
-          <w:t xml:space="preserve"> </w:t>
-        </w:r>
-        <w:r>
-          <w:rPr>
-            <w:rFonts w:ascii="Times New Roman" w:hAnsi="Times New Roman" w:cs="Times New Roman"/>
-            <w:color w:val="000000"/>
-            <w:rPrChange w:id="121" w:author="mac" w:date="2018-11-17T20:09:00Z">
-              <w:rPr>
-                <w:rFonts w:cs="Times New Roman"/>
-                <w:color w:val="000000"/>
-              </w:rPr>
-            </w:rPrChange>
-          </w:rPr>
-          <w:tab/>
-        </w:r>
-        <w:r>
-          <w:rPr>
-            <w:rFonts w:ascii="Times New Roman" w:hAnsi="Times New Roman" w:cs="Times New Roman"/>
-            <w:color w:val="000000"/>
-            <w:rPrChange w:id="122" w:author="mac" w:date="2018-11-17T20:09:00Z">
-              <w:rPr>
-                <w:rFonts w:cs="Times New Roman"/>
-                <w:color w:val="000000"/>
-              </w:rPr>
-            </w:rPrChange>
-          </w:rPr>
-          <w:tab/>
-        </w:r>
-      </w:ins>
-    </w:p>
-    <w:p>
-      <w:pPr>
-        <w:rPr>
-          <w:ins w:id="123" w:author="mac" w:date="2018-11-17T20:09:00Z"/>
-          <w:rFonts w:ascii="Times New Roman" w:hAnsi="Times New Roman" w:cs="Times New Roman"/>
-          <w:sz w:val="20"/>
-          <w:szCs w:val="20"/>
-        </w:rPr>
-      </w:pPr>
-      <w:ins w:id="124" w:author="mac" w:date="2018-11-17T20:09:00Z">
+          <w:t>When user purchases or install  game they have to make sure their computer support system requirements of game.Our game going to be PC oriented. Below are system requirements for game:</w:t>
+        </w:r>
         <w:r>
           <w:rPr>
             <w:rFonts w:ascii="Times New Roman" w:hAnsi="Times New Roman" w:cs="Times New Roman"/>
@@ -2636,6 +2353,7 @@
             </w:rPrChange>
           </w:rPr>
           <w:tab/>
+          <w:t xml:space="preserve"> </w:t>
         </w:r>
         <w:r>
           <w:rPr>
@@ -2649,19 +2367,35 @@
             </w:rPrChange>
           </w:rPr>
           <w:tab/>
-        </w:r>
-      </w:ins>
-    </w:p>
-    <w:p>
-      <w:pPr>
-        <w:rPr>
-          <w:ins w:id="128" w:author="mac" w:date="2018-11-17T20:09:00Z"/>
-          <w:rFonts w:ascii="Times New Roman" w:hAnsi="Times New Roman" w:cs="Times New Roman"/>
-          <w:sz w:val="20"/>
-          <w:szCs w:val="20"/>
-        </w:rPr>
-      </w:pPr>
-      <w:ins w:id="129" w:author="mac" w:date="2018-11-17T20:09:00Z">
+          <w:t xml:space="preserve"> </w:t>
+        </w:r>
+        <w:r>
+          <w:rPr>
+            <w:rFonts w:ascii="Times New Roman" w:hAnsi="Times New Roman" w:cs="Times New Roman"/>
+            <w:color w:val="000000"/>
+            <w:rPrChange w:id="128" w:author="mac" w:date="2018-11-17T20:09:00Z">
+              <w:rPr>
+                <w:rFonts w:cs="Times New Roman"/>
+                <w:color w:val="000000"/>
+              </w:rPr>
+            </w:rPrChange>
+          </w:rPr>
+          <w:tab/>
+          <w:t xml:space="preserve"> </w:t>
+        </w:r>
+        <w:r>
+          <w:rPr>
+            <w:rFonts w:ascii="Times New Roman" w:hAnsi="Times New Roman" w:cs="Times New Roman"/>
+            <w:color w:val="000000"/>
+            <w:rPrChange w:id="129" w:author="mac" w:date="2018-11-17T20:09:00Z">
+              <w:rPr>
+                <w:rFonts w:cs="Times New Roman"/>
+                <w:color w:val="000000"/>
+              </w:rPr>
+            </w:rPrChange>
+          </w:rPr>
+          <w:tab/>
+        </w:r>
         <w:r>
           <w:rPr>
             <w:rFonts w:ascii="Times New Roman" w:hAnsi="Times New Roman" w:cs="Times New Roman"/>
@@ -2675,32 +2409,18 @@
           </w:rPr>
           <w:tab/>
         </w:r>
-        <w:r>
-          <w:rPr>
-            <w:rFonts w:ascii="Times New Roman" w:hAnsi="Times New Roman" w:cs="Times New Roman"/>
-            <w:color w:val="000000"/>
-            <w:rPrChange w:id="131" w:author="mac" w:date="2018-11-17T20:09:00Z">
-              <w:rPr>
-                <w:rFonts w:cs="Times New Roman"/>
-                <w:color w:val="000000"/>
-              </w:rPr>
-            </w:rPrChange>
-          </w:rPr>
-          <w:tab/>
-        </w:r>
-        <w:r>
-          <w:rPr>
-            <w:rFonts w:ascii="Times New Roman" w:hAnsi="Times New Roman" w:cs="Times New Roman"/>
-            <w:color w:val="000000"/>
-            <w:rPrChange w:id="132" w:author="mac" w:date="2018-11-17T20:09:00Z">
-              <w:rPr>
-                <w:rFonts w:cs="Times New Roman"/>
-                <w:color w:val="000000"/>
-              </w:rPr>
-            </w:rPrChange>
-          </w:rPr>
-          <w:tab/>
-        </w:r>
+      </w:ins>
+    </w:p>
+    <w:p>
+      <w:pPr>
+        <w:rPr>
+          <w:ins w:id="131" w:author="mac" w:date="2018-11-17T20:09:00Z"/>
+          <w:rFonts w:ascii="Times New Roman" w:hAnsi="Times New Roman" w:cs="Times New Roman"/>
+          <w:sz w:val="20"/>
+          <w:szCs w:val="20"/>
+        </w:rPr>
+      </w:pPr>
+      <w:ins w:id="132" w:author="mac" w:date="2018-11-17T20:09:00Z">
         <w:r>
           <w:rPr>
             <w:rFonts w:ascii="Times New Roman" w:hAnsi="Times New Roman" w:cs="Times New Roman"/>
@@ -2714,231 +2434,219 @@
           </w:rPr>
           <w:tab/>
         </w:r>
-      </w:ins>
-    </w:p>
-    <w:p>
-      <w:pPr>
-        <w:rPr>
-          <w:ins w:id="134" w:author="mac" w:date="2018-11-17T20:09:00Z"/>
-          <w:rFonts w:ascii="Times New Roman" w:hAnsi="Times New Roman" w:cs="Times New Roman"/>
-          <w:sz w:val="20"/>
-          <w:szCs w:val="20"/>
-        </w:rPr>
-      </w:pPr>
-      <w:ins w:id="135" w:author="mac" w:date="2018-11-17T20:09:00Z">
         <w:r>
           <w:rPr>
             <w:rFonts w:ascii="Times New Roman" w:hAnsi="Times New Roman" w:cs="Times New Roman"/>
             <w:color w:val="000000"/>
-          </w:rPr>
-          <w:t>Minimum Requirements:</w:t>
-        </w:r>
-      </w:ins>
-    </w:p>
-    <w:p>
-      <w:pPr>
-        <w:rPr>
-          <w:ins w:id="136" w:author="mac" w:date="2018-11-17T20:09:00Z"/>
-          <w:rFonts w:ascii="Times New Roman" w:hAnsi="Times New Roman" w:cs="Times New Roman"/>
-          <w:sz w:val="20"/>
-          <w:szCs w:val="20"/>
-        </w:rPr>
-      </w:pPr>
-    </w:p>
-    <w:p>
-      <w:pPr>
-        <w:rPr>
-          <w:ins w:id="137" w:author="mac" w:date="2018-11-17T20:09:00Z"/>
-          <w:rFonts w:ascii="Times New Roman" w:hAnsi="Times New Roman" w:cs="Times New Roman"/>
-          <w:sz w:val="20"/>
-          <w:szCs w:val="20"/>
-        </w:rPr>
-      </w:pPr>
-      <w:proofErr w:type="spellStart"/>
-      <w:ins w:id="138" w:author="mac" w:date="2018-11-17T20:09:00Z">
-        <w:r>
-          <w:rPr>
-            <w:rFonts w:ascii="Times New Roman" w:hAnsi="Times New Roman" w:cs="Times New Roman"/>
-            <w:color w:val="000000"/>
-          </w:rPr>
-          <w:t>CPU:Intel</w:t>
-        </w:r>
-        <w:proofErr w:type="spellEnd"/>
-        <w:r>
-          <w:rPr>
-            <w:rFonts w:ascii="Times New Roman" w:hAnsi="Times New Roman" w:cs="Times New Roman"/>
-            <w:color w:val="000000"/>
-          </w:rPr>
-          <w:t xml:space="preserve"> i3-4170 @ 3.7Ghz / AMD FX 6300 or equivalent</w:t>
-        </w:r>
-      </w:ins>
-    </w:p>
-    <w:p>
-      <w:pPr>
-        <w:rPr>
-          <w:ins w:id="139" w:author="mac" w:date="2018-11-17T20:09:00Z"/>
-          <w:rFonts w:ascii="Times New Roman" w:hAnsi="Times New Roman" w:cs="Times New Roman"/>
-          <w:sz w:val="20"/>
-          <w:szCs w:val="20"/>
-        </w:rPr>
-      </w:pPr>
-      <w:ins w:id="140" w:author="mac" w:date="2018-11-17T20:09:00Z">
-        <w:r>
-          <w:rPr>
-            <w:rFonts w:ascii="Times New Roman" w:hAnsi="Times New Roman" w:cs="Times New Roman"/>
-            <w:color w:val="000000"/>
-          </w:rPr>
-          <w:t>RAM: 4GB RAM</w:t>
-        </w:r>
-      </w:ins>
-    </w:p>
-    <w:p>
-      <w:pPr>
-        <w:rPr>
-          <w:ins w:id="141" w:author="mac" w:date="2018-11-17T20:09:00Z"/>
-          <w:rFonts w:ascii="Times New Roman" w:hAnsi="Times New Roman" w:cs="Times New Roman"/>
-          <w:sz w:val="20"/>
-          <w:szCs w:val="20"/>
-        </w:rPr>
-      </w:pPr>
-      <w:ins w:id="142" w:author="mac" w:date="2018-11-17T20:09:00Z">
-        <w:r>
-          <w:rPr>
-            <w:rFonts w:ascii="Times New Roman" w:hAnsi="Times New Roman" w:cs="Times New Roman"/>
-            <w:color w:val="000000"/>
-          </w:rPr>
-          <w:t>HDD: 15 GB HD space</w:t>
-        </w:r>
-      </w:ins>
-    </w:p>
-    <w:p>
-      <w:pPr>
-        <w:rPr>
-          <w:ins w:id="143" w:author="mac" w:date="2018-11-17T20:09:00Z"/>
-          <w:rFonts w:ascii="Times New Roman" w:hAnsi="Times New Roman" w:cs="Times New Roman"/>
-          <w:sz w:val="20"/>
-          <w:szCs w:val="20"/>
-        </w:rPr>
-      </w:pPr>
-      <w:proofErr w:type="spellStart"/>
-      <w:ins w:id="144" w:author="mac" w:date="2018-11-17T20:09:00Z">
-        <w:r>
-          <w:rPr>
-            <w:rFonts w:ascii="Times New Roman" w:hAnsi="Times New Roman" w:cs="Times New Roman"/>
-            <w:color w:val="000000"/>
-          </w:rPr>
-          <w:t>GPU</w:t>
-        </w:r>
-        <w:proofErr w:type="gramStart"/>
-        <w:r>
-          <w:rPr>
-            <w:rFonts w:ascii="Times New Roman" w:hAnsi="Times New Roman" w:cs="Times New Roman"/>
-            <w:color w:val="000000"/>
-          </w:rPr>
-          <w:t>:NVidia</w:t>
-        </w:r>
-        <w:proofErr w:type="spellEnd"/>
-        <w:proofErr w:type="gramEnd"/>
-        <w:r>
-          <w:rPr>
-            <w:rFonts w:ascii="Times New Roman" w:hAnsi="Times New Roman" w:cs="Times New Roman"/>
-            <w:color w:val="000000"/>
-          </w:rPr>
-          <w:t xml:space="preserve">  GeForce GTX 650TI / GT 740 or AMD  Radeon R7 250x</w:t>
-        </w:r>
-      </w:ins>
-    </w:p>
-    <w:p>
-      <w:pPr>
-        <w:rPr>
-          <w:ins w:id="145" w:author="mac" w:date="2018-11-17T20:09:00Z"/>
-          <w:rFonts w:ascii="Times New Roman" w:hAnsi="Times New Roman" w:cs="Times New Roman"/>
-          <w:sz w:val="20"/>
-          <w:szCs w:val="20"/>
-        </w:rPr>
-      </w:pPr>
-      <w:ins w:id="146" w:author="mac" w:date="2018-11-17T20:09:00Z">
-        <w:r>
-          <w:rPr>
-            <w:rFonts w:ascii="Times New Roman" w:hAnsi="Times New Roman" w:cs="Times New Roman"/>
-            <w:color w:val="000000"/>
-          </w:rPr>
-          <w:t xml:space="preserve">DirectX: Version 11.0 </w:t>
-        </w:r>
-      </w:ins>
-    </w:p>
-    <w:p>
-      <w:pPr>
-        <w:rPr>
-          <w:ins w:id="147" w:author="mac" w:date="2018-11-17T20:09:00Z"/>
-          <w:rFonts w:ascii="Times New Roman" w:hAnsi="Times New Roman" w:cs="Times New Roman"/>
-          <w:sz w:val="20"/>
-          <w:szCs w:val="20"/>
-        </w:rPr>
-      </w:pPr>
-      <w:ins w:id="148" w:author="mac" w:date="2018-11-17T20:09:00Z">
-        <w:r>
-          <w:rPr>
-            <w:rFonts w:ascii="Times New Roman" w:hAnsi="Times New Roman" w:cs="Times New Roman"/>
-            <w:color w:val="000000"/>
-          </w:rPr>
-          <w:t>Sound Card: DirectX Compatible</w:t>
-        </w:r>
-      </w:ins>
-    </w:p>
-    <w:p>
-      <w:pPr>
-        <w:rPr>
-          <w:ins w:id="149" w:author="mac" w:date="2018-11-17T20:09:00Z"/>
-          <w:rFonts w:ascii="Times New Roman" w:hAnsi="Times New Roman" w:cs="Times New Roman"/>
-          <w:sz w:val="20"/>
-          <w:szCs w:val="20"/>
-        </w:rPr>
-      </w:pPr>
-      <w:ins w:id="150" w:author="mac" w:date="2018-11-17T20:09:00Z">
-        <w:r>
-          <w:rPr>
-            <w:rFonts w:ascii="Times New Roman" w:hAnsi="Times New Roman" w:cs="Times New Roman"/>
-            <w:color w:val="000000"/>
-          </w:rPr>
-          <w:t>Operating System: Windows 7 64-Bit or later</w:t>
-        </w:r>
-      </w:ins>
-    </w:p>
-    <w:p>
-      <w:pPr>
-        <w:spacing w:after="240"/>
-        <w:rPr>
-          <w:ins w:id="151" w:author="mac" w:date="2018-11-17T20:09:00Z"/>
-          <w:rFonts w:ascii="Times New Roman" w:hAnsi="Times New Roman" w:cs="Times New Roman"/>
-          <w:sz w:val="20"/>
-          <w:szCs w:val="20"/>
-        </w:rPr>
-      </w:pPr>
-    </w:p>
-    <w:p>
-      <w:pPr>
-        <w:jc w:val="both"/>
-        <w:rPr>
-          <w:ins w:id="152" w:author="mac" w:date="2018-11-17T20:09:00Z"/>
-          <w:rFonts w:ascii="Times New Roman" w:hAnsi="Times New Roman" w:cs="Times New Roman"/>
-          <w:sz w:val="20"/>
-          <w:szCs w:val="20"/>
-        </w:rPr>
-      </w:pPr>
-      <w:ins w:id="153" w:author="mac" w:date="2018-11-17T20:09:00Z">
-        <w:r>
-          <w:rPr>
-            <w:rFonts w:ascii="Times New Roman" w:hAnsi="Times New Roman" w:cs="Times New Roman"/>
-            <w:color w:val="000000"/>
-            <w:rPrChange w:id="154" w:author="mac" w:date="2018-11-17T20:09:00Z">
+            <w:rPrChange w:id="134" w:author="mac" w:date="2018-11-17T20:09:00Z">
               <w:rPr>
                 <w:rFonts w:cs="Times New Roman"/>
                 <w:color w:val="000000"/>
               </w:rPr>
             </w:rPrChange>
           </w:rPr>
-          <w:t>Recommended Requirements:</w:t>
+          <w:tab/>
+        </w:r>
+        <w:r>
+          <w:rPr>
+            <w:rFonts w:ascii="Times New Roman" w:hAnsi="Times New Roman" w:cs="Times New Roman"/>
+            <w:color w:val="000000"/>
+            <w:rPrChange w:id="135" w:author="mac" w:date="2018-11-17T20:09:00Z">
+              <w:rPr>
+                <w:rFonts w:cs="Times New Roman"/>
+                <w:color w:val="000000"/>
+              </w:rPr>
+            </w:rPrChange>
+          </w:rPr>
+          <w:tab/>
+        </w:r>
+      </w:ins>
+    </w:p>
+    <w:p>
+      <w:pPr>
+        <w:rPr>
+          <w:ins w:id="136" w:author="mac" w:date="2018-11-17T20:09:00Z"/>
+          <w:rFonts w:ascii="Times New Roman" w:hAnsi="Times New Roman" w:cs="Times New Roman"/>
+          <w:sz w:val="20"/>
+          <w:szCs w:val="20"/>
+        </w:rPr>
+      </w:pPr>
+      <w:ins w:id="137" w:author="mac" w:date="2018-11-17T20:09:00Z">
+        <w:r>
+          <w:rPr>
+            <w:rFonts w:ascii="Times New Roman" w:hAnsi="Times New Roman" w:cs="Times New Roman"/>
+            <w:color w:val="000000"/>
+            <w:rPrChange w:id="138" w:author="mac" w:date="2018-11-17T20:09:00Z">
+              <w:rPr>
+                <w:rFonts w:cs="Times New Roman"/>
+                <w:color w:val="000000"/>
+              </w:rPr>
+            </w:rPrChange>
+          </w:rPr>
+          <w:tab/>
+        </w:r>
+        <w:r>
+          <w:rPr>
+            <w:rFonts w:ascii="Times New Roman" w:hAnsi="Times New Roman" w:cs="Times New Roman"/>
+            <w:color w:val="000000"/>
+            <w:rPrChange w:id="139" w:author="mac" w:date="2018-11-17T20:09:00Z">
+              <w:rPr>
+                <w:rFonts w:cs="Times New Roman"/>
+                <w:color w:val="000000"/>
+              </w:rPr>
+            </w:rPrChange>
+          </w:rPr>
+          <w:tab/>
+        </w:r>
+        <w:r>
+          <w:rPr>
+            <w:rFonts w:ascii="Times New Roman" w:hAnsi="Times New Roman" w:cs="Times New Roman"/>
+            <w:color w:val="000000"/>
+            <w:rPrChange w:id="140" w:author="mac" w:date="2018-11-17T20:09:00Z">
+              <w:rPr>
+                <w:rFonts w:cs="Times New Roman"/>
+                <w:color w:val="000000"/>
+              </w:rPr>
+            </w:rPrChange>
+          </w:rPr>
+          <w:tab/>
+        </w:r>
+        <w:r>
+          <w:rPr>
+            <w:rFonts w:ascii="Times New Roman" w:hAnsi="Times New Roman" w:cs="Times New Roman"/>
+            <w:color w:val="000000"/>
+            <w:rPrChange w:id="141" w:author="mac" w:date="2018-11-17T20:09:00Z">
+              <w:rPr>
+                <w:rFonts w:cs="Times New Roman"/>
+                <w:color w:val="000000"/>
+              </w:rPr>
+            </w:rPrChange>
+          </w:rPr>
+          <w:tab/>
+        </w:r>
+      </w:ins>
+    </w:p>
+    <w:p>
+      <w:pPr>
+        <w:rPr>
+          <w:ins w:id="142" w:author="mac" w:date="2018-11-17T20:09:00Z"/>
+          <w:rFonts w:ascii="Times New Roman" w:hAnsi="Times New Roman" w:cs="Times New Roman"/>
+          <w:sz w:val="20"/>
+          <w:szCs w:val="20"/>
+        </w:rPr>
+      </w:pPr>
+      <w:ins w:id="143" w:author="mac" w:date="2018-11-17T20:09:00Z">
+        <w:r>
+          <w:rPr>
+            <w:rFonts w:ascii="Times New Roman" w:hAnsi="Times New Roman" w:cs="Times New Roman"/>
+            <w:color w:val="000000"/>
+          </w:rPr>
+          <w:t>Minimum Requirements:</w:t>
+        </w:r>
+      </w:ins>
+    </w:p>
+    <w:p>
+      <w:pPr>
+        <w:rPr>
+          <w:ins w:id="144" w:author="mac" w:date="2018-11-17T20:09:00Z"/>
+          <w:rFonts w:ascii="Times New Roman" w:hAnsi="Times New Roman" w:cs="Times New Roman"/>
+          <w:sz w:val="20"/>
+          <w:szCs w:val="20"/>
+        </w:rPr>
+      </w:pPr>
+    </w:p>
+    <w:p>
+      <w:pPr>
+        <w:rPr>
+          <w:ins w:id="145" w:author="mac" w:date="2018-11-17T20:09:00Z"/>
+          <w:rFonts w:ascii="Times New Roman" w:hAnsi="Times New Roman" w:cs="Times New Roman"/>
+          <w:sz w:val="20"/>
+          <w:szCs w:val="20"/>
+        </w:rPr>
+      </w:pPr>
+      <w:ins w:id="146" w:author="mac" w:date="2018-11-17T20:09:00Z">
+        <w:r>
+          <w:rPr>
+            <w:rFonts w:ascii="Times New Roman" w:hAnsi="Times New Roman" w:cs="Times New Roman"/>
+            <w:color w:val="000000"/>
+          </w:rPr>
+          <w:t>CPU:Intel i3-4170 @ 3.7Ghz / AMD FX 6300 or equivalent</w:t>
+        </w:r>
+      </w:ins>
+    </w:p>
+    <w:p>
+      <w:pPr>
+        <w:rPr>
+          <w:ins w:id="147" w:author="mac" w:date="2018-11-17T20:09:00Z"/>
+          <w:rFonts w:ascii="Times New Roman" w:hAnsi="Times New Roman" w:cs="Times New Roman"/>
+          <w:sz w:val="20"/>
+          <w:szCs w:val="20"/>
+        </w:rPr>
+      </w:pPr>
+      <w:ins w:id="148" w:author="mac" w:date="2018-11-17T20:09:00Z">
+        <w:r>
+          <w:rPr>
+            <w:rFonts w:ascii="Times New Roman" w:hAnsi="Times New Roman" w:cs="Times New Roman"/>
+            <w:color w:val="000000"/>
+          </w:rPr>
+          <w:t>RAM: 4GB RAM</w:t>
+        </w:r>
+      </w:ins>
+    </w:p>
+    <w:p>
+      <w:pPr>
+        <w:rPr>
+          <w:ins w:id="149" w:author="mac" w:date="2018-11-17T20:09:00Z"/>
+          <w:rFonts w:ascii="Times New Roman" w:hAnsi="Times New Roman" w:cs="Times New Roman"/>
+          <w:sz w:val="20"/>
+          <w:szCs w:val="20"/>
+        </w:rPr>
+      </w:pPr>
+      <w:ins w:id="150" w:author="mac" w:date="2018-11-17T20:09:00Z">
+        <w:r>
+          <w:rPr>
+            <w:rFonts w:ascii="Times New Roman" w:hAnsi="Times New Roman" w:cs="Times New Roman"/>
+            <w:color w:val="000000"/>
+          </w:rPr>
+          <w:t>HDD: 15 GB HD space</w:t>
+        </w:r>
+      </w:ins>
+    </w:p>
+    <w:p>
+      <w:pPr>
+        <w:rPr>
+          <w:ins w:id="151" w:author="mac" w:date="2018-11-17T20:09:00Z"/>
+          <w:rFonts w:ascii="Times New Roman" w:hAnsi="Times New Roman" w:cs="Times New Roman"/>
+          <w:sz w:val="20"/>
+          <w:szCs w:val="20"/>
+        </w:rPr>
+      </w:pPr>
+      <w:ins w:id="152" w:author="mac" w:date="2018-11-17T20:09:00Z">
+        <w:r>
+          <w:rPr>
+            <w:rFonts w:ascii="Times New Roman" w:hAnsi="Times New Roman" w:cs="Times New Roman"/>
+            <w:color w:val="000000"/>
+          </w:rPr>
+          <w:t>GPU:NVidia  GeForce GTX 650TI / GT 740 or AMD  Radeon R7 250x</w:t>
+        </w:r>
+      </w:ins>
+    </w:p>
+    <w:p>
+      <w:pPr>
+        <w:rPr>
+          <w:ins w:id="153" w:author="mac" w:date="2018-11-17T20:09:00Z"/>
+          <w:rFonts w:ascii="Times New Roman" w:hAnsi="Times New Roman" w:cs="Times New Roman"/>
+          <w:sz w:val="20"/>
+          <w:szCs w:val="20"/>
+        </w:rPr>
+      </w:pPr>
+      <w:ins w:id="154" w:author="mac" w:date="2018-11-17T20:09:00Z">
+        <w:r>
+          <w:rPr>
+            <w:rFonts w:ascii="Times New Roman" w:hAnsi="Times New Roman" w:cs="Times New Roman"/>
+            <w:color w:val="000000"/>
+          </w:rPr>
+          <w:t xml:space="preserve">DirectX: Version 11.0 </w:t>
         </w:r>
       </w:ins>
     </w:p>
@@ -2951,17 +2659,92 @@
           <w:szCs w:val="20"/>
         </w:rPr>
       </w:pPr>
-    </w:p>
-    <w:p>
-      <w:pPr>
-        <w:rPr>
-          <w:ins w:id="156" w:author="mac" w:date="2018-11-17T20:09:00Z"/>
+      <w:ins w:id="156" w:author="mac" w:date="2018-11-17T20:09:00Z">
+        <w:r>
+          <w:rPr>
+            <w:rFonts w:ascii="Times New Roman" w:hAnsi="Times New Roman" w:cs="Times New Roman"/>
+            <w:color w:val="000000"/>
+          </w:rPr>
+          <w:t>Sound Card: DirectX Compatible</w:t>
+        </w:r>
+      </w:ins>
+    </w:p>
+    <w:p>
+      <w:pPr>
+        <w:rPr>
+          <w:ins w:id="157" w:author="mac" w:date="2018-11-17T20:09:00Z"/>
           <w:rFonts w:ascii="Times New Roman" w:hAnsi="Times New Roman" w:cs="Times New Roman"/>
           <w:sz w:val="20"/>
           <w:szCs w:val="20"/>
         </w:rPr>
       </w:pPr>
-      <w:ins w:id="157" w:author="mac" w:date="2018-11-17T20:09:00Z">
+      <w:ins w:id="158" w:author="mac" w:date="2018-11-17T20:09:00Z">
+        <w:r>
+          <w:rPr>
+            <w:rFonts w:ascii="Times New Roman" w:hAnsi="Times New Roman" w:cs="Times New Roman"/>
+            <w:color w:val="000000"/>
+          </w:rPr>
+          <w:t>Operating System: Windows 7 64-Bit or later</w:t>
+        </w:r>
+      </w:ins>
+    </w:p>
+    <w:p>
+      <w:pPr>
+        <w:spacing w:after="240"/>
+        <w:rPr>
+          <w:ins w:id="159" w:author="mac" w:date="2018-11-17T20:09:00Z"/>
+          <w:rFonts w:ascii="Times New Roman" w:hAnsi="Times New Roman" w:cs="Times New Roman"/>
+          <w:sz w:val="20"/>
+          <w:szCs w:val="20"/>
+        </w:rPr>
+      </w:pPr>
+    </w:p>
+    <w:p>
+      <w:pPr>
+        <w:jc w:val="both"/>
+        <w:rPr>
+          <w:ins w:id="160" w:author="mac" w:date="2018-11-17T20:09:00Z"/>
+          <w:rFonts w:ascii="Times New Roman" w:hAnsi="Times New Roman" w:cs="Times New Roman"/>
+          <w:sz w:val="20"/>
+          <w:szCs w:val="20"/>
+        </w:rPr>
+      </w:pPr>
+      <w:ins w:id="161" w:author="mac" w:date="2018-11-17T20:09:00Z">
+        <w:r>
+          <w:rPr>
+            <w:rFonts w:ascii="Times New Roman" w:hAnsi="Times New Roman" w:cs="Times New Roman"/>
+            <w:color w:val="000000"/>
+            <w:rPrChange w:id="162" w:author="mac" w:date="2018-11-17T20:09:00Z">
+              <w:rPr>
+                <w:rFonts w:cs="Times New Roman"/>
+                <w:color w:val="000000"/>
+              </w:rPr>
+            </w:rPrChange>
+          </w:rPr>
+          <w:t>Recommended Requirements:</w:t>
+        </w:r>
+      </w:ins>
+    </w:p>
+    <w:p>
+      <w:pPr>
+        <w:rPr>
+          <w:ins w:id="163" w:author="mac" w:date="2018-11-17T20:09:00Z"/>
+          <w:rFonts w:ascii="Times New Roman" w:hAnsi="Times New Roman" w:cs="Times New Roman"/>
+          <w:sz w:val="20"/>
+          <w:szCs w:val="20"/>
+        </w:rPr>
+      </w:pPr>
+    </w:p>
+    <w:p>
+      <w:pPr>
+        <w:rPr>
+          <w:ins w:id="164" w:author="mac" w:date="2018-11-17T20:09:00Z"/>
+          <w:rFonts w:ascii="Times New Roman" w:hAnsi="Times New Roman" w:cs="Times New Roman"/>
+          <w:sz w:val="20"/>
+          <w:szCs w:val="20"/>
+        </w:rPr>
+      </w:pPr>
+      <w:ins w:id="165" w:author="mac" w:date="2018-11-17T20:09:00Z">
         <w:r>
           <w:rPr>
             <w:rFonts w:ascii="Times New Roman" w:hAnsi="Times New Roman" w:cs="Times New Roman"/>
@@ -2974,7 +2757,7 @@
             <w:rFonts w:ascii="Times New Roman" w:hAnsi="Times New Roman" w:cs="Times New Roman"/>
             <w:color w:val="222222"/>
             <w:shd w:val="clear" w:color="auto" w:fill="FFFFFF"/>
-            <w:rPrChange w:id="158" w:author="mac" w:date="2018-11-17T20:09:00Z">
+            <w:rPrChange w:id="166" w:author="mac" w:date="2018-11-17T20:09:00Z">
               <w:rPr>
                 <w:rFonts w:ascii="Arial" w:hAnsi="Arial"/>
                 <w:color w:val="222222"/>
@@ -2989,115 +2772,7 @@
             <w:rFonts w:ascii="Times New Roman" w:hAnsi="Times New Roman" w:cs="Times New Roman"/>
             <w:color w:val="000000"/>
           </w:rPr>
-          <w:t xml:space="preserve">@ 4.0 GHz/AMD FX </w:t>
-        </w:r>
-        <w:proofErr w:type="gramStart"/>
-        <w:r>
-          <w:rPr>
-            <w:rFonts w:ascii="Times New Roman" w:hAnsi="Times New Roman" w:cs="Times New Roman"/>
-            <w:color w:val="000000"/>
-          </w:rPr>
-          <w:t>9590  or</w:t>
-        </w:r>
-        <w:proofErr w:type="gramEnd"/>
-        <w:r>
-          <w:rPr>
-            <w:rFonts w:ascii="Times New Roman" w:hAnsi="Times New Roman" w:cs="Times New Roman"/>
-            <w:color w:val="000000"/>
-          </w:rPr>
-          <w:t xml:space="preserve"> equivalent</w:t>
-        </w:r>
-      </w:ins>
-    </w:p>
-    <w:p>
-      <w:pPr>
-        <w:rPr>
-          <w:ins w:id="159" w:author="mac" w:date="2018-11-17T20:09:00Z"/>
-          <w:rFonts w:ascii="Times New Roman" w:hAnsi="Times New Roman" w:cs="Times New Roman"/>
-          <w:sz w:val="20"/>
-          <w:szCs w:val="20"/>
-        </w:rPr>
-      </w:pPr>
-      <w:ins w:id="160" w:author="mac" w:date="2018-11-17T20:09:00Z">
-        <w:r>
-          <w:rPr>
-            <w:rFonts w:ascii="Times New Roman" w:hAnsi="Times New Roman" w:cs="Times New Roman"/>
-            <w:color w:val="000000"/>
-          </w:rPr>
-          <w:t>RAM: 16GB RAM</w:t>
-        </w:r>
-      </w:ins>
-    </w:p>
-    <w:p>
-      <w:pPr>
-        <w:rPr>
-          <w:ins w:id="161" w:author="mac" w:date="2018-11-17T20:09:00Z"/>
-          <w:rFonts w:ascii="Times New Roman" w:hAnsi="Times New Roman" w:cs="Times New Roman"/>
-          <w:sz w:val="20"/>
-          <w:szCs w:val="20"/>
-        </w:rPr>
-      </w:pPr>
-      <w:ins w:id="162" w:author="mac" w:date="2018-11-17T20:09:00Z">
-        <w:r>
-          <w:rPr>
-            <w:rFonts w:ascii="Times New Roman" w:hAnsi="Times New Roman" w:cs="Times New Roman"/>
-            <w:color w:val="000000"/>
-          </w:rPr>
-          <w:t>HDD: 25 GB HD space</w:t>
-        </w:r>
-      </w:ins>
-    </w:p>
-    <w:p>
-      <w:pPr>
-        <w:rPr>
-          <w:ins w:id="163" w:author="mac" w:date="2018-11-17T20:09:00Z"/>
-          <w:rFonts w:ascii="Times New Roman" w:hAnsi="Times New Roman" w:cs="Times New Roman"/>
-          <w:sz w:val="20"/>
-          <w:szCs w:val="20"/>
-        </w:rPr>
-      </w:pPr>
-      <w:ins w:id="164" w:author="mac" w:date="2018-11-17T20:09:00Z">
-        <w:r>
-          <w:rPr>
-            <w:rFonts w:ascii="Times New Roman" w:hAnsi="Times New Roman" w:cs="Times New Roman"/>
-            <w:color w:val="000000"/>
-          </w:rPr>
-          <w:t xml:space="preserve">GPU: NVidia </w:t>
-        </w:r>
-        <w:proofErr w:type="gramStart"/>
-        <w:r>
-          <w:rPr>
-            <w:rFonts w:ascii="Times New Roman" w:hAnsi="Times New Roman" w:cs="Times New Roman"/>
-            <w:color w:val="000000"/>
-          </w:rPr>
-          <w:t>GeForce  GTX</w:t>
-        </w:r>
-        <w:proofErr w:type="gramEnd"/>
-        <w:r>
-          <w:rPr>
-            <w:rFonts w:ascii="Times New Roman" w:hAnsi="Times New Roman" w:cs="Times New Roman"/>
-            <w:color w:val="000000"/>
-          </w:rPr>
-          <w:t xml:space="preserve"> 1080 or AMD Radeon RX 480</w:t>
-        </w:r>
-      </w:ins>
-    </w:p>
-    <w:p>
-      <w:pPr>
-        <w:rPr>
-          <w:ins w:id="165" w:author="mac" w:date="2018-11-17T20:09:00Z"/>
-          <w:rFonts w:ascii="Times New Roman" w:hAnsi="Times New Roman" w:cs="Times New Roman"/>
-          <w:sz w:val="20"/>
-          <w:szCs w:val="20"/>
-        </w:rPr>
-      </w:pPr>
-      <w:ins w:id="166" w:author="mac" w:date="2018-11-17T20:09:00Z">
-        <w:r>
-          <w:rPr>
-            <w:rFonts w:ascii="Times New Roman" w:hAnsi="Times New Roman" w:cs="Times New Roman"/>
-            <w:color w:val="000000"/>
-          </w:rPr>
-          <w:t>DirectX: Version 11.0</w:t>
+          <w:t>@ 4.0 GHz/AMD FX 9590  or equivalent</w:t>
         </w:r>
       </w:ins>
     </w:p>
@@ -3116,7 +2791,7 @@
             <w:rFonts w:ascii="Times New Roman" w:hAnsi="Times New Roman" w:cs="Times New Roman"/>
             <w:color w:val="000000"/>
           </w:rPr>
-          <w:t>Sound Card: DirectX Compatible</w:t>
+          <w:t>RAM: 16GB RAM</w:t>
         </w:r>
       </w:ins>
     </w:p>
@@ -3135,7 +2810,7 @@
             <w:rFonts w:ascii="Times New Roman" w:hAnsi="Times New Roman" w:cs="Times New Roman"/>
             <w:color w:val="000000"/>
           </w:rPr>
-          <w:t>Operating System: Windows 10 64 Bit</w:t>
+          <w:t>HDD: 25 GB HD space</w:t>
         </w:r>
       </w:ins>
     </w:p>
@@ -3148,14 +2823,90 @@
           <w:szCs w:val="20"/>
         </w:rPr>
       </w:pPr>
-    </w:p>
-    <w:p>
-      <w:pPr>
-        <w:rPr>
-          <w:del w:id="172" w:author="mac" w:date="2018-11-17T20:09:00Z"/>
-        </w:rPr>
-      </w:pPr>
-      <w:del w:id="173" w:author="mac" w:date="2018-11-17T20:09:00Z">
+      <w:ins w:id="172" w:author="mac" w:date="2018-11-17T20:09:00Z">
+        <w:r>
+          <w:rPr>
+            <w:rFonts w:ascii="Times New Roman" w:hAnsi="Times New Roman" w:cs="Times New Roman"/>
+            <w:color w:val="000000"/>
+          </w:rPr>
+          <w:t>GPU: NVidia GeForce  GTX 1080 or AMD Radeon RX 480</w:t>
+        </w:r>
+      </w:ins>
+    </w:p>
+    <w:p>
+      <w:pPr>
+        <w:rPr>
+          <w:ins w:id="173" w:author="mac" w:date="2018-11-17T20:09:00Z"/>
+          <w:rFonts w:ascii="Times New Roman" w:hAnsi="Times New Roman" w:cs="Times New Roman"/>
+          <w:sz w:val="20"/>
+          <w:szCs w:val="20"/>
+        </w:rPr>
+      </w:pPr>
+      <w:ins w:id="174" w:author="mac" w:date="2018-11-17T20:09:00Z">
+        <w:r>
+          <w:rPr>
+            <w:rFonts w:ascii="Times New Roman" w:hAnsi="Times New Roman" w:cs="Times New Roman"/>
+            <w:color w:val="000000"/>
+          </w:rPr>
+          <w:t>DirectX: Version 11.0</w:t>
+        </w:r>
+      </w:ins>
+    </w:p>
+    <w:p>
+      <w:pPr>
+        <w:rPr>
+          <w:ins w:id="175" w:author="mac" w:date="2018-11-17T20:09:00Z"/>
+          <w:rFonts w:ascii="Times New Roman" w:hAnsi="Times New Roman" w:cs="Times New Roman"/>
+          <w:sz w:val="20"/>
+          <w:szCs w:val="20"/>
+        </w:rPr>
+      </w:pPr>
+      <w:ins w:id="176" w:author="mac" w:date="2018-11-17T20:09:00Z">
+        <w:r>
+          <w:rPr>
+            <w:rFonts w:ascii="Times New Roman" w:hAnsi="Times New Roman" w:cs="Times New Roman"/>
+            <w:color w:val="000000"/>
+          </w:rPr>
+          <w:t>Sound Card: DirectX Compatible</w:t>
+        </w:r>
+      </w:ins>
+    </w:p>
+    <w:p>
+      <w:pPr>
+        <w:rPr>
+          <w:ins w:id="177" w:author="mac" w:date="2018-11-17T20:09:00Z"/>
+          <w:rFonts w:ascii="Times New Roman" w:hAnsi="Times New Roman" w:cs="Times New Roman"/>
+          <w:sz w:val="20"/>
+          <w:szCs w:val="20"/>
+        </w:rPr>
+      </w:pPr>
+      <w:ins w:id="178" w:author="mac" w:date="2018-11-17T20:09:00Z">
+        <w:r>
+          <w:rPr>
+            <w:rFonts w:ascii="Times New Roman" w:hAnsi="Times New Roman" w:cs="Times New Roman"/>
+            <w:color w:val="000000"/>
+          </w:rPr>
+          <w:t>Operating System: Windows 10 64 Bit</w:t>
+        </w:r>
+      </w:ins>
+    </w:p>
+    <w:p>
+      <w:pPr>
+        <w:rPr>
+          <w:ins w:id="179" w:author="mac" w:date="2018-11-17T20:09:00Z"/>
+          <w:rFonts w:ascii="Times New Roman" w:hAnsi="Times New Roman" w:cs="Times New Roman"/>
+          <w:sz w:val="20"/>
+          <w:szCs w:val="20"/>
+        </w:rPr>
+      </w:pPr>
+    </w:p>
+    <w:p>
+      <w:pPr>
+        <w:rPr>
+          <w:del w:id="180" w:author="mac" w:date="2018-11-17T20:09:00Z"/>
+        </w:rPr>
+      </w:pPr>
+      <w:del w:id="181" w:author="mac" w:date="2018-11-17T20:09:00Z">
         <w:r>
           <w:lastRenderedPageBreak/>
           <w:delText>&lt;</w:delText>
@@ -3182,11 +2933,11 @@
         <w:ind w:firstLine="720"/>
         <w:jc w:val="both"/>
         <w:rPr>
-          <w:ins w:id="174" w:author="mac" w:date="2018-11-18T14:49:00Z"/>
+          <w:ins w:id="182" w:author="mac" w:date="2018-11-18T14:49:00Z"/>
           <w:rFonts w:ascii="Times New Roman" w:hAnsi="Times New Roman" w:cs="Times New Roman"/>
           <w:color w:val="000000"/>
         </w:rPr>
-        <w:pPrChange w:id="175" w:author="mac" w:date="2018-11-18T14:48:00Z">
+        <w:pPrChange w:id="183" w:author="mac" w:date="2018-11-18T14:48:00Z">
           <w:pPr/>
         </w:pPrChange>
       </w:pPr>
@@ -3197,93 +2948,35 @@
         <w:ind w:firstLine="720"/>
         <w:jc w:val="both"/>
         <w:rPr>
-          <w:ins w:id="176" w:author="mac" w:date="2018-11-18T14:48:00Z"/>
+          <w:ins w:id="184" w:author="mac" w:date="2018-11-18T14:48:00Z"/>
           <w:rFonts w:ascii="Times New Roman" w:hAnsi="Times New Roman" w:cs="Times New Roman"/>
           <w:sz w:val="20"/>
           <w:szCs w:val="20"/>
         </w:rPr>
-        <w:pPrChange w:id="177" w:author="mac" w:date="2018-11-18T14:48:00Z">
+        <w:pPrChange w:id="185" w:author="mac" w:date="2018-11-18T14:48:00Z">
           <w:pPr/>
         </w:pPrChange>
       </w:pPr>
-      <w:ins w:id="178" w:author="mac" w:date="2018-11-18T14:48:00Z">
+      <w:ins w:id="186" w:author="mac" w:date="2018-11-18T14:48:00Z">
         <w:r>
           <w:rPr>
             <w:rFonts w:ascii="Times New Roman" w:hAnsi="Times New Roman" w:cs="Times New Roman"/>
             <w:color w:val="000000"/>
-            <w:rPrChange w:id="179" w:author="mac" w:date="2018-11-18T14:48:00Z">
+            <w:rPrChange w:id="187" w:author="mac" w:date="2018-11-18T14:48:00Z">
               <w:rPr>
                 <w:rFonts w:cs="Times New Roman"/>
                 <w:color w:val="000000"/>
               </w:rPr>
             </w:rPrChange>
           </w:rPr>
-          <w:t xml:space="preserve">As in every software product there can be some bug in the initial version of </w:t>
-        </w:r>
-        <w:proofErr w:type="spellStart"/>
-        <w:proofErr w:type="gramStart"/>
-        <w:r>
-          <w:rPr>
-            <w:rFonts w:ascii="Times New Roman" w:hAnsi="Times New Roman" w:cs="Times New Roman"/>
-            <w:color w:val="000000"/>
-            <w:rPrChange w:id="180" w:author="mac" w:date="2018-11-18T14:48:00Z">
-              <w:rPr>
-                <w:rFonts w:cs="Times New Roman"/>
-                <w:color w:val="000000"/>
-              </w:rPr>
-            </w:rPrChange>
-          </w:rPr>
-          <w:t>game.Our</w:t>
-        </w:r>
-        <w:proofErr w:type="spellEnd"/>
-        <w:proofErr w:type="gramEnd"/>
-        <w:r>
-          <w:rPr>
-            <w:rFonts w:ascii="Times New Roman" w:hAnsi="Times New Roman" w:cs="Times New Roman"/>
-            <w:color w:val="000000"/>
-            <w:rPrChange w:id="181" w:author="mac" w:date="2018-11-18T14:48:00Z">
-              <w:rPr>
-                <w:rFonts w:cs="Times New Roman"/>
-                <w:color w:val="000000"/>
-              </w:rPr>
-            </w:rPrChange>
-          </w:rPr>
-          <w:t xml:space="preserve"> main concerns is to fix bugs till the certain deadline for each phase of game .</w:t>
-        </w:r>
-        <w:proofErr w:type="spellStart"/>
-        <w:r>
-          <w:rPr>
-            <w:rFonts w:ascii="Times New Roman" w:hAnsi="Times New Roman" w:cs="Times New Roman"/>
-            <w:color w:val="000000"/>
-            <w:rPrChange w:id="182" w:author="mac" w:date="2018-11-18T14:48:00Z">
-              <w:rPr>
-                <w:rFonts w:cs="Times New Roman"/>
-                <w:color w:val="000000"/>
-              </w:rPr>
-            </w:rPrChange>
-          </w:rPr>
-          <w:t>Therefore,firstly</w:t>
-        </w:r>
-        <w:proofErr w:type="spellEnd"/>
-        <w:r>
-          <w:rPr>
-            <w:rFonts w:ascii="Times New Roman" w:hAnsi="Times New Roman" w:cs="Times New Roman"/>
-            <w:color w:val="000000"/>
-            <w:rPrChange w:id="183" w:author="mac" w:date="2018-11-18T14:48:00Z">
-              <w:rPr>
-                <w:rFonts w:cs="Times New Roman"/>
-                <w:color w:val="000000"/>
-              </w:rPr>
-            </w:rPrChange>
-          </w:rPr>
-          <w:t xml:space="preserve"> alpha and beta versions of game will be released .Before launching  game, main four testing   techniques will be tested such as </w:t>
+          <w:t xml:space="preserve">As in every software product there can be some bug in the initial version of game.Our main concerns is to fix bugs till the certain deadline for each phase of game .Therefore,firstly alpha and beta versions of game will be released .Before launching  game, main four testing   techniques will be tested such as </w:t>
         </w:r>
         <w:r>
           <w:rPr>
             <w:rFonts w:ascii="Times New Roman" w:hAnsi="Times New Roman" w:cs="Times New Roman"/>
             <w:color w:val="222222"/>
             <w:shd w:val="clear" w:color="auto" w:fill="FFFFFF"/>
-            <w:rPrChange w:id="184" w:author="mac" w:date="2018-11-18T14:48:00Z">
+            <w:rPrChange w:id="188" w:author="mac" w:date="2018-11-18T14:48:00Z">
               <w:rPr>
                 <w:rFonts w:ascii="Arial" w:hAnsi="Arial"/>
                 <w:color w:val="222222"/>
@@ -3293,64 +2986,6 @@
           </w:rPr>
           <w:t>combinatorial testing</w:t>
         </w:r>
-        <w:r>
-          <w:rPr>
-            <w:rFonts w:ascii="Times New Roman" w:hAnsi="Times New Roman" w:cs="Times New Roman"/>
-            <w:color w:val="000000"/>
-            <w:rPrChange w:id="185" w:author="mac" w:date="2018-11-18T14:48:00Z">
-              <w:rPr>
-                <w:rFonts w:cs="Times New Roman"/>
-                <w:color w:val="000000"/>
-              </w:rPr>
-            </w:rPrChange>
-          </w:rPr>
-          <w:t xml:space="preserve">, clean room testing, functionality testing and </w:t>
-        </w:r>
-        <w:r>
-          <w:rPr>
-            <w:rFonts w:ascii="Times New Roman" w:hAnsi="Times New Roman" w:cs="Times New Roman"/>
-            <w:color w:val="222222"/>
-            <w:shd w:val="clear" w:color="auto" w:fill="FFFFFF"/>
-            <w:rPrChange w:id="186" w:author="mac" w:date="2018-11-18T14:48:00Z">
-              <w:rPr>
-                <w:rFonts w:ascii="Arial" w:hAnsi="Arial"/>
-                <w:color w:val="222222"/>
-                <w:shd w:val="clear" w:color="auto" w:fill="FFFFFF"/>
-              </w:rPr>
-            </w:rPrChange>
-          </w:rPr>
-          <w:t xml:space="preserve">compatibility </w:t>
-        </w:r>
-        <w:proofErr w:type="spellStart"/>
-        <w:r>
-          <w:rPr>
-            <w:rFonts w:ascii="Times New Roman" w:hAnsi="Times New Roman" w:cs="Times New Roman"/>
-            <w:color w:val="222222"/>
-            <w:shd w:val="clear" w:color="auto" w:fill="FFFFFF"/>
-            <w:rPrChange w:id="187" w:author="mac" w:date="2018-11-18T14:48:00Z">
-              <w:rPr>
-                <w:rFonts w:ascii="Arial" w:hAnsi="Arial"/>
-                <w:color w:val="222222"/>
-                <w:shd w:val="clear" w:color="auto" w:fill="FFFFFF"/>
-              </w:rPr>
-            </w:rPrChange>
-          </w:rPr>
-          <w:t>testing</w:t>
-        </w:r>
-        <w:r>
-          <w:rPr>
-            <w:rFonts w:ascii="Times New Roman" w:hAnsi="Times New Roman" w:cs="Times New Roman"/>
-            <w:color w:val="000000"/>
-            <w:rPrChange w:id="188" w:author="mac" w:date="2018-11-18T14:48:00Z">
-              <w:rPr>
-                <w:rFonts w:cs="Times New Roman"/>
-                <w:color w:val="000000"/>
-              </w:rPr>
-            </w:rPrChange>
-          </w:rPr>
-          <w:t>.Alternative</w:t>
-        </w:r>
-        <w:proofErr w:type="spellEnd"/>
         <w:r>
           <w:rPr>
             <w:rFonts w:ascii="Times New Roman" w:hAnsi="Times New Roman" w:cs="Times New Roman"/>
@@ -3362,23 +2997,23 @@
               </w:rPr>
             </w:rPrChange>
           </w:rPr>
-          <w:t xml:space="preserve"> solution for finding and fixing bug is that users or developers could report any bug  as they observed. This will provide nice and </w:t>
-        </w:r>
-        <w:proofErr w:type="gramStart"/>
+          <w:t xml:space="preserve">, clean room testing, functionality testing and </w:t>
+        </w:r>
         <w:r>
           <w:rPr>
             <w:rFonts w:ascii="Times New Roman" w:hAnsi="Times New Roman" w:cs="Times New Roman"/>
-            <w:color w:val="000000"/>
+            <w:color w:val="222222"/>
+            <w:shd w:val="clear" w:color="auto" w:fill="FFFFFF"/>
             <w:rPrChange w:id="190" w:author="mac" w:date="2018-11-18T14:48:00Z">
               <w:rPr>
-                <w:rFonts w:cs="Times New Roman"/>
-                <w:color w:val="000000"/>
+                <w:rFonts w:ascii="Arial" w:hAnsi="Arial"/>
+                <w:color w:val="222222"/>
+                <w:shd w:val="clear" w:color="auto" w:fill="FFFFFF"/>
               </w:rPr>
             </w:rPrChange>
           </w:rPr>
-          <w:t>interesting  collaborations</w:t>
-        </w:r>
-        <w:proofErr w:type="gramEnd"/>
+          <w:t>compatibility testing</w:t>
+        </w:r>
         <w:r>
           <w:rPr>
             <w:rFonts w:ascii="Times New Roman" w:hAnsi="Times New Roman" w:cs="Times New Roman"/>
@@ -3390,7 +3025,7 @@
               </w:rPr>
             </w:rPrChange>
           </w:rPr>
-          <w:t xml:space="preserve"> within developers and  users.</w:t>
+          <w:t>.Alternative solution for finding and fixing bug is that users or developers could report any bug  as they observed. This will provide nice and interesting  collaborations within developers and  users.</w:t>
         </w:r>
         <w:r>
           <w:rPr>
@@ -3485,128 +3120,14 @@
               </w:rPr>
             </w:rPrChange>
           </w:rPr>
-          <w:t xml:space="preserve">Two main and heavily used tools for development and improvement of our game are Blender and Unity. Blender is being used to build up city roads and improve architectures of our </w:t>
-        </w:r>
-        <w:proofErr w:type="spellStart"/>
-        <w:proofErr w:type="gramStart"/>
-        <w:r>
-          <w:rPr>
-            <w:rFonts w:ascii="Times New Roman" w:hAnsi="Times New Roman" w:cs="Times New Roman"/>
-            <w:color w:val="000000"/>
-            <w:rPrChange w:id="201" w:author="mac" w:date="2018-11-18T14:49:00Z">
-              <w:rPr>
-                <w:rFonts w:cs="Times New Roman"/>
-                <w:color w:val="000000"/>
-              </w:rPr>
-            </w:rPrChange>
-          </w:rPr>
-          <w:t>model.After</w:t>
-        </w:r>
-        <w:proofErr w:type="spellEnd"/>
-        <w:proofErr w:type="gramEnd"/>
-        <w:r>
-          <w:rPr>
-            <w:rFonts w:ascii="Times New Roman" w:hAnsi="Times New Roman" w:cs="Times New Roman"/>
-            <w:color w:val="000000"/>
-            <w:rPrChange w:id="202" w:author="mac" w:date="2018-11-18T14:49:00Z">
-              <w:rPr>
-                <w:rFonts w:cs="Times New Roman"/>
-                <w:color w:val="000000"/>
-              </w:rPr>
-            </w:rPrChange>
-          </w:rPr>
-          <w:t xml:space="preserve"> the model is ready it will be added to Unity for development of </w:t>
-        </w:r>
-        <w:proofErr w:type="spellStart"/>
-        <w:r>
-          <w:rPr>
-            <w:rFonts w:ascii="Times New Roman" w:hAnsi="Times New Roman" w:cs="Times New Roman"/>
-            <w:color w:val="000000"/>
-            <w:rPrChange w:id="203" w:author="mac" w:date="2018-11-18T14:49:00Z">
-              <w:rPr>
-                <w:rFonts w:cs="Times New Roman"/>
-                <w:color w:val="000000"/>
-              </w:rPr>
-            </w:rPrChange>
-          </w:rPr>
-          <w:t>game.In</w:t>
-        </w:r>
-        <w:proofErr w:type="spellEnd"/>
-        <w:r>
-          <w:rPr>
-            <w:rFonts w:ascii="Times New Roman" w:hAnsi="Times New Roman" w:cs="Times New Roman"/>
-            <w:color w:val="000000"/>
-            <w:rPrChange w:id="204" w:author="mac" w:date="2018-11-18T14:49:00Z">
-              <w:rPr>
-                <w:rFonts w:cs="Times New Roman"/>
-                <w:color w:val="000000"/>
-              </w:rPr>
-            </w:rPrChange>
-          </w:rPr>
-          <w:t xml:space="preserve"> the project </w:t>
-        </w:r>
-        <w:proofErr w:type="spellStart"/>
-        <w:r>
-          <w:rPr>
-            <w:rFonts w:ascii="Times New Roman" w:hAnsi="Times New Roman" w:cs="Times New Roman"/>
-            <w:color w:val="000000"/>
-            <w:rPrChange w:id="205" w:author="mac" w:date="2018-11-18T14:49:00Z">
-              <w:rPr>
-                <w:rFonts w:cs="Times New Roman"/>
-                <w:color w:val="000000"/>
-              </w:rPr>
-            </w:rPrChange>
-          </w:rPr>
-          <w:t>documentation,appropriate</w:t>
-        </w:r>
-        <w:proofErr w:type="spellEnd"/>
-        <w:r>
-          <w:rPr>
-            <w:rFonts w:ascii="Times New Roman" w:hAnsi="Times New Roman" w:cs="Times New Roman"/>
-            <w:color w:val="000000"/>
-            <w:rPrChange w:id="206" w:author="mac" w:date="2018-11-18T14:49:00Z">
-              <w:rPr>
-                <w:rFonts w:cs="Times New Roman"/>
-                <w:color w:val="000000"/>
-              </w:rPr>
-            </w:rPrChange>
-          </w:rPr>
-          <w:t xml:space="preserve"> credit will be given to </w:t>
-        </w:r>
-        <w:proofErr w:type="spellStart"/>
-        <w:r>
-          <w:rPr>
-            <w:rFonts w:ascii="Times New Roman" w:hAnsi="Times New Roman" w:cs="Times New Roman"/>
-            <w:color w:val="000000"/>
-            <w:rPrChange w:id="207" w:author="mac" w:date="2018-11-18T14:49:00Z">
-              <w:rPr>
-                <w:rFonts w:cs="Times New Roman"/>
-                <w:color w:val="000000"/>
-              </w:rPr>
-            </w:rPrChange>
-          </w:rPr>
-          <w:t>softwares</w:t>
-        </w:r>
-        <w:proofErr w:type="spellEnd"/>
-        <w:r>
-          <w:rPr>
-            <w:rFonts w:ascii="Times New Roman" w:hAnsi="Times New Roman" w:cs="Times New Roman"/>
-            <w:color w:val="000000"/>
-            <w:rPrChange w:id="208" w:author="mac" w:date="2018-11-18T14:49:00Z">
-              <w:rPr>
-                <w:rFonts w:cs="Times New Roman"/>
-                <w:color w:val="000000"/>
-              </w:rPr>
-            </w:rPrChange>
-          </w:rPr>
-          <w:t xml:space="preserve"> or assets used during all phase of game development.</w:t>
+          <w:t>Two main and heavily used tools for development and improvement of our game are Blender and Unity. Blender is being used to build up city roads and improve architectures of our model.After the model is ready it will be added to Unity for development of game.In the project documentation,appropriate credit will be given to softwares or assets used during all phase of game development.</w:t>
         </w:r>
       </w:ins>
     </w:p>
     <w:p>
       <w:pPr>
         <w:rPr>
-          <w:ins w:id="209" w:author="mac" w:date="2018-11-18T14:49:00Z"/>
+          <w:ins w:id="201" w:author="mac" w:date="2018-11-18T14:49:00Z"/>
           <w:rFonts w:ascii="Times New Roman" w:hAnsi="Times New Roman" w:cs="Times New Roman"/>
           <w:sz w:val="20"/>
           <w:szCs w:val="20"/>
@@ -3615,7 +3136,7 @@
     </w:p>
     <w:p>
       <w:pPr>
-        <w:pPrChange w:id="210" w:author="mac" w:date="2018-11-18T14:49:00Z">
+        <w:pPrChange w:id="202" w:author="mac" w:date="2018-11-18T14:49:00Z">
           <w:pPr>
             <w:pStyle w:val="Heading2"/>
           </w:pPr>
@@ -3628,10 +3149,10 @@
         <w:autoSpaceDN w:val="0"/>
         <w:adjustRightInd w:val="0"/>
         <w:rPr>
-          <w:del w:id="211" w:author="mac" w:date="2018-11-18T14:48:00Z"/>
-        </w:rPr>
-      </w:pPr>
-      <w:del w:id="212" w:author="mac" w:date="2018-11-18T14:48:00Z">
+          <w:del w:id="203" w:author="mac" w:date="2018-11-18T14:48:00Z"/>
+        </w:rPr>
+      </w:pPr>
+      <w:del w:id="204" w:author="mac" w:date="2018-11-18T14:48:00Z">
         <w:r>
           <w:delText>&lt;</w:delText>
         </w:r>
@@ -3816,21 +3337,7 @@
         <w:rPr>
           <w:rFonts w:cs="Cambria"/>
         </w:rPr>
-        <w:t xml:space="preserve">Type of States (Default, Damage, Destroyed, </w:t>
-      </w:r>
-      <w:proofErr w:type="spellStart"/>
-      <w:r>
-        <w:rPr>
-          <w:rFonts w:cs="Cambria"/>
-        </w:rPr>
-        <w:t>ect</w:t>
-      </w:r>
-      <w:proofErr w:type="spellEnd"/>
-      <w:r>
-        <w:rPr>
-          <w:rFonts w:cs="Cambria"/>
-        </w:rPr>
-        <w:t>.)</w:t>
+        <w:t>Type of States (Default, Damage, Destroyed, ect.)</w:t>
       </w:r>
     </w:p>
     <w:p>
@@ -3949,21 +3456,7 @@
         <w:rPr>
           <w:rFonts w:cs="Cambria"/>
         </w:rPr>
-        <w:t xml:space="preserve">Type of States (Default, Damage, Destroyed, </w:t>
-      </w:r>
-      <w:proofErr w:type="spellStart"/>
-      <w:r>
-        <w:rPr>
-          <w:rFonts w:cs="Cambria"/>
-        </w:rPr>
-        <w:t>ect</w:t>
-      </w:r>
-      <w:proofErr w:type="spellEnd"/>
-      <w:r>
-        <w:rPr>
-          <w:rFonts w:cs="Cambria"/>
-        </w:rPr>
-        <w:t>.)</w:t>
+        <w:t>Type of States (Default, Damage, Destroyed, ect.)</w:t>
       </w:r>
     </w:p>
     <w:p>
@@ -4557,7 +4050,7 @@
       <w:r>
         <w:t xml:space="preserve"> points for including Interaction Matrices</w:t>
       </w:r>
-      <w:ins w:id="213" w:author="Araz Yusubov" w:date="2018-09-18T19:51:00Z">
+      <w:ins w:id="205" w:author="Araz Yusubov" w:date="2018-09-18T19:51:00Z">
         <w:r>
           <w:rPr>
             <w:rStyle w:val="FootnoteReference"/>
@@ -4566,13 +4059,8 @@
         </w:r>
       </w:ins>
       <w:r>
-        <w:t xml:space="preserve"> and/or Class Diagrams</w:t>
-      </w:r>
-      <w:proofErr w:type="gramStart"/>
-      <w:r>
-        <w:t>.&gt;</w:t>
-      </w:r>
-      <w:proofErr w:type="gramEnd"/>
+        <w:t xml:space="preserve"> and/or Class Diagrams.&gt;</w:t>
+      </w:r>
     </w:p>
     <w:p>
       <w:pPr>
@@ -4593,16 +4081,11 @@
         <w:t>. An example might be articles or Web sites that you consulted during the literature search.</w:t>
       </w:r>
       <w:r>
-        <w:t xml:space="preserve"> This is not just a list of used materials, so do not forget to clearly MARK the exact points(s) of reference in the main text</w:t>
-      </w:r>
-      <w:proofErr w:type="gramStart"/>
-      <w:r>
-        <w:t>.</w:t>
+        <w:t xml:space="preserve"> This is not just a list of used materials, so do not forget to clearly MARK the exact points(s) of reference in the main text.</w:t>
       </w:r>
       <w:r>
         <w:t>&gt;</w:t>
       </w:r>
-      <w:proofErr w:type="gramEnd"/>
       <w:r>
         <w:t xml:space="preserve"> </w:t>
       </w:r>
@@ -4679,7 +4162,7 @@
         <w:b/>
         <w:noProof/>
       </w:rPr>
-      <w:t>7</w:t>
+      <w:t>4</w:t>
     </w:r>
     <w:r>
       <w:rPr>
@@ -4746,10 +4229,10 @@
       <w:pPr>
         <w:pStyle w:val="FootnoteText"/>
         <w:rPr>
-          <w:del w:id="90" w:author="mac" w:date="2018-11-16T03:54:00Z"/>
-        </w:rPr>
-      </w:pPr>
-      <w:del w:id="91" w:author="mac" w:date="2018-11-16T03:54:00Z">
+          <w:del w:id="102" w:author="mac" w:date="2018-11-16T03:54:00Z"/>
+        </w:rPr>
+      </w:pPr>
+      <w:del w:id="103" w:author="mac" w:date="2018-11-16T03:54:00Z">
         <w:r>
           <w:rPr>
             <w:rStyle w:val="FootnoteReference"/>
@@ -4774,7 +4257,7 @@
       <w:pPr>
         <w:pStyle w:val="FootnoteText"/>
         <w:rPr>
-          <w:del w:id="92" w:author="mac" w:date="2018-11-16T03:54:00Z"/>
+          <w:del w:id="104" w:author="mac" w:date="2018-11-16T03:54:00Z"/>
         </w:rPr>
       </w:pPr>
     </w:p>
@@ -4784,10 +4267,10 @@
       <w:pPr>
         <w:pStyle w:val="FootnoteText"/>
         <w:rPr>
-          <w:ins w:id="214" w:author="Araz Yusubov" w:date="2018-09-18T19:53:00Z"/>
-        </w:rPr>
-      </w:pPr>
-      <w:ins w:id="215" w:author="Araz Yusubov" w:date="2018-09-18T19:51:00Z">
+          <w:ins w:id="206" w:author="Araz Yusubov" w:date="2018-09-18T19:53:00Z"/>
+        </w:rPr>
+      </w:pPr>
+      <w:ins w:id="207" w:author="Araz Yusubov" w:date="2018-09-18T19:51:00Z">
         <w:r>
           <w:rPr>
             <w:rStyle w:val="FootnoteReference"/>
@@ -4798,32 +4281,32 @@
           <w:t xml:space="preserve"> Interaction matrix is a </w:t>
         </w:r>
       </w:ins>
-      <w:ins w:id="216" w:author="Araz Yusubov" w:date="2018-09-18T19:52:00Z">
+      <w:ins w:id="208" w:author="Araz Yusubov" w:date="2018-09-18T19:52:00Z">
         <w:r>
           <w:t>spreadsheet listing game object</w:t>
         </w:r>
       </w:ins>
-      <w:ins w:id="217" w:author="Araz Yusubov" w:date="2018-09-18T19:56:00Z">
+      <w:ins w:id="209" w:author="Araz Yusubov" w:date="2018-09-18T19:56:00Z">
         <w:r>
           <w:t>s</w:t>
         </w:r>
       </w:ins>
-      <w:ins w:id="218" w:author="Araz Yusubov" w:date="2018-09-18T19:52:00Z">
+      <w:ins w:id="210" w:author="Araz Yusubov" w:date="2018-09-18T19:52:00Z">
         <w:r>
           <w:t xml:space="preserve"> on sides</w:t>
         </w:r>
       </w:ins>
-      <w:ins w:id="219" w:author="Araz Yusubov" w:date="2018-09-18T19:56:00Z">
+      <w:ins w:id="211" w:author="Araz Yusubov" w:date="2018-09-18T19:56:00Z">
         <w:r>
           <w:t>,</w:t>
         </w:r>
       </w:ins>
-      <w:ins w:id="220" w:author="Araz Yusubov" w:date="2018-09-18T19:52:00Z">
+      <w:ins w:id="212" w:author="Araz Yusubov" w:date="2018-09-18T19:52:00Z">
         <w:r>
           <w:t xml:space="preserve"> and </w:t>
         </w:r>
       </w:ins>
-      <w:ins w:id="221" w:author="Araz Yusubov" w:date="2018-09-18T19:53:00Z">
+      <w:ins w:id="213" w:author="Araz Yusubov" w:date="2018-09-18T19:53:00Z">
         <w:r>
           <w:t xml:space="preserve">interactions that can occur </w:t>
         </w:r>
@@ -4831,12 +4314,12 @@
           <w:t xml:space="preserve">between them during </w:t>
         </w:r>
       </w:ins>
-      <w:ins w:id="222" w:author="Araz Yusubov" w:date="2018-09-18T19:56:00Z">
+      <w:ins w:id="214" w:author="Araz Yusubov" w:date="2018-09-18T19:56:00Z">
         <w:r>
           <w:t>the</w:t>
         </w:r>
       </w:ins>
-      <w:ins w:id="223" w:author="Araz Yusubov" w:date="2018-09-18T19:53:00Z">
+      <w:ins w:id="215" w:author="Araz Yusubov" w:date="2018-09-18T19:53:00Z">
         <w:r>
           <w:t xml:space="preserve"> game</w:t>
         </w:r>
@@ -4844,12 +4327,12 @@
           <w:t xml:space="preserve"> </w:t>
         </w:r>
       </w:ins>
-      <w:ins w:id="224" w:author="Araz Yusubov" w:date="2018-09-18T19:57:00Z">
+      <w:ins w:id="216" w:author="Araz Yusubov" w:date="2018-09-18T19:57:00Z">
         <w:r>
           <w:t>at</w:t>
         </w:r>
       </w:ins>
-      <w:ins w:id="225" w:author="Araz Yusubov" w:date="2018-09-18T19:53:00Z">
+      <w:ins w:id="217" w:author="Araz Yusubov" w:date="2018-09-18T19:53:00Z">
         <w:r>
           <w:t xml:space="preserve"> intersections of rows and columns.</w:t>
         </w:r>
@@ -4970,7 +4453,7 @@
   <w:abstractNum w:abstractNumId="0">
     <w:nsid w:val="FFFFFF1D"/>
     <w:multiLevelType w:val="multilevel"/>
-    <w:tmpl w:val="C41ACA2A"/>
+    <w:tmpl w:val="6AB8B6E0"/>
     <w:lvl w:ilvl="0">
       <w:start w:val="1"/>
       <w:numFmt w:val="bullet"/>
@@ -9486,7 +8969,7 @@
 </file>
 
 <file path=customXml/itemProps1.xml><?xml version="1.0" encoding="utf-8"?>
-<ds:datastoreItem xmlns:ds="http://schemas.openxmlformats.org/officeDocument/2006/customXml" ds:itemID="{518D844B-3320-3148-9355-BE7494DE6AA0}">
+<ds:datastoreItem xmlns:ds="http://schemas.openxmlformats.org/officeDocument/2006/customXml" ds:itemID="{E6C30D8B-AB69-E249-B45B-3002151ACC0B}">
   <ds:schemaRefs>
     <ds:schemaRef ds:uri="http://schemas.openxmlformats.org/officeDocument/2006/bibliography"/>
   </ds:schemaRefs>

</xml_diff>